<commit_message>
automatic reservation approval from the system, not librarian
</commit_message>
<xml_diff>
--- a/REQUIREMENTS TEST (1) (1).docx
+++ b/REQUIREMENTS TEST (1) (1).docx
@@ -1,6 +1,6 @@
 
 <file path=word/document.xml><?xml version="1.0" encoding="utf-8"?>
-<w:document xmlns:wpc="http://schemas.microsoft.com/office/word/2010/wordprocessingCanvas" xmlns:cx="http://schemas.microsoft.com/office/drawing/2014/chartex" xmlns:cx1="http://schemas.microsoft.com/office/drawing/2015/9/8/chartex" xmlns:cx2="http://schemas.microsoft.com/office/drawing/2015/10/21/chartex" xmlns:cx3="http://schemas.microsoft.com/office/drawing/2016/5/9/chartex" xmlns:cx4="http://schemas.microsoft.com/office/drawing/2016/5/10/chartex" xmlns:cx5="http://schemas.microsoft.com/office/drawing/2016/5/11/chartex" xmlns:cx6="http://schemas.microsoft.com/office/drawing/2016/5/12/chartex" xmlns:cx7="http://schemas.microsoft.com/office/drawing/2016/5/13/chartex" xmlns:cx8="http://schemas.microsoft.com/office/drawing/2016/5/14/chartex" xmlns:mc="http://schemas.openxmlformats.org/markup-compatibility/2006" xmlns:aink="http://schemas.microsoft.com/office/drawing/2016/ink" xmlns:am3d="http://schemas.microsoft.com/office/drawing/2017/model3d" xmlns:o="urn:schemas-microsoft-com:office:office" xmlns:oel="http://schemas.microsoft.com/office/2019/extlst" xmlns:r="http://schemas.openxmlformats.org/officeDocument/2006/relationships" xmlns:m="http://schemas.openxmlformats.org/officeDocument/2006/math" xmlns:v="urn:schemas-microsoft-com:vml" xmlns:wp14="http://schemas.microsoft.com/office/word/2010/wordprocessingDrawing" xmlns:wp="http://schemas.openxmlformats.org/drawingml/2006/wordprocessingDrawing" xmlns:w10="urn:schemas-microsoft-com:office:word" xmlns:w="http://schemas.openxmlformats.org/wordprocessingml/2006/main" xmlns:w14="http://schemas.microsoft.com/office/word/2010/wordml" xmlns:w15="http://schemas.microsoft.com/office/word/2012/wordml" xmlns:w16cex="http://schemas.microsoft.com/office/word/2018/wordml/cex" xmlns:w16cid="http://schemas.microsoft.com/office/word/2016/wordml/cid" xmlns:w16="http://schemas.microsoft.com/office/word/2018/wordml" xmlns:w16du="http://schemas.microsoft.com/office/word/2023/wordml/word16du" xmlns:w16sdtdh="http://schemas.microsoft.com/office/word/2020/wordml/sdtdatahash" xmlns:w16se="http://schemas.microsoft.com/office/word/2015/wordml/symex" xmlns:wpg="http://schemas.microsoft.com/office/word/2010/wordprocessingGroup" xmlns:wpi="http://schemas.microsoft.com/office/word/2010/wordprocessingInk" xmlns:wne="http://schemas.microsoft.com/office/word/2006/wordml" xmlns:wps="http://schemas.microsoft.com/office/word/2010/wordprocessingShape" mc:Ignorable="w14 w15 w16se w16cid w16 w16cex w16sdtdh wp14">
+<w:document xmlns:wpc="http://schemas.microsoft.com/office/word/2010/wordprocessingCanvas" xmlns:cx="http://schemas.microsoft.com/office/drawing/2014/chartex" xmlns:cx1="http://schemas.microsoft.com/office/drawing/2015/9/8/chartex" xmlns:cx2="http://schemas.microsoft.com/office/drawing/2015/10/21/chartex" xmlns:cx3="http://schemas.microsoft.com/office/drawing/2016/5/9/chartex" xmlns:cx4="http://schemas.microsoft.com/office/drawing/2016/5/10/chartex" xmlns:cx5="http://schemas.microsoft.com/office/drawing/2016/5/11/chartex" xmlns:cx6="http://schemas.microsoft.com/office/drawing/2016/5/12/chartex" xmlns:cx7="http://schemas.microsoft.com/office/drawing/2016/5/13/chartex" xmlns:cx8="http://schemas.microsoft.com/office/drawing/2016/5/14/chartex" xmlns:mc="http://schemas.openxmlformats.org/markup-compatibility/2006" xmlns:aink="http://schemas.microsoft.com/office/drawing/2016/ink" xmlns:am3d="http://schemas.microsoft.com/office/drawing/2017/model3d" xmlns:o="urn:schemas-microsoft-com:office:office" xmlns:oel="http://schemas.microsoft.com/office/2019/extlst" xmlns:r="http://schemas.openxmlformats.org/officeDocument/2006/relationships" xmlns:m="http://schemas.openxmlformats.org/officeDocument/2006/math" xmlns:v="urn:schemas-microsoft-com:vml" xmlns:wp14="http://schemas.microsoft.com/office/word/2010/wordprocessingDrawing" xmlns:wp="http://schemas.openxmlformats.org/drawingml/2006/wordprocessingDrawing" xmlns:w10="urn:schemas-microsoft-com:office:word" xmlns:w="http://schemas.openxmlformats.org/wordprocessingml/2006/main" xmlns:w14="http://schemas.microsoft.com/office/word/2010/wordml" xmlns:w15="http://schemas.microsoft.com/office/word/2012/wordml" xmlns:w16cex="http://schemas.microsoft.com/office/word/2018/wordml/cex" xmlns:w16cid="http://schemas.microsoft.com/office/word/2016/wordml/cid" xmlns:w16="http://schemas.microsoft.com/office/word/2018/wordml" xmlns:w16sdtdh="http://schemas.microsoft.com/office/word/2020/wordml/sdtdatahash" xmlns:w16se="http://schemas.microsoft.com/office/word/2015/wordml/symex" xmlns:wpg="http://schemas.microsoft.com/office/word/2010/wordprocessingGroup" xmlns:wpi="http://schemas.microsoft.com/office/word/2010/wordprocessingInk" xmlns:wne="http://schemas.microsoft.com/office/word/2006/wordml" xmlns:wps="http://schemas.microsoft.com/office/word/2010/wordprocessingShape" mc:Ignorable="w14 w15 w16se w16cid w16 w16cex w16sdtdh wp14">
   <w:body>
     <w:p>
       <w:pPr>
@@ -23,15 +23,7 @@
       <w:bookmarkStart w:id="1" w:name="_heading=h.30j0zll" w:colFirst="0" w:colLast="0"/>
       <w:bookmarkEnd w:id="1"/>
       <w:r>
-        <w:t>[</w:t>
-      </w:r>
-      <w:proofErr w:type="spellStart"/>
-      <w:r>
-        <w:t>YourProject</w:t>
-      </w:r>
-      <w:proofErr w:type="spellEnd"/>
-      <w:r>
-        <w:t>] Requirements Specification</w:t>
+        <w:t>Library System Requirements Specification</w:t>
       </w:r>
     </w:p>
     <w:p>
@@ -3092,15 +3084,34 @@
           <w:szCs w:val="22"/>
           <w:u w:val="single"/>
         </w:rPr>
-        <w:t xml:space="preserve"> D, Organizing the Requirements</w:t>
-      </w:r>
+        <w:t xml:space="preserve"> D, Organizing the </w:t>
+      </w:r>
+      <w:proofErr w:type="gramStart"/>
       <w:r>
         <w:rPr>
           <w:color w:val="000000"/>
           <w:sz w:val="22"/>
           <w:szCs w:val="22"/>
-        </w:rPr>
-        <w:t xml:space="preserve">  for different ways to organize these requirements.</w:t>
+          <w:u w:val="single"/>
+        </w:rPr>
+        <w:t>Requirements</w:t>
+      </w:r>
+      <w:r>
+        <w:rPr>
+          <w:color w:val="000000"/>
+          <w:sz w:val="22"/>
+          <w:szCs w:val="22"/>
+        </w:rPr>
+        <w:t xml:space="preserve">  for</w:t>
+      </w:r>
+      <w:proofErr w:type="gramEnd"/>
+      <w:r>
+        <w:rPr>
+          <w:color w:val="000000"/>
+          <w:sz w:val="22"/>
+          <w:szCs w:val="22"/>
+        </w:rPr>
+        <w:t xml:space="preserve"> different ways to organize these requirements.</w:t>
       </w:r>
     </w:p>
     <w:p>
@@ -3333,7 +3344,25 @@
           <w:sz w:val="22"/>
           <w:szCs w:val="22"/>
         </w:rPr>
-        <w:t>Priority 3 – The requirement is a “nice to have”  which may include new functionality</w:t>
+        <w:t xml:space="preserve">Priority 3 – The requirement is a “nice to </w:t>
+      </w:r>
+      <w:proofErr w:type="gramStart"/>
+      <w:r>
+        <w:rPr>
+          <w:color w:val="000000"/>
+          <w:sz w:val="22"/>
+          <w:szCs w:val="22"/>
+        </w:rPr>
+        <w:t>have”  which</w:t>
+      </w:r>
+      <w:proofErr w:type="gramEnd"/>
+      <w:r>
+        <w:rPr>
+          <w:color w:val="000000"/>
+          <w:sz w:val="22"/>
+          <w:szCs w:val="22"/>
+        </w:rPr>
+        <w:t xml:space="preserve"> may include new functionality</w:t>
       </w:r>
     </w:p>
     <w:p>
@@ -3513,7 +3542,25 @@
           <w:sz w:val="22"/>
           <w:szCs w:val="22"/>
         </w:rPr>
-        <w:t>Complete (where TBDs are absolutely necessary, document why the information is unknown, who is responsible for resolution, and the deadline)</w:t>
+        <w:t xml:space="preserve">Complete (where TBDs are </w:t>
+      </w:r>
+      <w:proofErr w:type="gramStart"/>
+      <w:r>
+        <w:rPr>
+          <w:color w:val="000000"/>
+          <w:sz w:val="22"/>
+          <w:szCs w:val="22"/>
+        </w:rPr>
+        <w:t>absolutely necessary</w:t>
+      </w:r>
+      <w:proofErr w:type="gramEnd"/>
+      <w:r>
+        <w:rPr>
+          <w:color w:val="000000"/>
+          <w:sz w:val="22"/>
+          <w:szCs w:val="22"/>
+        </w:rPr>
+        <w:t>, document why the information is unknown, who is responsible for resolution, and the deadline)</w:t>
       </w:r>
     </w:p>
     <w:p>
@@ -3664,8 +3711,18 @@
           <w:sz w:val="22"/>
           <w:szCs w:val="22"/>
         </w:rPr>
-        <w:t>Does not specify any particular design</w:t>
-      </w:r>
+        <w:t xml:space="preserve">Does not specify any </w:t>
+      </w:r>
+      <w:proofErr w:type="gramStart"/>
+      <w:r>
+        <w:rPr>
+          <w:color w:val="000000"/>
+          <w:sz w:val="22"/>
+          <w:szCs w:val="22"/>
+        </w:rPr>
+        <w:t>particular design</w:t>
+      </w:r>
+      <w:proofErr w:type="gramEnd"/>
     </w:p>
     <w:p>
       <w:pPr>
@@ -4503,7 +4560,23 @@
                 <w:color w:val="7030A0"/>
                 <w:szCs w:val="20"/>
               </w:rPr>
-              <w:t>The system should capture and maintain job class status (i.e., active or inactive)</w:t>
+              <w:t xml:space="preserve">The system should capture and maintain job class status (i.e., </w:t>
+            </w:r>
+            <w:proofErr w:type="gramStart"/>
+            <w:r>
+              <w:rPr>
+                <w:color w:val="7030A0"/>
+                <w:szCs w:val="20"/>
+              </w:rPr>
+              <w:t>active</w:t>
+            </w:r>
+            <w:proofErr w:type="gramEnd"/>
+            <w:r>
+              <w:rPr>
+                <w:color w:val="7030A0"/>
+                <w:szCs w:val="20"/>
+              </w:rPr>
+              <w:t xml:space="preserve"> or inactive)</w:t>
             </w:r>
           </w:p>
         </w:tc>
@@ -5106,13 +5179,677 @@
           <w:numId w:val="7"/>
         </w:numPr>
         <w:ind w:left="0" w:hanging="2"/>
-      </w:pPr>
-      <w:r>
         <w:rPr>
           <w:b/>
         </w:rPr>
+      </w:pPr>
+      <w:r>
+        <w:rPr>
+          <w:b/>
+        </w:rPr>
         <w:t>User Interface Requirements</w:t>
       </w:r>
+    </w:p>
+    <w:p>
+      <w:pPr>
+        <w:pStyle w:val="ListBullet0"/>
+        <w:numPr>
+          <w:ilvl w:val="0"/>
+          <w:numId w:val="0"/>
+        </w:numPr>
+        <w:ind w:left="-2"/>
+        <w:rPr>
+          <w:rFonts w:ascii="Times New Roman" w:hAnsi="Times New Roman" w:cs="Times New Roman"/>
+          <w:sz w:val="24"/>
+        </w:rPr>
+      </w:pPr>
+      <w:r>
+        <w:t>The user interface of this system is divided into five (5) main sections:</w:t>
+      </w:r>
+    </w:p>
+    <w:p>
+      <w:pPr>
+        <w:pStyle w:val="ListBullet0"/>
+        <w:numPr>
+          <w:ilvl w:val="0"/>
+          <w:numId w:val="17"/>
+        </w:numPr>
+        <w:ind w:leftChars="0" w:firstLineChars="0"/>
+        <w:rPr>
+          <w:rFonts w:ascii="Times New Roman" w:hAnsi="Times New Roman" w:cs="Times New Roman"/>
+          <w:sz w:val="24"/>
+        </w:rPr>
+      </w:pPr>
+      <w:r>
+        <w:t>Registration interface</w:t>
+      </w:r>
+    </w:p>
+    <w:p>
+      <w:pPr>
+        <w:pStyle w:val="ListBullet0"/>
+        <w:numPr>
+          <w:ilvl w:val="0"/>
+          <w:numId w:val="17"/>
+        </w:numPr>
+        <w:ind w:leftChars="0" w:firstLineChars="0"/>
+        <w:rPr>
+          <w:rFonts w:ascii="Times New Roman" w:hAnsi="Times New Roman" w:cs="Times New Roman"/>
+          <w:sz w:val="24"/>
+        </w:rPr>
+      </w:pPr>
+      <w:r>
+        <w:t>Home page interface (books)</w:t>
+      </w:r>
+    </w:p>
+    <w:p>
+      <w:pPr>
+        <w:pStyle w:val="ListBullet0"/>
+        <w:numPr>
+          <w:ilvl w:val="0"/>
+          <w:numId w:val="17"/>
+        </w:numPr>
+        <w:ind w:leftChars="0" w:firstLineChars="0"/>
+        <w:rPr>
+          <w:rFonts w:ascii="Times New Roman" w:hAnsi="Times New Roman" w:cs="Times New Roman"/>
+          <w:sz w:val="24"/>
+        </w:rPr>
+      </w:pPr>
+      <w:r>
+        <w:t>Student Interface</w:t>
+      </w:r>
+    </w:p>
+    <w:p>
+      <w:pPr>
+        <w:pStyle w:val="ListBullet0"/>
+        <w:numPr>
+          <w:ilvl w:val="0"/>
+          <w:numId w:val="17"/>
+        </w:numPr>
+        <w:ind w:leftChars="0" w:firstLineChars="0"/>
+        <w:rPr>
+          <w:rFonts w:ascii="Times New Roman" w:hAnsi="Times New Roman" w:cs="Times New Roman"/>
+          <w:sz w:val="24"/>
+        </w:rPr>
+      </w:pPr>
+      <w:r>
+        <w:t>Librarian interface</w:t>
+      </w:r>
+    </w:p>
+    <w:p>
+      <w:pPr>
+        <w:pStyle w:val="ListBullet0"/>
+        <w:numPr>
+          <w:ilvl w:val="0"/>
+          <w:numId w:val="17"/>
+        </w:numPr>
+        <w:ind w:leftChars="0" w:firstLineChars="0"/>
+        <w:rPr>
+          <w:rFonts w:ascii="Times New Roman" w:hAnsi="Times New Roman" w:cs="Times New Roman"/>
+          <w:sz w:val="24"/>
+        </w:rPr>
+      </w:pPr>
+      <w:r>
+        <w:t>Administrator interface</w:t>
+      </w:r>
+    </w:p>
+    <w:p>
+      <w:pPr>
+        <w:pStyle w:val="ListBullet0"/>
+        <w:numPr>
+          <w:ilvl w:val="0"/>
+          <w:numId w:val="0"/>
+        </w:numPr>
+        <w:ind w:left="-2"/>
+        <w:rPr>
+          <w:rFonts w:ascii="Times New Roman" w:hAnsi="Times New Roman" w:cs="Times New Roman"/>
+          <w:sz w:val="24"/>
+        </w:rPr>
+      </w:pPr>
+      <w:r>
+        <w:t> </w:t>
+      </w:r>
+    </w:p>
+    <w:p>
+      <w:pPr>
+        <w:pStyle w:val="ListBullet0"/>
+        <w:numPr>
+          <w:ilvl w:val="0"/>
+          <w:numId w:val="0"/>
+        </w:numPr>
+        <w:ind w:left="-2"/>
+        <w:rPr>
+          <w:rFonts w:ascii="Times New Roman" w:hAnsi="Times New Roman" w:cs="Times New Roman"/>
+          <w:sz w:val="24"/>
+        </w:rPr>
+      </w:pPr>
+      <w:r>
+        <w:t>Registration Interface:</w:t>
+      </w:r>
+    </w:p>
+    <w:p>
+      <w:pPr>
+        <w:pStyle w:val="ListBullet0"/>
+        <w:numPr>
+          <w:ilvl w:val="0"/>
+          <w:numId w:val="0"/>
+        </w:numPr>
+        <w:ind w:left="-2"/>
+        <w:rPr>
+          <w:rFonts w:ascii="Times New Roman" w:hAnsi="Times New Roman" w:cs="Times New Roman"/>
+          <w:sz w:val="24"/>
+        </w:rPr>
+      </w:pPr>
+      <w:r>
+        <w:t xml:space="preserve">This section outlines the requirements for the registration interface of the </w:t>
+      </w:r>
+      <w:proofErr w:type="spellStart"/>
+      <w:r>
+        <w:t>Epoka</w:t>
+      </w:r>
+      <w:proofErr w:type="spellEnd"/>
+      <w:r>
+        <w:t xml:space="preserve"> University Library System.  The registration interface will consist of two main processes, "Log In" and "Sign Up".  </w:t>
+      </w:r>
+    </w:p>
+    <w:p>
+      <w:pPr>
+        <w:pStyle w:val="ListBullet0"/>
+        <w:numPr>
+          <w:ilvl w:val="0"/>
+          <w:numId w:val="0"/>
+        </w:numPr>
+        <w:ind w:left="-2"/>
+        <w:rPr>
+          <w:rFonts w:ascii="Times New Roman" w:hAnsi="Times New Roman" w:cs="Times New Roman"/>
+          <w:sz w:val="24"/>
+        </w:rPr>
+      </w:pPr>
+      <w:r>
+        <w:t xml:space="preserve">The Sign-Up process can be completed only by students since the administrator must be registered when the system is deployed, and the librarians will be added manually by the administrator. The account creation process for the students will be completed using the email address provided by </w:t>
+      </w:r>
+      <w:proofErr w:type="spellStart"/>
+      <w:r>
+        <w:t>Epoka</w:t>
+      </w:r>
+      <w:proofErr w:type="spellEnd"/>
+      <w:r>
+        <w:t xml:space="preserve"> University.</w:t>
+      </w:r>
+    </w:p>
+    <w:p>
+      <w:pPr>
+        <w:pStyle w:val="ListBullet0"/>
+        <w:numPr>
+          <w:ilvl w:val="0"/>
+          <w:numId w:val="0"/>
+        </w:numPr>
+        <w:ind w:left="-2"/>
+        <w:rPr>
+          <w:rFonts w:ascii="Times New Roman" w:hAnsi="Times New Roman" w:cs="Times New Roman"/>
+          <w:sz w:val="24"/>
+        </w:rPr>
+      </w:pPr>
+      <w:r>
+        <w:t>The students must enter their first and last name, username, phone number, and password. Before clicking sign up the system prompts the students to verify their passwords.</w:t>
+      </w:r>
+    </w:p>
+    <w:p>
+      <w:pPr>
+        <w:pStyle w:val="ListBullet0"/>
+        <w:numPr>
+          <w:ilvl w:val="0"/>
+          <w:numId w:val="0"/>
+        </w:numPr>
+        <w:ind w:left="-2"/>
+        <w:rPr>
+          <w:rFonts w:ascii="Times New Roman" w:hAnsi="Times New Roman" w:cs="Times New Roman"/>
+          <w:sz w:val="24"/>
+        </w:rPr>
+      </w:pPr>
+      <w:r>
+        <w:t xml:space="preserve">The Log-In interface will consist of a user entering the email address provided by </w:t>
+      </w:r>
+      <w:proofErr w:type="spellStart"/>
+      <w:r>
+        <w:t>Epoka</w:t>
+      </w:r>
+      <w:proofErr w:type="spellEnd"/>
+      <w:r>
+        <w:t xml:space="preserve"> University, and then the password. The Log-In interface can be applied to all user types.</w:t>
+      </w:r>
+    </w:p>
+    <w:p>
+      <w:pPr>
+        <w:pStyle w:val="ListBullet0"/>
+        <w:numPr>
+          <w:ilvl w:val="0"/>
+          <w:numId w:val="0"/>
+        </w:numPr>
+        <w:ind w:left="-2"/>
+        <w:rPr>
+          <w:rFonts w:ascii="Times New Roman" w:hAnsi="Times New Roman" w:cs="Times New Roman"/>
+          <w:sz w:val="24"/>
+        </w:rPr>
+      </w:pPr>
+      <w:r>
+        <w:t>A "forgot password" functionality will assist users who may forget their password or lose access to their accounts. Clicking on it will help users reset their passwords and regain access to their accounts.</w:t>
+      </w:r>
+    </w:p>
+    <w:p>
+      <w:pPr>
+        <w:pStyle w:val="ListBullet0"/>
+        <w:numPr>
+          <w:ilvl w:val="0"/>
+          <w:numId w:val="0"/>
+        </w:numPr>
+        <w:ind w:left="-2"/>
+      </w:pPr>
+    </w:p>
+    <w:p>
+      <w:pPr>
+        <w:pStyle w:val="ListBullet0"/>
+        <w:numPr>
+          <w:ilvl w:val="0"/>
+          <w:numId w:val="0"/>
+        </w:numPr>
+        <w:ind w:left="-2"/>
+        <w:rPr>
+          <w:rFonts w:ascii="Times New Roman" w:hAnsi="Times New Roman" w:cs="Times New Roman"/>
+          <w:sz w:val="24"/>
+        </w:rPr>
+      </w:pPr>
+      <w:r>
+        <w:t>Home Page interface:</w:t>
+      </w:r>
+    </w:p>
+    <w:p>
+      <w:pPr>
+        <w:pStyle w:val="ListBullet0"/>
+        <w:numPr>
+          <w:ilvl w:val="0"/>
+          <w:numId w:val="0"/>
+        </w:numPr>
+        <w:ind w:left="-2"/>
+        <w:rPr>
+          <w:rFonts w:ascii="Times New Roman" w:hAnsi="Times New Roman" w:cs="Times New Roman"/>
+          <w:sz w:val="24"/>
+        </w:rPr>
+      </w:pPr>
+      <w:r>
+        <w:t xml:space="preserve">This interface will be accessed by every registered user. The purpose of this home page is to display </w:t>
+      </w:r>
+      <w:proofErr w:type="gramStart"/>
+      <w:r>
+        <w:t>all of</w:t>
+      </w:r>
+      <w:proofErr w:type="gramEnd"/>
+      <w:r>
+        <w:t xml:space="preserve"> the books registered in the </w:t>
+      </w:r>
+      <w:proofErr w:type="spellStart"/>
+      <w:r>
+        <w:t>Epoka</w:t>
+      </w:r>
+      <w:proofErr w:type="spellEnd"/>
+      <w:r>
+        <w:t xml:space="preserve"> university library. The data will be filtered and organized to be easily navigable and user-friendly.</w:t>
+      </w:r>
+    </w:p>
+    <w:p>
+      <w:pPr>
+        <w:pStyle w:val="ListBullet0"/>
+        <w:numPr>
+          <w:ilvl w:val="0"/>
+          <w:numId w:val="0"/>
+        </w:numPr>
+        <w:ind w:left="-2"/>
+        <w:rPr>
+          <w:rFonts w:ascii="Times New Roman" w:hAnsi="Times New Roman" w:cs="Times New Roman"/>
+          <w:sz w:val="24"/>
+        </w:rPr>
+      </w:pPr>
+      <w:r>
+        <w:t>Initially, the user can search directly for the book they’re looking for, or the user can even specify their major by choosing a study degree and the list of courses taken from the syllabus will show on the page. The user may select a course and every book from that course will appear. The “view as” button can allow the user to show the books as a list, as small icon books, or as large icon books. The “order by” button will order the books by the number of downloads, publication time, size, title, author name, etc. A book is shown by its cover and title. By clicking on it the user can get more information about the book size, number of pages, name of the author, publication year, and edition. Additionally, student users have more complex and special functionalities on the homepage, which will be furtherly mentioned in the “Student Interface” section.</w:t>
+      </w:r>
+    </w:p>
+    <w:p>
+      <w:pPr>
+        <w:pStyle w:val="ListBullet0"/>
+        <w:numPr>
+          <w:ilvl w:val="0"/>
+          <w:numId w:val="0"/>
+        </w:numPr>
+        <w:ind w:left="-2"/>
+        <w:rPr>
+          <w:rFonts w:ascii="Times New Roman" w:hAnsi="Times New Roman" w:cs="Times New Roman"/>
+          <w:sz w:val="24"/>
+        </w:rPr>
+      </w:pPr>
+      <w:r>
+        <w:t> </w:t>
+      </w:r>
+    </w:p>
+    <w:p>
+      <w:pPr>
+        <w:pStyle w:val="ListBullet0"/>
+        <w:numPr>
+          <w:ilvl w:val="0"/>
+          <w:numId w:val="0"/>
+        </w:numPr>
+        <w:ind w:left="-2"/>
+        <w:rPr>
+          <w:rFonts w:ascii="Times New Roman" w:hAnsi="Times New Roman" w:cs="Times New Roman"/>
+          <w:sz w:val="24"/>
+        </w:rPr>
+      </w:pPr>
+      <w:r>
+        <w:t>Student Interface:</w:t>
+      </w:r>
+    </w:p>
+    <w:p>
+      <w:pPr>
+        <w:pStyle w:val="ListBullet0"/>
+        <w:numPr>
+          <w:ilvl w:val="0"/>
+          <w:numId w:val="0"/>
+        </w:numPr>
+        <w:ind w:left="-2"/>
+        <w:rPr>
+          <w:rFonts w:ascii="Times New Roman" w:hAnsi="Times New Roman" w:cs="Times New Roman"/>
+          <w:sz w:val="24"/>
+        </w:rPr>
+      </w:pPr>
+      <w:r>
+        <w:t xml:space="preserve">Except for basic functionalities like searching and viewing books, student users have other special functionalities, such that by hovering over the book, the system can assist students to add the book to their favorites or order it by clicking on two separate buttons. Adding a book to favorites will make it appear on the “Book collection”. Furthermore, ordering or reserving the book will facilitate the students with information like library availability (borrowed, available) of the book, time, and date when the student can reserve the book. The reservation of the book by a student will cause </w:t>
+      </w:r>
+      <w:r>
+        <w:t xml:space="preserve">them to get the approval if the book is on stock, otherwise the button can appear disabled, or the book will not show up as available. After approval, the book will appear as reserved automatically. </w:t>
+      </w:r>
+      <w:r>
+        <w:t xml:space="preserve">Then the student must go to the library and get the book. If a </w:t>
+      </w:r>
+      <w:r>
+        <w:t>student user</w:t>
+      </w:r>
+      <w:r>
+        <w:t xml:space="preserve"> do</w:t>
+      </w:r>
+      <w:r>
+        <w:t>es</w:t>
+      </w:r>
+      <w:r>
+        <w:t xml:space="preserve"> not show up, the librarian will wait for them for 12 hours, and </w:t>
+      </w:r>
+      <w:r>
+        <w:t>after that the librarian</w:t>
+      </w:r>
+      <w:r>
+        <w:t xml:space="preserve"> can either deny the request or notify the students by their phone number, however, it is not mandatory to do so. </w:t>
+      </w:r>
+    </w:p>
+    <w:p>
+      <w:pPr>
+        <w:pStyle w:val="ListBullet0"/>
+        <w:numPr>
+          <w:ilvl w:val="0"/>
+          <w:numId w:val="0"/>
+        </w:numPr>
+        <w:ind w:left="-2"/>
+        <w:rPr>
+          <w:rFonts w:ascii="Times New Roman" w:hAnsi="Times New Roman" w:cs="Times New Roman"/>
+          <w:sz w:val="24"/>
+        </w:rPr>
+      </w:pPr>
+      <w:r>
+        <w:t xml:space="preserve">The “Book collection” functionality provides the students to see the books that are added to their favorites, </w:t>
+      </w:r>
+      <w:r>
+        <w:t>and</w:t>
+      </w:r>
+      <w:r>
+        <w:t xml:space="preserve"> the ordered books. The students can also make their “Book collection” private or public as they wish. One week before the students get daily notifications about their due date to submit the books.</w:t>
+      </w:r>
+    </w:p>
+    <w:p>
+      <w:pPr>
+        <w:pStyle w:val="ListBullet0"/>
+        <w:numPr>
+          <w:ilvl w:val="0"/>
+          <w:numId w:val="0"/>
+        </w:numPr>
+        <w:ind w:left="-2"/>
+        <w:rPr>
+          <w:rFonts w:ascii="Times New Roman" w:hAnsi="Times New Roman" w:cs="Times New Roman"/>
+          <w:sz w:val="24"/>
+        </w:rPr>
+      </w:pPr>
+      <w:r>
+        <w:lastRenderedPageBreak/>
+        <w:t>Students can give feedback on the system or even report bugs and inconveniences. These messages can be read by the librarians and the administrator. Student users can view their profiles and edit personal data.</w:t>
+      </w:r>
+    </w:p>
+    <w:p>
+      <w:pPr>
+        <w:pStyle w:val="ListBullet0"/>
+        <w:numPr>
+          <w:ilvl w:val="0"/>
+          <w:numId w:val="0"/>
+        </w:numPr>
+        <w:ind w:left="-2"/>
+        <w:rPr>
+          <w:rFonts w:ascii="Times New Roman" w:hAnsi="Times New Roman" w:cs="Times New Roman"/>
+          <w:sz w:val="24"/>
+        </w:rPr>
+      </w:pPr>
+      <w:r>
+        <w:t>A green dot in a student’s profile indicates an active user in terms of accessibility, while a grey dot implies that this user has no longer access to the library.</w:t>
+      </w:r>
+    </w:p>
+    <w:p>
+      <w:pPr>
+        <w:pStyle w:val="ListBullet0"/>
+        <w:numPr>
+          <w:ilvl w:val="0"/>
+          <w:numId w:val="0"/>
+        </w:numPr>
+        <w:ind w:left="-2"/>
+        <w:rPr>
+          <w:rFonts w:ascii="Times New Roman" w:hAnsi="Times New Roman" w:cs="Times New Roman"/>
+          <w:sz w:val="24"/>
+        </w:rPr>
+      </w:pPr>
+      <w:r>
+        <w:t> </w:t>
+      </w:r>
+    </w:p>
+    <w:p>
+      <w:pPr>
+        <w:pStyle w:val="ListBullet0"/>
+        <w:numPr>
+          <w:ilvl w:val="0"/>
+          <w:numId w:val="0"/>
+        </w:numPr>
+        <w:ind w:left="-2"/>
+        <w:rPr>
+          <w:rFonts w:ascii="Times New Roman" w:hAnsi="Times New Roman" w:cs="Times New Roman"/>
+          <w:sz w:val="24"/>
+        </w:rPr>
+      </w:pPr>
+      <w:r>
+        <w:t>Librarian Interface:</w:t>
+      </w:r>
+    </w:p>
+    <w:p>
+      <w:pPr>
+        <w:pStyle w:val="ListBullet0"/>
+        <w:numPr>
+          <w:ilvl w:val="0"/>
+          <w:numId w:val="0"/>
+        </w:numPr>
+        <w:ind w:left="-2"/>
+        <w:rPr>
+          <w:rFonts w:ascii="Times New Roman" w:hAnsi="Times New Roman" w:cs="Times New Roman"/>
+          <w:sz w:val="24"/>
+        </w:rPr>
+      </w:pPr>
+      <w:r>
+        <w:t xml:space="preserve">To gain access to their interface, librarians first </w:t>
+      </w:r>
+      <w:proofErr w:type="gramStart"/>
+      <w:r>
+        <w:t>have to</w:t>
+      </w:r>
+      <w:proofErr w:type="gramEnd"/>
+      <w:r>
+        <w:t xml:space="preserve"> approve the registration of their profile by the administrator.</w:t>
+      </w:r>
+    </w:p>
+    <w:p>
+      <w:pPr>
+        <w:pStyle w:val="ListBullet0"/>
+        <w:numPr>
+          <w:ilvl w:val="0"/>
+          <w:numId w:val="0"/>
+        </w:numPr>
+        <w:ind w:left="-2"/>
+        <w:rPr>
+          <w:rFonts w:ascii="Times New Roman" w:hAnsi="Times New Roman" w:cs="Times New Roman"/>
+          <w:sz w:val="24"/>
+        </w:rPr>
+      </w:pPr>
+      <w:r>
+        <w:t>The librarian will have access to the default homepage without any specific features like the student users.</w:t>
+      </w:r>
+    </w:p>
+    <w:p>
+      <w:pPr>
+        <w:pStyle w:val="ListBullet0"/>
+        <w:numPr>
+          <w:ilvl w:val="0"/>
+          <w:numId w:val="0"/>
+        </w:numPr>
+        <w:ind w:left="-2"/>
+        <w:rPr>
+          <w:rFonts w:ascii="Times New Roman" w:hAnsi="Times New Roman" w:cs="Times New Roman"/>
+          <w:sz w:val="24"/>
+        </w:rPr>
+      </w:pPr>
+      <w:r>
+        <w:t>The “Borrowers” functionality consists of listing the borrowers of the books based on left days in ascending or descending order. If there are students that don’t submit their books in time, their records will immediately turn red. Then, the librarian can choose to click on their profile and call them by the phone number shown in their profile, or even ignore the late submission for a few days if the book has a low demand.</w:t>
+      </w:r>
+    </w:p>
+    <w:p>
+      <w:pPr>
+        <w:pStyle w:val="ListBullet0"/>
+        <w:numPr>
+          <w:ilvl w:val="0"/>
+          <w:numId w:val="0"/>
+        </w:numPr>
+        <w:ind w:left="-2"/>
+        <w:rPr>
+          <w:rFonts w:ascii="Times New Roman" w:hAnsi="Times New Roman" w:cs="Times New Roman"/>
+          <w:sz w:val="24"/>
+        </w:rPr>
+      </w:pPr>
+      <w:r>
+        <w:t xml:space="preserve">When a student submits a book in the library, the librarian must make a book “returned”, so the in-library availability of the book will become “available” for students to view. On the other hand, when many students reserve a book, the </w:t>
+      </w:r>
+      <w:r>
+        <w:t xml:space="preserve">system will automatically approve the request of the student who applied first.  </w:t>
+      </w:r>
+      <w:r>
+        <w:t> </w:t>
+      </w:r>
+    </w:p>
+    <w:p>
+      <w:pPr>
+        <w:pStyle w:val="ListBullet0"/>
+        <w:numPr>
+          <w:ilvl w:val="0"/>
+          <w:numId w:val="0"/>
+        </w:numPr>
+        <w:ind w:left="-2"/>
+        <w:rPr>
+          <w:rFonts w:ascii="Times New Roman" w:hAnsi="Times New Roman" w:cs="Times New Roman"/>
+          <w:sz w:val="24"/>
+        </w:rPr>
+      </w:pPr>
+      <w:r>
+        <w:t> </w:t>
+      </w:r>
+    </w:p>
+    <w:p>
+      <w:pPr>
+        <w:pStyle w:val="ListBullet0"/>
+        <w:numPr>
+          <w:ilvl w:val="0"/>
+          <w:numId w:val="0"/>
+        </w:numPr>
+        <w:ind w:left="-2"/>
+        <w:rPr>
+          <w:rFonts w:ascii="Times New Roman" w:hAnsi="Times New Roman" w:cs="Times New Roman"/>
+          <w:sz w:val="24"/>
+        </w:rPr>
+      </w:pPr>
+      <w:r>
+        <w:t>Administrator Interface:</w:t>
+      </w:r>
+    </w:p>
+    <w:p>
+      <w:pPr>
+        <w:pStyle w:val="ListBullet0"/>
+        <w:numPr>
+          <w:ilvl w:val="0"/>
+          <w:numId w:val="0"/>
+        </w:numPr>
+        <w:ind w:left="-2"/>
+        <w:rPr>
+          <w:rFonts w:ascii="Times New Roman" w:hAnsi="Times New Roman" w:cs="Times New Roman"/>
+          <w:sz w:val="24"/>
+        </w:rPr>
+      </w:pPr>
+      <w:r>
+        <w:t>The Administrator Interface is a key component of the system, as it facilitates the manual registration of librarians and the management of book records. Upon deployment, developers will manually register the administrator. The administrator is responsible for adding librarians to the system, which can be accomplished by selecting the "Add Librarians" button located in the left pane of the interface. The librarian registration process mirrors that of student registration.</w:t>
+      </w:r>
+    </w:p>
+    <w:p>
+      <w:pPr>
+        <w:pStyle w:val="ListBullet0"/>
+        <w:numPr>
+          <w:ilvl w:val="0"/>
+          <w:numId w:val="0"/>
+        </w:numPr>
+        <w:ind w:left="-2"/>
+        <w:rPr>
+          <w:rFonts w:ascii="Times New Roman" w:hAnsi="Times New Roman" w:cs="Times New Roman"/>
+          <w:sz w:val="24"/>
+        </w:rPr>
+      </w:pPr>
+      <w:r>
+        <w:t>The administrator will also add books and edit them. On the bottom of the “Add Librarians”, There will be a “View Books” which when clicked will show all the books as a table. The table will have columns like title, author name, quantity or stock, date of publication, date of import in the system, status (borrowed, returned, available), number of pages, etc. The administrator can edit the information of the book, delete the book from the database as a record, or even add a new book.</w:t>
+      </w:r>
+    </w:p>
+    <w:p>
+      <w:pPr>
+        <w:pStyle w:val="ListBullet0"/>
+        <w:numPr>
+          <w:ilvl w:val="0"/>
+          <w:numId w:val="0"/>
+        </w:numPr>
+        <w:ind w:left="-2"/>
+        <w:rPr>
+          <w:rFonts w:ascii="Times New Roman" w:hAnsi="Times New Roman" w:cs="Times New Roman"/>
+          <w:sz w:val="24"/>
+        </w:rPr>
+      </w:pPr>
+      <w:r>
+        <w:t>The administrator can read the messages that students may send, like reports about bugs, suggestions, or complaints in terms of the library service. The bug reports will be communicated to the software developers by the administrator, while other notifications will be handled properly by the administrator and even by the librarians if needed. </w:t>
+      </w:r>
+    </w:p>
+    <w:p>
+      <w:pPr>
+        <w:ind w:left="0" w:hanging="2"/>
+      </w:pPr>
     </w:p>
     <w:p>
       <w:pPr>
@@ -5222,18 +5959,233 @@
     </w:p>
     <w:p>
       <w:pPr>
-        <w:ind w:left="0" w:hanging="2"/>
-      </w:pPr>
+        <w:pStyle w:val="ListBullet0"/>
+        <w:numPr>
+          <w:ilvl w:val="0"/>
+          <w:numId w:val="14"/>
+        </w:numPr>
+        <w:ind w:leftChars="0" w:firstLineChars="0"/>
+      </w:pPr>
+      <w:r>
+        <w:t xml:space="preserve">The data of the books in the Homepage depends on the </w:t>
+      </w:r>
+      <w:proofErr w:type="spellStart"/>
+      <w:r>
+        <w:t>BookList</w:t>
+      </w:r>
+      <w:proofErr w:type="spellEnd"/>
+      <w:r>
+        <w:t xml:space="preserve"> database. </w:t>
+      </w:r>
     </w:p>
     <w:p>
       <w:pPr>
+        <w:pStyle w:val="ListBullet0"/>
+        <w:numPr>
+          <w:ilvl w:val="0"/>
+          <w:numId w:val="14"/>
+        </w:numPr>
+        <w:ind w:leftChars="0" w:firstLineChars="0"/>
+      </w:pPr>
+      <w:r>
+        <w:t xml:space="preserve">Registering in the library using the </w:t>
+      </w:r>
+      <w:proofErr w:type="spellStart"/>
+      <w:r>
+        <w:t>Epoka</w:t>
+      </w:r>
+      <w:proofErr w:type="spellEnd"/>
+      <w:r>
+        <w:t xml:space="preserve"> Mail depends on the </w:t>
+      </w:r>
+      <w:proofErr w:type="spellStart"/>
+      <w:r>
+        <w:t>Epoka</w:t>
+      </w:r>
+      <w:proofErr w:type="spellEnd"/>
+      <w:r>
+        <w:t xml:space="preserve"> Account.</w:t>
+      </w:r>
+    </w:p>
+    <w:p>
+      <w:pPr>
+        <w:pStyle w:val="ListBullet0"/>
+        <w:numPr>
+          <w:ilvl w:val="0"/>
+          <w:numId w:val="14"/>
+        </w:numPr>
+        <w:ind w:leftChars="0" w:firstLineChars="0"/>
+      </w:pPr>
+      <w:r>
+        <w:t>When the student users search and click courses, the courses are depending on the syllabus provided by the department of the university. </w:t>
+      </w:r>
+    </w:p>
+    <w:p>
+      <w:pPr>
+        <w:pStyle w:val="ListBullet0"/>
+        <w:numPr>
+          <w:ilvl w:val="0"/>
+          <w:numId w:val="14"/>
+        </w:numPr>
+        <w:ind w:leftChars="0" w:firstLineChars="0"/>
+      </w:pPr>
+      <w:r>
+        <w:t>The approval of a reservation request made by a student depends on the time the request was submitted. </w:t>
+      </w:r>
+    </w:p>
+    <w:p>
+      <w:pPr>
+        <w:pStyle w:val="ListBullet0"/>
+        <w:numPr>
+          <w:ilvl w:val="0"/>
+          <w:numId w:val="14"/>
+        </w:numPr>
+        <w:ind w:leftChars="0" w:firstLineChars="0"/>
+      </w:pPr>
+      <w:r>
+        <w:t xml:space="preserve">The account will be considered </w:t>
+      </w:r>
+      <w:proofErr w:type="gramStart"/>
+      <w:r>
+        <w:t>active</w:t>
+      </w:r>
+      <w:proofErr w:type="gramEnd"/>
+      <w:r>
+        <w:t xml:space="preserve"> and passive based on the information from EIS platform of </w:t>
+      </w:r>
+      <w:proofErr w:type="spellStart"/>
+      <w:r>
+        <w:t>Epoka</w:t>
+      </w:r>
+      <w:proofErr w:type="spellEnd"/>
+      <w:r>
+        <w:t xml:space="preserve"> University. </w:t>
+      </w:r>
+    </w:p>
+    <w:p>
+      <w:pPr>
         <w:ind w:left="0" w:hanging="2"/>
       </w:pPr>
+    </w:p>
+    <w:p>
+      <w:pPr>
+        <w:ind w:left="0" w:hanging="2"/>
+      </w:pPr>
       <w:r>
         <w:rPr>
           <w:b/>
         </w:rPr>
         <w:t xml:space="preserve">Availability </w:t>
+      </w:r>
+    </w:p>
+    <w:p>
+      <w:pPr>
+        <w:pStyle w:val="ListParagraph"/>
+        <w:numPr>
+          <w:ilvl w:val="0"/>
+          <w:numId w:val="12"/>
+        </w:numPr>
+        <w:suppressAutoHyphens w:val="0"/>
+        <w:spacing w:before="240" w:line="240" w:lineRule="auto"/>
+        <w:ind w:leftChars="0" w:firstLineChars="0"/>
+        <w:textDirection w:val="lrTb"/>
+        <w:textAlignment w:val="baseline"/>
+        <w:outlineLvl w:val="9"/>
+        <w:rPr>
+          <w:rFonts w:eastAsia="Times New Roman"/>
+          <w:color w:val="000000"/>
+          <w:position w:val="0"/>
+          <w:szCs w:val="20"/>
+        </w:rPr>
+      </w:pPr>
+      <w:r>
+        <w:rPr>
+          <w:rFonts w:eastAsia="Times New Roman"/>
+          <w:color w:val="000000"/>
+          <w:position w:val="0"/>
+          <w:szCs w:val="20"/>
+        </w:rPr>
+        <w:t>The application will be available only if the device has access to the internet. </w:t>
+      </w:r>
+    </w:p>
+    <w:p>
+      <w:pPr>
+        <w:pStyle w:val="ListParagraph"/>
+        <w:numPr>
+          <w:ilvl w:val="0"/>
+          <w:numId w:val="12"/>
+        </w:numPr>
+        <w:suppressAutoHyphens w:val="0"/>
+        <w:spacing w:after="240" w:line="240" w:lineRule="auto"/>
+        <w:ind w:leftChars="0" w:firstLineChars="0"/>
+        <w:textDirection w:val="lrTb"/>
+        <w:textAlignment w:val="baseline"/>
+        <w:outlineLvl w:val="9"/>
+        <w:rPr>
+          <w:rFonts w:eastAsia="Times New Roman"/>
+          <w:color w:val="000000"/>
+          <w:position w:val="0"/>
+          <w:szCs w:val="20"/>
+        </w:rPr>
+      </w:pPr>
+      <w:r>
+        <w:rPr>
+          <w:rFonts w:eastAsia="Times New Roman"/>
+          <w:color w:val="000000"/>
+          <w:position w:val="0"/>
+          <w:szCs w:val="20"/>
+        </w:rPr>
+        <w:t>The application will be available to users in any time, however in the weekends, holidays, or out of the university season reserving the books will not be available. Other features like viewing the books or adding them to favorites will still work. </w:t>
+      </w:r>
+    </w:p>
+    <w:p>
+      <w:pPr>
+        <w:pStyle w:val="ListParagraph"/>
+        <w:numPr>
+          <w:ilvl w:val="0"/>
+          <w:numId w:val="12"/>
+        </w:numPr>
+        <w:suppressAutoHyphens w:val="0"/>
+        <w:spacing w:before="240" w:line="240" w:lineRule="auto"/>
+        <w:ind w:leftChars="0" w:firstLineChars="0"/>
+        <w:textDirection w:val="lrTb"/>
+        <w:textAlignment w:val="baseline"/>
+        <w:outlineLvl w:val="9"/>
+        <w:rPr>
+          <w:rFonts w:eastAsia="Times New Roman"/>
+          <w:color w:val="000000"/>
+          <w:position w:val="0"/>
+          <w:szCs w:val="20"/>
+        </w:rPr>
+      </w:pPr>
+      <w:r>
+        <w:rPr>
+          <w:rFonts w:eastAsia="Times New Roman"/>
+          <w:color w:val="000000"/>
+          <w:position w:val="0"/>
+          <w:szCs w:val="20"/>
+        </w:rPr>
+        <w:t xml:space="preserve">The application will be available at any geographic location by any device and phone number, however, only accounts with </w:t>
+      </w:r>
+      <w:proofErr w:type="spellStart"/>
+      <w:r>
+        <w:rPr>
+          <w:rFonts w:eastAsia="Times New Roman"/>
+          <w:color w:val="000000"/>
+          <w:position w:val="0"/>
+          <w:szCs w:val="20"/>
+        </w:rPr>
+        <w:t>Epoka</w:t>
+      </w:r>
+      <w:proofErr w:type="spellEnd"/>
+      <w:r>
+        <w:rPr>
+          <w:rFonts w:eastAsia="Times New Roman"/>
+          <w:color w:val="000000"/>
+          <w:position w:val="0"/>
+          <w:szCs w:val="20"/>
+        </w:rPr>
+        <w:t xml:space="preserve"> university email addresses will be able to get registered. </w:t>
       </w:r>
     </w:p>
     <w:p>
@@ -5725,8 +6677,18 @@
           <w:sz w:val="22"/>
           <w:szCs w:val="22"/>
         </w:rPr>
-        <w:t>Sample input/output formats, descriptions of cost analysis studies, or results of user surveys;</w:t>
-      </w:r>
+        <w:t xml:space="preserve">Sample input/output formats, descriptions of cost analysis studies, or results of user </w:t>
+      </w:r>
+      <w:proofErr w:type="gramStart"/>
+      <w:r>
+        <w:rPr>
+          <w:color w:val="000000"/>
+          <w:sz w:val="22"/>
+          <w:szCs w:val="22"/>
+        </w:rPr>
+        <w:t>surveys;</w:t>
+      </w:r>
+      <w:proofErr w:type="gramEnd"/>
     </w:p>
     <w:p>
       <w:pPr>
@@ -5755,8 +6717,18 @@
           <w:sz w:val="22"/>
           <w:szCs w:val="22"/>
         </w:rPr>
-        <w:t>Supporting or background information that can help the readers of the Requirements Specification;</w:t>
-      </w:r>
+        <w:t xml:space="preserve">Supporting or background information that can help the readers of the Requirements </w:t>
+      </w:r>
+      <w:proofErr w:type="gramStart"/>
+      <w:r>
+        <w:rPr>
+          <w:color w:val="000000"/>
+          <w:sz w:val="22"/>
+          <w:szCs w:val="22"/>
+        </w:rPr>
+        <w:t>Specification;</w:t>
+      </w:r>
+      <w:proofErr w:type="gramEnd"/>
     </w:p>
     <w:p>
       <w:pPr>
@@ -5785,8 +6757,18 @@
           <w:sz w:val="22"/>
           <w:szCs w:val="22"/>
         </w:rPr>
-        <w:t>A description of the problems to be solved by the system;</w:t>
-      </w:r>
+        <w:t xml:space="preserve">A description of the problems to be solved by the </w:t>
+      </w:r>
+      <w:proofErr w:type="gramStart"/>
+      <w:r>
+        <w:rPr>
+          <w:color w:val="000000"/>
+          <w:sz w:val="22"/>
+          <w:szCs w:val="22"/>
+        </w:rPr>
+        <w:t>system;</w:t>
+      </w:r>
+      <w:proofErr w:type="gramEnd"/>
     </w:p>
     <w:p>
       <w:pPr>
@@ -5843,7 +6825,25 @@
           <w:sz w:val="22"/>
           <w:szCs w:val="22"/>
         </w:rPr>
-        <w:t>When appendixes are included, the Requirements Specification should explicitly state whether or not the appendixes are to be considered part of the requirements.</w:t>
+        <w:t xml:space="preserve">When appendixes are included, the Requirements Specification should explicitly state </w:t>
+      </w:r>
+      <w:proofErr w:type="gramStart"/>
+      <w:r>
+        <w:rPr>
+          <w:color w:val="000000"/>
+          <w:sz w:val="22"/>
+          <w:szCs w:val="22"/>
+        </w:rPr>
+        <w:t>whether or not</w:t>
+      </w:r>
+      <w:proofErr w:type="gramEnd"/>
+      <w:r>
+        <w:rPr>
+          <w:color w:val="000000"/>
+          <w:sz w:val="22"/>
+          <w:szCs w:val="22"/>
+        </w:rPr>
+        <w:t xml:space="preserve"> the appendixes are to be considered part of the requirements.</w:t>
       </w:r>
     </w:p>
     <w:p>
@@ -6257,7 +7257,23 @@
                 <w:color w:val="7030A0"/>
                 <w:szCs w:val="20"/>
               </w:rPr>
-              <w:t>The system should validate the relationship between Bargaining Unit/Location and Job Class.---Comments: Business Process = "Assigning a Bargaining Unit to an Appointment" (Priority 1)</w:t>
+              <w:t xml:space="preserve">The system should validate the relationship between Bargaining Unit/Location and Job </w:t>
+            </w:r>
+            <w:proofErr w:type="gramStart"/>
+            <w:r>
+              <w:rPr>
+                <w:color w:val="7030A0"/>
+                <w:szCs w:val="20"/>
+              </w:rPr>
+              <w:t>Class.---</w:t>
+            </w:r>
+            <w:proofErr w:type="gramEnd"/>
+            <w:r>
+              <w:rPr>
+                <w:color w:val="7030A0"/>
+                <w:szCs w:val="20"/>
+              </w:rPr>
+              <w:t>Comments: Business Process = "Assigning a Bargaining Unit to an Appointment" (Priority 1)</w:t>
             </w:r>
           </w:p>
         </w:tc>
@@ -6698,7 +7714,23 @@
                 <w:color w:val="7030A0"/>
                 <w:szCs w:val="20"/>
               </w:rPr>
-              <w:t>The system should provide the capability for the Labor Relations Office to maintain the job class/union relationship.---Comments: Business Process = "Maintenance" (Priority 1)</w:t>
+              <w:t xml:space="preserve">The system should provide the capability for the Labor Relations Office to maintain the job class/union </w:t>
+            </w:r>
+            <w:proofErr w:type="gramStart"/>
+            <w:r>
+              <w:rPr>
+                <w:color w:val="7030A0"/>
+                <w:szCs w:val="20"/>
+              </w:rPr>
+              <w:t>relationship.---</w:t>
+            </w:r>
+            <w:proofErr w:type="gramEnd"/>
+            <w:r>
+              <w:rPr>
+                <w:color w:val="7030A0"/>
+                <w:szCs w:val="20"/>
+              </w:rPr>
+              <w:t>Comments: Business Process = "Maintenance" (Priority 1)</w:t>
             </w:r>
           </w:p>
         </w:tc>
@@ -8332,6 +9364,7 @@
               <w:t xml:space="preserve">BU Assignment by PC </w:t>
             </w:r>
             <w:proofErr w:type="spellStart"/>
+            <w:proofErr w:type="gramStart"/>
             <w:r>
               <w:rPr>
                 <w:color w:val="7030A0"/>
@@ -8345,7 +9378,15 @@
                 <w:color w:val="7030A0"/>
                 <w:szCs w:val="20"/>
               </w:rPr>
-              <w:t xml:space="preserve">  - Add Appointment and Derive UBU</w:t>
+              <w:t xml:space="preserve">  -</w:t>
+            </w:r>
+            <w:proofErr w:type="gramEnd"/>
+            <w:r>
+              <w:rPr>
+                <w:color w:val="7030A0"/>
+                <w:szCs w:val="20"/>
+              </w:rPr>
+              <w:t xml:space="preserve"> Add Appointment and Derive UBU</w:t>
             </w:r>
           </w:p>
         </w:tc>
@@ -8572,6 +9613,7 @@
               <w:t xml:space="preserve">BU Assignment by PC </w:t>
             </w:r>
             <w:proofErr w:type="spellStart"/>
+            <w:proofErr w:type="gramStart"/>
             <w:r>
               <w:rPr>
                 <w:color w:val="7030A0"/>
@@ -8585,7 +9627,15 @@
                 <w:color w:val="7030A0"/>
                 <w:szCs w:val="20"/>
               </w:rPr>
-              <w:t xml:space="preserve">  - Add Appointment (UBU Not Found)</w:t>
+              <w:t xml:space="preserve">  -</w:t>
+            </w:r>
+            <w:proofErr w:type="gramEnd"/>
+            <w:r>
+              <w:rPr>
+                <w:color w:val="7030A0"/>
+                <w:szCs w:val="20"/>
+              </w:rPr>
+              <w:t xml:space="preserve"> Add Appointment (UBU Not Found)</w:t>
             </w:r>
           </w:p>
         </w:tc>
@@ -8812,6 +9862,7 @@
               <w:t xml:space="preserve">BU Assignment by PC </w:t>
             </w:r>
             <w:proofErr w:type="spellStart"/>
+            <w:proofErr w:type="gramStart"/>
             <w:r>
               <w:rPr>
                 <w:color w:val="7030A0"/>
@@ -8825,7 +9876,15 @@
                 <w:color w:val="7030A0"/>
                 <w:szCs w:val="20"/>
               </w:rPr>
-              <w:t xml:space="preserve">  - Modify Appointment (Removed UBU)</w:t>
+              <w:t xml:space="preserve">  -</w:t>
+            </w:r>
+            <w:proofErr w:type="gramEnd"/>
+            <w:r>
+              <w:rPr>
+                <w:color w:val="7030A0"/>
+                <w:szCs w:val="20"/>
+              </w:rPr>
+              <w:t xml:space="preserve"> Modify Appointment (Removed UBU)</w:t>
             </w:r>
           </w:p>
         </w:tc>
@@ -14074,7 +15133,25 @@
           <w:sz w:val="22"/>
           <w:szCs w:val="22"/>
         </w:rPr>
-        <w:t>Detailed requirements tend to be extensive. Give careful consideration to your organization scheme.  Some examples of organization schemes are described below:</w:t>
+        <w:t xml:space="preserve">Detailed requirements tend to be extensive. </w:t>
+      </w:r>
+      <w:proofErr w:type="gramStart"/>
+      <w:r>
+        <w:rPr>
+          <w:color w:val="000000"/>
+          <w:sz w:val="22"/>
+          <w:szCs w:val="22"/>
+        </w:rPr>
+        <w:t>Give careful consideration to</w:t>
+      </w:r>
+      <w:proofErr w:type="gramEnd"/>
+      <w:r>
+        <w:rPr>
+          <w:color w:val="000000"/>
+          <w:sz w:val="22"/>
+          <w:szCs w:val="22"/>
+        </w:rPr>
+        <w:t xml:space="preserve"> your organization scheme.  Some examples of organization schemes are described below:</w:t>
       </w:r>
     </w:p>
     <w:p>
@@ -14540,8 +15617,10 @@
     <w:sectPr>
       <w:headerReference w:type="even" r:id="rId8"/>
       <w:headerReference w:type="default" r:id="rId9"/>
-      <w:footerReference w:type="default" r:id="rId10"/>
-      <w:headerReference w:type="first" r:id="rId11"/>
+      <w:footerReference w:type="even" r:id="rId10"/>
+      <w:footerReference w:type="default" r:id="rId11"/>
+      <w:headerReference w:type="first" r:id="rId12"/>
+      <w:footerReference w:type="first" r:id="rId13"/>
       <w:pgSz w:w="12240" w:h="15840"/>
       <w:pgMar w:top="1080" w:right="1080" w:bottom="1080" w:left="1080" w:header="720" w:footer="720" w:gutter="0"/>
       <w:pgNumType w:start="1"/>
@@ -14552,7 +15631,7 @@
 </file>
 
 <file path=word/endnotes.xml><?xml version="1.0" encoding="utf-8"?>
-<w:endnotes xmlns:wpc="http://schemas.microsoft.com/office/word/2010/wordprocessingCanvas" xmlns:cx="http://schemas.microsoft.com/office/drawing/2014/chartex" xmlns:cx1="http://schemas.microsoft.com/office/drawing/2015/9/8/chartex" xmlns:cx2="http://schemas.microsoft.com/office/drawing/2015/10/21/chartex" xmlns:cx3="http://schemas.microsoft.com/office/drawing/2016/5/9/chartex" xmlns:cx4="http://schemas.microsoft.com/office/drawing/2016/5/10/chartex" xmlns:cx5="http://schemas.microsoft.com/office/drawing/2016/5/11/chartex" xmlns:cx6="http://schemas.microsoft.com/office/drawing/2016/5/12/chartex" xmlns:cx7="http://schemas.microsoft.com/office/drawing/2016/5/13/chartex" xmlns:cx8="http://schemas.microsoft.com/office/drawing/2016/5/14/chartex" xmlns:mc="http://schemas.openxmlformats.org/markup-compatibility/2006" xmlns:aink="http://schemas.microsoft.com/office/drawing/2016/ink" xmlns:am3d="http://schemas.microsoft.com/office/drawing/2017/model3d" xmlns:o="urn:schemas-microsoft-com:office:office" xmlns:oel="http://schemas.microsoft.com/office/2019/extlst" xmlns:r="http://schemas.openxmlformats.org/officeDocument/2006/relationships" xmlns:m="http://schemas.openxmlformats.org/officeDocument/2006/math" xmlns:v="urn:schemas-microsoft-com:vml" xmlns:wp14="http://schemas.microsoft.com/office/word/2010/wordprocessingDrawing" xmlns:wp="http://schemas.openxmlformats.org/drawingml/2006/wordprocessingDrawing" xmlns:w10="urn:schemas-microsoft-com:office:word" xmlns:w="http://schemas.openxmlformats.org/wordprocessingml/2006/main" xmlns:w14="http://schemas.microsoft.com/office/word/2010/wordml" xmlns:w15="http://schemas.microsoft.com/office/word/2012/wordml" xmlns:w16cex="http://schemas.microsoft.com/office/word/2018/wordml/cex" xmlns:w16cid="http://schemas.microsoft.com/office/word/2016/wordml/cid" xmlns:w16="http://schemas.microsoft.com/office/word/2018/wordml" xmlns:w16du="http://schemas.microsoft.com/office/word/2023/wordml/word16du" xmlns:w16sdtdh="http://schemas.microsoft.com/office/word/2020/wordml/sdtdatahash" xmlns:w16se="http://schemas.microsoft.com/office/word/2015/wordml/symex" xmlns:wpg="http://schemas.microsoft.com/office/word/2010/wordprocessingGroup" xmlns:wpi="http://schemas.microsoft.com/office/word/2010/wordprocessingInk" xmlns:wne="http://schemas.microsoft.com/office/word/2006/wordml" xmlns:wps="http://schemas.microsoft.com/office/word/2010/wordprocessingShape" mc:Ignorable="w14 w15 w16se w16cid w16 w16cex w16sdtdh wp14">
+<w:endnotes xmlns:wpc="http://schemas.microsoft.com/office/word/2010/wordprocessingCanvas" xmlns:cx="http://schemas.microsoft.com/office/drawing/2014/chartex" xmlns:cx1="http://schemas.microsoft.com/office/drawing/2015/9/8/chartex" xmlns:cx2="http://schemas.microsoft.com/office/drawing/2015/10/21/chartex" xmlns:cx3="http://schemas.microsoft.com/office/drawing/2016/5/9/chartex" xmlns:cx4="http://schemas.microsoft.com/office/drawing/2016/5/10/chartex" xmlns:cx5="http://schemas.microsoft.com/office/drawing/2016/5/11/chartex" xmlns:cx6="http://schemas.microsoft.com/office/drawing/2016/5/12/chartex" xmlns:cx7="http://schemas.microsoft.com/office/drawing/2016/5/13/chartex" xmlns:cx8="http://schemas.microsoft.com/office/drawing/2016/5/14/chartex" xmlns:mc="http://schemas.openxmlformats.org/markup-compatibility/2006" xmlns:aink="http://schemas.microsoft.com/office/drawing/2016/ink" xmlns:am3d="http://schemas.microsoft.com/office/drawing/2017/model3d" xmlns:o="urn:schemas-microsoft-com:office:office" xmlns:oel="http://schemas.microsoft.com/office/2019/extlst" xmlns:r="http://schemas.openxmlformats.org/officeDocument/2006/relationships" xmlns:m="http://schemas.openxmlformats.org/officeDocument/2006/math" xmlns:v="urn:schemas-microsoft-com:vml" xmlns:wp14="http://schemas.microsoft.com/office/word/2010/wordprocessingDrawing" xmlns:wp="http://schemas.openxmlformats.org/drawingml/2006/wordprocessingDrawing" xmlns:w10="urn:schemas-microsoft-com:office:word" xmlns:w="http://schemas.openxmlformats.org/wordprocessingml/2006/main" xmlns:w14="http://schemas.microsoft.com/office/word/2010/wordml" xmlns:w15="http://schemas.microsoft.com/office/word/2012/wordml" xmlns:w16cex="http://schemas.microsoft.com/office/word/2018/wordml/cex" xmlns:w16cid="http://schemas.microsoft.com/office/word/2016/wordml/cid" xmlns:w16="http://schemas.microsoft.com/office/word/2018/wordml" xmlns:w16sdtdh="http://schemas.microsoft.com/office/word/2020/wordml/sdtdatahash" xmlns:w16se="http://schemas.microsoft.com/office/word/2015/wordml/symex" xmlns:wpg="http://schemas.microsoft.com/office/word/2010/wordprocessingGroup" xmlns:wpi="http://schemas.microsoft.com/office/word/2010/wordprocessingInk" xmlns:wne="http://schemas.microsoft.com/office/word/2006/wordml" xmlns:wps="http://schemas.microsoft.com/office/word/2010/wordprocessingShape" mc:Ignorable="w14 w15 w16se w16cid w16 w16cex w16sdtdh wp14">
   <w:endnote w:type="separator" w:id="-1">
     <w:p>
       <w:pPr>
@@ -14579,7 +15658,18 @@
 </file>
 
 <file path=word/footer1.xml><?xml version="1.0" encoding="utf-8"?>
-<w:ftr xmlns:wpc="http://schemas.microsoft.com/office/word/2010/wordprocessingCanvas" xmlns:cx="http://schemas.microsoft.com/office/drawing/2014/chartex" xmlns:cx1="http://schemas.microsoft.com/office/drawing/2015/9/8/chartex" xmlns:cx2="http://schemas.microsoft.com/office/drawing/2015/10/21/chartex" xmlns:cx3="http://schemas.microsoft.com/office/drawing/2016/5/9/chartex" xmlns:cx4="http://schemas.microsoft.com/office/drawing/2016/5/10/chartex" xmlns:cx5="http://schemas.microsoft.com/office/drawing/2016/5/11/chartex" xmlns:cx6="http://schemas.microsoft.com/office/drawing/2016/5/12/chartex" xmlns:cx7="http://schemas.microsoft.com/office/drawing/2016/5/13/chartex" xmlns:cx8="http://schemas.microsoft.com/office/drawing/2016/5/14/chartex" xmlns:mc="http://schemas.openxmlformats.org/markup-compatibility/2006" xmlns:aink="http://schemas.microsoft.com/office/drawing/2016/ink" xmlns:am3d="http://schemas.microsoft.com/office/drawing/2017/model3d" xmlns:o="urn:schemas-microsoft-com:office:office" xmlns:oel="http://schemas.microsoft.com/office/2019/extlst" xmlns:r="http://schemas.openxmlformats.org/officeDocument/2006/relationships" xmlns:m="http://schemas.openxmlformats.org/officeDocument/2006/math" xmlns:v="urn:schemas-microsoft-com:vml" xmlns:wp14="http://schemas.microsoft.com/office/word/2010/wordprocessingDrawing" xmlns:wp="http://schemas.openxmlformats.org/drawingml/2006/wordprocessingDrawing" xmlns:w10="urn:schemas-microsoft-com:office:word" xmlns:w="http://schemas.openxmlformats.org/wordprocessingml/2006/main" xmlns:w14="http://schemas.microsoft.com/office/word/2010/wordml" xmlns:w15="http://schemas.microsoft.com/office/word/2012/wordml" xmlns:w16cex="http://schemas.microsoft.com/office/word/2018/wordml/cex" xmlns:w16cid="http://schemas.microsoft.com/office/word/2016/wordml/cid" xmlns:w16="http://schemas.microsoft.com/office/word/2018/wordml" xmlns:w16du="http://schemas.microsoft.com/office/word/2023/wordml/word16du" xmlns:w16sdtdh="http://schemas.microsoft.com/office/word/2020/wordml/sdtdatahash" xmlns:w16se="http://schemas.microsoft.com/office/word/2015/wordml/symex" xmlns:wpg="http://schemas.microsoft.com/office/word/2010/wordprocessingGroup" xmlns:wpi="http://schemas.microsoft.com/office/word/2010/wordprocessingInk" xmlns:wne="http://schemas.microsoft.com/office/word/2006/wordml" xmlns:wps="http://schemas.microsoft.com/office/word/2010/wordprocessingShape" mc:Ignorable="w14 w15 w16se w16cid w16 w16cex w16sdtdh wp14">
+<w:ftr xmlns:wpc="http://schemas.microsoft.com/office/word/2010/wordprocessingCanvas" xmlns:cx="http://schemas.microsoft.com/office/drawing/2014/chartex" xmlns:cx1="http://schemas.microsoft.com/office/drawing/2015/9/8/chartex" xmlns:cx2="http://schemas.microsoft.com/office/drawing/2015/10/21/chartex" xmlns:cx3="http://schemas.microsoft.com/office/drawing/2016/5/9/chartex" xmlns:cx4="http://schemas.microsoft.com/office/drawing/2016/5/10/chartex" xmlns:cx5="http://schemas.microsoft.com/office/drawing/2016/5/11/chartex" xmlns:cx6="http://schemas.microsoft.com/office/drawing/2016/5/12/chartex" xmlns:cx7="http://schemas.microsoft.com/office/drawing/2016/5/13/chartex" xmlns:cx8="http://schemas.microsoft.com/office/drawing/2016/5/14/chartex" xmlns:mc="http://schemas.openxmlformats.org/markup-compatibility/2006" xmlns:aink="http://schemas.microsoft.com/office/drawing/2016/ink" xmlns:am3d="http://schemas.microsoft.com/office/drawing/2017/model3d" xmlns:o="urn:schemas-microsoft-com:office:office" xmlns:oel="http://schemas.microsoft.com/office/2019/extlst" xmlns:r="http://schemas.openxmlformats.org/officeDocument/2006/relationships" xmlns:m="http://schemas.openxmlformats.org/officeDocument/2006/math" xmlns:v="urn:schemas-microsoft-com:vml" xmlns:wp14="http://schemas.microsoft.com/office/word/2010/wordprocessingDrawing" xmlns:wp="http://schemas.openxmlformats.org/drawingml/2006/wordprocessingDrawing" xmlns:w10="urn:schemas-microsoft-com:office:word" xmlns:w="http://schemas.openxmlformats.org/wordprocessingml/2006/main" xmlns:w14="http://schemas.microsoft.com/office/word/2010/wordml" xmlns:w15="http://schemas.microsoft.com/office/word/2012/wordml" xmlns:w16cex="http://schemas.microsoft.com/office/word/2018/wordml/cex" xmlns:w16cid="http://schemas.microsoft.com/office/word/2016/wordml/cid" xmlns:w16="http://schemas.microsoft.com/office/word/2018/wordml" xmlns:w16sdtdh="http://schemas.microsoft.com/office/word/2020/wordml/sdtdatahash" xmlns:w16se="http://schemas.microsoft.com/office/word/2015/wordml/symex" xmlns:wpg="http://schemas.microsoft.com/office/word/2010/wordprocessingGroup" xmlns:wpi="http://schemas.microsoft.com/office/word/2010/wordprocessingInk" xmlns:wne="http://schemas.microsoft.com/office/word/2006/wordml" xmlns:wps="http://schemas.microsoft.com/office/word/2010/wordprocessingShape" mc:Ignorable="w14 w15 w16se w16cid w16 w16cex w16sdtdh wp14">
+  <w:p>
+    <w:pPr>
+      <w:pStyle w:val="Footer"/>
+      <w:ind w:left="0" w:hanging="2"/>
+    </w:pPr>
+  </w:p>
+</w:ftr>
+</file>
+
+<file path=word/footer2.xml><?xml version="1.0" encoding="utf-8"?>
+<w:ftr xmlns:wpc="http://schemas.microsoft.com/office/word/2010/wordprocessingCanvas" xmlns:cx="http://schemas.microsoft.com/office/drawing/2014/chartex" xmlns:cx1="http://schemas.microsoft.com/office/drawing/2015/9/8/chartex" xmlns:cx2="http://schemas.microsoft.com/office/drawing/2015/10/21/chartex" xmlns:cx3="http://schemas.microsoft.com/office/drawing/2016/5/9/chartex" xmlns:cx4="http://schemas.microsoft.com/office/drawing/2016/5/10/chartex" xmlns:cx5="http://schemas.microsoft.com/office/drawing/2016/5/11/chartex" xmlns:cx6="http://schemas.microsoft.com/office/drawing/2016/5/12/chartex" xmlns:cx7="http://schemas.microsoft.com/office/drawing/2016/5/13/chartex" xmlns:cx8="http://schemas.microsoft.com/office/drawing/2016/5/14/chartex" xmlns:mc="http://schemas.openxmlformats.org/markup-compatibility/2006" xmlns:aink="http://schemas.microsoft.com/office/drawing/2016/ink" xmlns:am3d="http://schemas.microsoft.com/office/drawing/2017/model3d" xmlns:o="urn:schemas-microsoft-com:office:office" xmlns:oel="http://schemas.microsoft.com/office/2019/extlst" xmlns:r="http://schemas.openxmlformats.org/officeDocument/2006/relationships" xmlns:m="http://schemas.openxmlformats.org/officeDocument/2006/math" xmlns:v="urn:schemas-microsoft-com:vml" xmlns:wp14="http://schemas.microsoft.com/office/word/2010/wordprocessingDrawing" xmlns:wp="http://schemas.openxmlformats.org/drawingml/2006/wordprocessingDrawing" xmlns:w10="urn:schemas-microsoft-com:office:word" xmlns:w="http://schemas.openxmlformats.org/wordprocessingml/2006/main" xmlns:w14="http://schemas.microsoft.com/office/word/2010/wordml" xmlns:w15="http://schemas.microsoft.com/office/word/2012/wordml" xmlns:w16cex="http://schemas.microsoft.com/office/word/2018/wordml/cex" xmlns:w16cid="http://schemas.microsoft.com/office/word/2016/wordml/cid" xmlns:w16="http://schemas.microsoft.com/office/word/2018/wordml" xmlns:w16sdtdh="http://schemas.microsoft.com/office/word/2020/wordml/sdtdatahash" xmlns:w16se="http://schemas.microsoft.com/office/word/2015/wordml/symex" xmlns:wpg="http://schemas.microsoft.com/office/word/2010/wordprocessingGroup" xmlns:wpi="http://schemas.microsoft.com/office/word/2010/wordprocessingInk" xmlns:wne="http://schemas.microsoft.com/office/word/2006/wordml" xmlns:wps="http://schemas.microsoft.com/office/word/2010/wordprocessingShape" mc:Ignorable="w14 w15 w16se w16cid w16 w16cex w16sdtdh wp14">
   <w:p>
     <w:pPr>
       <w:pBdr>
@@ -14600,7 +15690,7 @@
         <w:sz w:val="18"/>
         <w:szCs w:val="18"/>
       </w:rPr>
-      <w:t>April 19, 2021</w:t>
+      <w:t>Date</w:t>
     </w:r>
     <w:r>
       <w:rPr>
@@ -14709,8 +15799,19 @@
 </w:ftr>
 </file>
 
+<file path=word/footer3.xml><?xml version="1.0" encoding="utf-8"?>
+<w:ftr xmlns:wpc="http://schemas.microsoft.com/office/word/2010/wordprocessingCanvas" xmlns:cx="http://schemas.microsoft.com/office/drawing/2014/chartex" xmlns:cx1="http://schemas.microsoft.com/office/drawing/2015/9/8/chartex" xmlns:cx2="http://schemas.microsoft.com/office/drawing/2015/10/21/chartex" xmlns:cx3="http://schemas.microsoft.com/office/drawing/2016/5/9/chartex" xmlns:cx4="http://schemas.microsoft.com/office/drawing/2016/5/10/chartex" xmlns:cx5="http://schemas.microsoft.com/office/drawing/2016/5/11/chartex" xmlns:cx6="http://schemas.microsoft.com/office/drawing/2016/5/12/chartex" xmlns:cx7="http://schemas.microsoft.com/office/drawing/2016/5/13/chartex" xmlns:cx8="http://schemas.microsoft.com/office/drawing/2016/5/14/chartex" xmlns:mc="http://schemas.openxmlformats.org/markup-compatibility/2006" xmlns:aink="http://schemas.microsoft.com/office/drawing/2016/ink" xmlns:am3d="http://schemas.microsoft.com/office/drawing/2017/model3d" xmlns:o="urn:schemas-microsoft-com:office:office" xmlns:oel="http://schemas.microsoft.com/office/2019/extlst" xmlns:r="http://schemas.openxmlformats.org/officeDocument/2006/relationships" xmlns:m="http://schemas.openxmlformats.org/officeDocument/2006/math" xmlns:v="urn:schemas-microsoft-com:vml" xmlns:wp14="http://schemas.microsoft.com/office/word/2010/wordprocessingDrawing" xmlns:wp="http://schemas.openxmlformats.org/drawingml/2006/wordprocessingDrawing" xmlns:w10="urn:schemas-microsoft-com:office:word" xmlns:w="http://schemas.openxmlformats.org/wordprocessingml/2006/main" xmlns:w14="http://schemas.microsoft.com/office/word/2010/wordml" xmlns:w15="http://schemas.microsoft.com/office/word/2012/wordml" xmlns:w16cex="http://schemas.microsoft.com/office/word/2018/wordml/cex" xmlns:w16cid="http://schemas.microsoft.com/office/word/2016/wordml/cid" xmlns:w16="http://schemas.microsoft.com/office/word/2018/wordml" xmlns:w16sdtdh="http://schemas.microsoft.com/office/word/2020/wordml/sdtdatahash" xmlns:w16se="http://schemas.microsoft.com/office/word/2015/wordml/symex" xmlns:wpg="http://schemas.microsoft.com/office/word/2010/wordprocessingGroup" xmlns:wpi="http://schemas.microsoft.com/office/word/2010/wordprocessingInk" xmlns:wne="http://schemas.microsoft.com/office/word/2006/wordml" xmlns:wps="http://schemas.microsoft.com/office/word/2010/wordprocessingShape" mc:Ignorable="w14 w15 w16se w16cid w16 w16cex w16sdtdh wp14">
+  <w:p>
+    <w:pPr>
+      <w:pStyle w:val="Footer"/>
+      <w:ind w:left="0" w:hanging="2"/>
+    </w:pPr>
+  </w:p>
+</w:ftr>
+</file>
+
 <file path=word/footnotes.xml><?xml version="1.0" encoding="utf-8"?>
-<w:footnotes xmlns:wpc="http://schemas.microsoft.com/office/word/2010/wordprocessingCanvas" xmlns:cx="http://schemas.microsoft.com/office/drawing/2014/chartex" xmlns:cx1="http://schemas.microsoft.com/office/drawing/2015/9/8/chartex" xmlns:cx2="http://schemas.microsoft.com/office/drawing/2015/10/21/chartex" xmlns:cx3="http://schemas.microsoft.com/office/drawing/2016/5/9/chartex" xmlns:cx4="http://schemas.microsoft.com/office/drawing/2016/5/10/chartex" xmlns:cx5="http://schemas.microsoft.com/office/drawing/2016/5/11/chartex" xmlns:cx6="http://schemas.microsoft.com/office/drawing/2016/5/12/chartex" xmlns:cx7="http://schemas.microsoft.com/office/drawing/2016/5/13/chartex" xmlns:cx8="http://schemas.microsoft.com/office/drawing/2016/5/14/chartex" xmlns:mc="http://schemas.openxmlformats.org/markup-compatibility/2006" xmlns:aink="http://schemas.microsoft.com/office/drawing/2016/ink" xmlns:am3d="http://schemas.microsoft.com/office/drawing/2017/model3d" xmlns:o="urn:schemas-microsoft-com:office:office" xmlns:oel="http://schemas.microsoft.com/office/2019/extlst" xmlns:r="http://schemas.openxmlformats.org/officeDocument/2006/relationships" xmlns:m="http://schemas.openxmlformats.org/officeDocument/2006/math" xmlns:v="urn:schemas-microsoft-com:vml" xmlns:wp14="http://schemas.microsoft.com/office/word/2010/wordprocessingDrawing" xmlns:wp="http://schemas.openxmlformats.org/drawingml/2006/wordprocessingDrawing" xmlns:w10="urn:schemas-microsoft-com:office:word" xmlns:w="http://schemas.openxmlformats.org/wordprocessingml/2006/main" xmlns:w14="http://schemas.microsoft.com/office/word/2010/wordml" xmlns:w15="http://schemas.microsoft.com/office/word/2012/wordml" xmlns:w16cex="http://schemas.microsoft.com/office/word/2018/wordml/cex" xmlns:w16cid="http://schemas.microsoft.com/office/word/2016/wordml/cid" xmlns:w16="http://schemas.microsoft.com/office/word/2018/wordml" xmlns:w16du="http://schemas.microsoft.com/office/word/2023/wordml/word16du" xmlns:w16sdtdh="http://schemas.microsoft.com/office/word/2020/wordml/sdtdatahash" xmlns:w16se="http://schemas.microsoft.com/office/word/2015/wordml/symex" xmlns:wpg="http://schemas.microsoft.com/office/word/2010/wordprocessingGroup" xmlns:wpi="http://schemas.microsoft.com/office/word/2010/wordprocessingInk" xmlns:wne="http://schemas.microsoft.com/office/word/2006/wordml" xmlns:wps="http://schemas.microsoft.com/office/word/2010/wordprocessingShape" mc:Ignorable="w14 w15 w16se w16cid w16 w16cex w16sdtdh wp14">
+<w:footnotes xmlns:wpc="http://schemas.microsoft.com/office/word/2010/wordprocessingCanvas" xmlns:cx="http://schemas.microsoft.com/office/drawing/2014/chartex" xmlns:cx1="http://schemas.microsoft.com/office/drawing/2015/9/8/chartex" xmlns:cx2="http://schemas.microsoft.com/office/drawing/2015/10/21/chartex" xmlns:cx3="http://schemas.microsoft.com/office/drawing/2016/5/9/chartex" xmlns:cx4="http://schemas.microsoft.com/office/drawing/2016/5/10/chartex" xmlns:cx5="http://schemas.microsoft.com/office/drawing/2016/5/11/chartex" xmlns:cx6="http://schemas.microsoft.com/office/drawing/2016/5/12/chartex" xmlns:cx7="http://schemas.microsoft.com/office/drawing/2016/5/13/chartex" xmlns:cx8="http://schemas.microsoft.com/office/drawing/2016/5/14/chartex" xmlns:mc="http://schemas.openxmlformats.org/markup-compatibility/2006" xmlns:aink="http://schemas.microsoft.com/office/drawing/2016/ink" xmlns:am3d="http://schemas.microsoft.com/office/drawing/2017/model3d" xmlns:o="urn:schemas-microsoft-com:office:office" xmlns:oel="http://schemas.microsoft.com/office/2019/extlst" xmlns:r="http://schemas.openxmlformats.org/officeDocument/2006/relationships" xmlns:m="http://schemas.openxmlformats.org/officeDocument/2006/math" xmlns:v="urn:schemas-microsoft-com:vml" xmlns:wp14="http://schemas.microsoft.com/office/word/2010/wordprocessingDrawing" xmlns:wp="http://schemas.openxmlformats.org/drawingml/2006/wordprocessingDrawing" xmlns:w10="urn:schemas-microsoft-com:office:word" xmlns:w="http://schemas.openxmlformats.org/wordprocessingml/2006/main" xmlns:w14="http://schemas.microsoft.com/office/word/2010/wordml" xmlns:w15="http://schemas.microsoft.com/office/word/2012/wordml" xmlns:w16cex="http://schemas.microsoft.com/office/word/2018/wordml/cex" xmlns:w16cid="http://schemas.microsoft.com/office/word/2016/wordml/cid" xmlns:w16="http://schemas.microsoft.com/office/word/2018/wordml" xmlns:w16sdtdh="http://schemas.microsoft.com/office/word/2020/wordml/sdtdatahash" xmlns:w16se="http://schemas.microsoft.com/office/word/2015/wordml/symex" xmlns:wpg="http://schemas.microsoft.com/office/word/2010/wordprocessingGroup" xmlns:wpi="http://schemas.microsoft.com/office/word/2010/wordprocessingInk" xmlns:wne="http://schemas.microsoft.com/office/word/2006/wordml" xmlns:wps="http://schemas.microsoft.com/office/word/2010/wordprocessingShape" mc:Ignorable="w14 w15 w16se w16cid w16 w16cex w16sdtdh wp14">
   <w:footnote w:type="separator" w:id="-1">
     <w:p>
       <w:pPr>
@@ -14737,7 +15838,7 @@
 </file>
 
 <file path=word/header1.xml><?xml version="1.0" encoding="utf-8"?>
-<w:hdr xmlns:wpc="http://schemas.microsoft.com/office/word/2010/wordprocessingCanvas" xmlns:cx="http://schemas.microsoft.com/office/drawing/2014/chartex" xmlns:cx1="http://schemas.microsoft.com/office/drawing/2015/9/8/chartex" xmlns:cx2="http://schemas.microsoft.com/office/drawing/2015/10/21/chartex" xmlns:cx3="http://schemas.microsoft.com/office/drawing/2016/5/9/chartex" xmlns:cx4="http://schemas.microsoft.com/office/drawing/2016/5/10/chartex" xmlns:cx5="http://schemas.microsoft.com/office/drawing/2016/5/11/chartex" xmlns:cx6="http://schemas.microsoft.com/office/drawing/2016/5/12/chartex" xmlns:cx7="http://schemas.microsoft.com/office/drawing/2016/5/13/chartex" xmlns:cx8="http://schemas.microsoft.com/office/drawing/2016/5/14/chartex" xmlns:mc="http://schemas.openxmlformats.org/markup-compatibility/2006" xmlns:aink="http://schemas.microsoft.com/office/drawing/2016/ink" xmlns:am3d="http://schemas.microsoft.com/office/drawing/2017/model3d" xmlns:o="urn:schemas-microsoft-com:office:office" xmlns:oel="http://schemas.microsoft.com/office/2019/extlst" xmlns:r="http://schemas.openxmlformats.org/officeDocument/2006/relationships" xmlns:m="http://schemas.openxmlformats.org/officeDocument/2006/math" xmlns:v="urn:schemas-microsoft-com:vml" xmlns:wp14="http://schemas.microsoft.com/office/word/2010/wordprocessingDrawing" xmlns:wp="http://schemas.openxmlformats.org/drawingml/2006/wordprocessingDrawing" xmlns:w10="urn:schemas-microsoft-com:office:word" xmlns:w="http://schemas.openxmlformats.org/wordprocessingml/2006/main" xmlns:w14="http://schemas.microsoft.com/office/word/2010/wordml" xmlns:w15="http://schemas.microsoft.com/office/word/2012/wordml" xmlns:w16cex="http://schemas.microsoft.com/office/word/2018/wordml/cex" xmlns:w16cid="http://schemas.microsoft.com/office/word/2016/wordml/cid" xmlns:w16="http://schemas.microsoft.com/office/word/2018/wordml" xmlns:w16du="http://schemas.microsoft.com/office/word/2023/wordml/word16du" xmlns:w16sdtdh="http://schemas.microsoft.com/office/word/2020/wordml/sdtdatahash" xmlns:w16se="http://schemas.microsoft.com/office/word/2015/wordml/symex" xmlns:wpg="http://schemas.microsoft.com/office/word/2010/wordprocessingGroup" xmlns:wpi="http://schemas.microsoft.com/office/word/2010/wordprocessingInk" xmlns:wne="http://schemas.microsoft.com/office/word/2006/wordml" xmlns:wps="http://schemas.microsoft.com/office/word/2010/wordprocessingShape" mc:Ignorable="w14 w15 w16se w16cid w16 w16cex w16sdtdh wp14">
+<w:hdr xmlns:wpc="http://schemas.microsoft.com/office/word/2010/wordprocessingCanvas" xmlns:cx="http://schemas.microsoft.com/office/drawing/2014/chartex" xmlns:cx1="http://schemas.microsoft.com/office/drawing/2015/9/8/chartex" xmlns:cx2="http://schemas.microsoft.com/office/drawing/2015/10/21/chartex" xmlns:cx3="http://schemas.microsoft.com/office/drawing/2016/5/9/chartex" xmlns:cx4="http://schemas.microsoft.com/office/drawing/2016/5/10/chartex" xmlns:cx5="http://schemas.microsoft.com/office/drawing/2016/5/11/chartex" xmlns:cx6="http://schemas.microsoft.com/office/drawing/2016/5/12/chartex" xmlns:cx7="http://schemas.microsoft.com/office/drawing/2016/5/13/chartex" xmlns:cx8="http://schemas.microsoft.com/office/drawing/2016/5/14/chartex" xmlns:mc="http://schemas.openxmlformats.org/markup-compatibility/2006" xmlns:aink="http://schemas.microsoft.com/office/drawing/2016/ink" xmlns:am3d="http://schemas.microsoft.com/office/drawing/2017/model3d" xmlns:o="urn:schemas-microsoft-com:office:office" xmlns:oel="http://schemas.microsoft.com/office/2019/extlst" xmlns:r="http://schemas.openxmlformats.org/officeDocument/2006/relationships" xmlns:m="http://schemas.openxmlformats.org/officeDocument/2006/math" xmlns:v="urn:schemas-microsoft-com:vml" xmlns:wp14="http://schemas.microsoft.com/office/word/2010/wordprocessingDrawing" xmlns:wp="http://schemas.openxmlformats.org/drawingml/2006/wordprocessingDrawing" xmlns:w10="urn:schemas-microsoft-com:office:word" xmlns:w="http://schemas.openxmlformats.org/wordprocessingml/2006/main" xmlns:w14="http://schemas.microsoft.com/office/word/2010/wordml" xmlns:w15="http://schemas.microsoft.com/office/word/2012/wordml" xmlns:w16cex="http://schemas.microsoft.com/office/word/2018/wordml/cex" xmlns:w16cid="http://schemas.microsoft.com/office/word/2016/wordml/cid" xmlns:w16="http://schemas.microsoft.com/office/word/2018/wordml" xmlns:w16sdtdh="http://schemas.microsoft.com/office/word/2020/wordml/sdtdatahash" xmlns:w16se="http://schemas.microsoft.com/office/word/2015/wordml/symex" xmlns:wpg="http://schemas.microsoft.com/office/word/2010/wordprocessingGroup" xmlns:wpi="http://schemas.microsoft.com/office/word/2010/wordprocessingInk" xmlns:wne="http://schemas.microsoft.com/office/word/2006/wordml" xmlns:wps="http://schemas.microsoft.com/office/word/2010/wordprocessingShape" mc:Ignorable="w14 w15 w16se w16cid w16 w16cex w16sdtdh wp14">
   <w:p>
     <w:pPr>
       <w:ind w:left="0" w:hanging="2"/>
@@ -14747,7 +15848,7 @@
 </file>
 
 <file path=word/header2.xml><?xml version="1.0" encoding="utf-8"?>
-<w:hdr xmlns:wpc="http://schemas.microsoft.com/office/word/2010/wordprocessingCanvas" xmlns:cx="http://schemas.microsoft.com/office/drawing/2014/chartex" xmlns:cx1="http://schemas.microsoft.com/office/drawing/2015/9/8/chartex" xmlns:cx2="http://schemas.microsoft.com/office/drawing/2015/10/21/chartex" xmlns:cx3="http://schemas.microsoft.com/office/drawing/2016/5/9/chartex" xmlns:cx4="http://schemas.microsoft.com/office/drawing/2016/5/10/chartex" xmlns:cx5="http://schemas.microsoft.com/office/drawing/2016/5/11/chartex" xmlns:cx6="http://schemas.microsoft.com/office/drawing/2016/5/12/chartex" xmlns:cx7="http://schemas.microsoft.com/office/drawing/2016/5/13/chartex" xmlns:cx8="http://schemas.microsoft.com/office/drawing/2016/5/14/chartex" xmlns:mc="http://schemas.openxmlformats.org/markup-compatibility/2006" xmlns:aink="http://schemas.microsoft.com/office/drawing/2016/ink" xmlns:am3d="http://schemas.microsoft.com/office/drawing/2017/model3d" xmlns:o="urn:schemas-microsoft-com:office:office" xmlns:oel="http://schemas.microsoft.com/office/2019/extlst" xmlns:r="http://schemas.openxmlformats.org/officeDocument/2006/relationships" xmlns:m="http://schemas.openxmlformats.org/officeDocument/2006/math" xmlns:v="urn:schemas-microsoft-com:vml" xmlns:wp14="http://schemas.microsoft.com/office/word/2010/wordprocessingDrawing" xmlns:wp="http://schemas.openxmlformats.org/drawingml/2006/wordprocessingDrawing" xmlns:w10="urn:schemas-microsoft-com:office:word" xmlns:w="http://schemas.openxmlformats.org/wordprocessingml/2006/main" xmlns:w14="http://schemas.microsoft.com/office/word/2010/wordml" xmlns:w15="http://schemas.microsoft.com/office/word/2012/wordml" xmlns:w16cex="http://schemas.microsoft.com/office/word/2018/wordml/cex" xmlns:w16cid="http://schemas.microsoft.com/office/word/2016/wordml/cid" xmlns:w16="http://schemas.microsoft.com/office/word/2018/wordml" xmlns:w16du="http://schemas.microsoft.com/office/word/2023/wordml/word16du" xmlns:w16sdtdh="http://schemas.microsoft.com/office/word/2020/wordml/sdtdatahash" xmlns:w16se="http://schemas.microsoft.com/office/word/2015/wordml/symex" xmlns:wpg="http://schemas.microsoft.com/office/word/2010/wordprocessingGroup" xmlns:wpi="http://schemas.microsoft.com/office/word/2010/wordprocessingInk" xmlns:wne="http://schemas.microsoft.com/office/word/2006/wordml" xmlns:wps="http://schemas.microsoft.com/office/word/2010/wordprocessingShape" mc:Ignorable="w14 w15 w16se w16cid w16 w16cex w16sdtdh wp14">
+<w:hdr xmlns:wpc="http://schemas.microsoft.com/office/word/2010/wordprocessingCanvas" xmlns:cx="http://schemas.microsoft.com/office/drawing/2014/chartex" xmlns:cx1="http://schemas.microsoft.com/office/drawing/2015/9/8/chartex" xmlns:cx2="http://schemas.microsoft.com/office/drawing/2015/10/21/chartex" xmlns:cx3="http://schemas.microsoft.com/office/drawing/2016/5/9/chartex" xmlns:cx4="http://schemas.microsoft.com/office/drawing/2016/5/10/chartex" xmlns:cx5="http://schemas.microsoft.com/office/drawing/2016/5/11/chartex" xmlns:cx6="http://schemas.microsoft.com/office/drawing/2016/5/12/chartex" xmlns:cx7="http://schemas.microsoft.com/office/drawing/2016/5/13/chartex" xmlns:cx8="http://schemas.microsoft.com/office/drawing/2016/5/14/chartex" xmlns:mc="http://schemas.openxmlformats.org/markup-compatibility/2006" xmlns:aink="http://schemas.microsoft.com/office/drawing/2016/ink" xmlns:am3d="http://schemas.microsoft.com/office/drawing/2017/model3d" xmlns:o="urn:schemas-microsoft-com:office:office" xmlns:oel="http://schemas.microsoft.com/office/2019/extlst" xmlns:r="http://schemas.openxmlformats.org/officeDocument/2006/relationships" xmlns:m="http://schemas.openxmlformats.org/officeDocument/2006/math" xmlns:v="urn:schemas-microsoft-com:vml" xmlns:wp14="http://schemas.microsoft.com/office/word/2010/wordprocessingDrawing" xmlns:wp="http://schemas.openxmlformats.org/drawingml/2006/wordprocessingDrawing" xmlns:w10="urn:schemas-microsoft-com:office:word" xmlns:w="http://schemas.openxmlformats.org/wordprocessingml/2006/main" xmlns:w14="http://schemas.microsoft.com/office/word/2010/wordml" xmlns:w15="http://schemas.microsoft.com/office/word/2012/wordml" xmlns:w16cex="http://schemas.microsoft.com/office/word/2018/wordml/cex" xmlns:w16cid="http://schemas.microsoft.com/office/word/2016/wordml/cid" xmlns:w16="http://schemas.microsoft.com/office/word/2018/wordml" xmlns:w16sdtdh="http://schemas.microsoft.com/office/word/2020/wordml/sdtdatahash" xmlns:w16se="http://schemas.microsoft.com/office/word/2015/wordml/symex" xmlns:wpg="http://schemas.microsoft.com/office/word/2010/wordprocessingGroup" xmlns:wpi="http://schemas.microsoft.com/office/word/2010/wordprocessingInk" xmlns:wne="http://schemas.microsoft.com/office/word/2006/wordml" xmlns:wps="http://schemas.microsoft.com/office/word/2010/wordprocessingShape" mc:Ignorable="w14 w15 w16se w16cid w16 w16cex w16sdtdh wp14">
   <w:p>
     <w:pPr>
       <w:ind w:left="0" w:hanging="2"/>
@@ -14758,30 +15859,14 @@
         <w:b/>
         <w:i/>
       </w:rPr>
-      <w:t>[</w:t>
-    </w:r>
-    <w:proofErr w:type="spellStart"/>
-    <w:r>
-      <w:rPr>
-        <w:b/>
-        <w:i/>
-      </w:rPr>
-      <w:t>YourProject</w:t>
-    </w:r>
-    <w:proofErr w:type="spellEnd"/>
-    <w:r>
-      <w:rPr>
-        <w:b/>
-        <w:i/>
-      </w:rPr>
-      <w:t>] Requirements Specification</w:t>
+      <w:t>Library System Requirements Specification</w:t>
     </w:r>
   </w:p>
 </w:hdr>
 </file>
 
 <file path=word/header3.xml><?xml version="1.0" encoding="utf-8"?>
-<w:hdr xmlns:wpc="http://schemas.microsoft.com/office/word/2010/wordprocessingCanvas" xmlns:cx="http://schemas.microsoft.com/office/drawing/2014/chartex" xmlns:cx1="http://schemas.microsoft.com/office/drawing/2015/9/8/chartex" xmlns:cx2="http://schemas.microsoft.com/office/drawing/2015/10/21/chartex" xmlns:cx3="http://schemas.microsoft.com/office/drawing/2016/5/9/chartex" xmlns:cx4="http://schemas.microsoft.com/office/drawing/2016/5/10/chartex" xmlns:cx5="http://schemas.microsoft.com/office/drawing/2016/5/11/chartex" xmlns:cx6="http://schemas.microsoft.com/office/drawing/2016/5/12/chartex" xmlns:cx7="http://schemas.microsoft.com/office/drawing/2016/5/13/chartex" xmlns:cx8="http://schemas.microsoft.com/office/drawing/2016/5/14/chartex" xmlns:mc="http://schemas.openxmlformats.org/markup-compatibility/2006" xmlns:aink="http://schemas.microsoft.com/office/drawing/2016/ink" xmlns:am3d="http://schemas.microsoft.com/office/drawing/2017/model3d" xmlns:o="urn:schemas-microsoft-com:office:office" xmlns:oel="http://schemas.microsoft.com/office/2019/extlst" xmlns:r="http://schemas.openxmlformats.org/officeDocument/2006/relationships" xmlns:m="http://schemas.openxmlformats.org/officeDocument/2006/math" xmlns:v="urn:schemas-microsoft-com:vml" xmlns:wp14="http://schemas.microsoft.com/office/word/2010/wordprocessingDrawing" xmlns:wp="http://schemas.openxmlformats.org/drawingml/2006/wordprocessingDrawing" xmlns:w10="urn:schemas-microsoft-com:office:word" xmlns:w="http://schemas.openxmlformats.org/wordprocessingml/2006/main" xmlns:w14="http://schemas.microsoft.com/office/word/2010/wordml" xmlns:w15="http://schemas.microsoft.com/office/word/2012/wordml" xmlns:w16cex="http://schemas.microsoft.com/office/word/2018/wordml/cex" xmlns:w16cid="http://schemas.microsoft.com/office/word/2016/wordml/cid" xmlns:w16="http://schemas.microsoft.com/office/word/2018/wordml" xmlns:w16du="http://schemas.microsoft.com/office/word/2023/wordml/word16du" xmlns:w16sdtdh="http://schemas.microsoft.com/office/word/2020/wordml/sdtdatahash" xmlns:w16se="http://schemas.microsoft.com/office/word/2015/wordml/symex" xmlns:wpg="http://schemas.microsoft.com/office/word/2010/wordprocessingGroup" xmlns:wpi="http://schemas.microsoft.com/office/word/2010/wordprocessingInk" xmlns:wne="http://schemas.microsoft.com/office/word/2006/wordml" xmlns:wps="http://schemas.microsoft.com/office/word/2010/wordprocessingShape" mc:Ignorable="w14 w15 w16se w16cid w16 w16cex w16sdtdh wp14">
+<w:hdr xmlns:wpc="http://schemas.microsoft.com/office/word/2010/wordprocessingCanvas" xmlns:cx="http://schemas.microsoft.com/office/drawing/2014/chartex" xmlns:cx1="http://schemas.microsoft.com/office/drawing/2015/9/8/chartex" xmlns:cx2="http://schemas.microsoft.com/office/drawing/2015/10/21/chartex" xmlns:cx3="http://schemas.microsoft.com/office/drawing/2016/5/9/chartex" xmlns:cx4="http://schemas.microsoft.com/office/drawing/2016/5/10/chartex" xmlns:cx5="http://schemas.microsoft.com/office/drawing/2016/5/11/chartex" xmlns:cx6="http://schemas.microsoft.com/office/drawing/2016/5/12/chartex" xmlns:cx7="http://schemas.microsoft.com/office/drawing/2016/5/13/chartex" xmlns:cx8="http://schemas.microsoft.com/office/drawing/2016/5/14/chartex" xmlns:mc="http://schemas.openxmlformats.org/markup-compatibility/2006" xmlns:aink="http://schemas.microsoft.com/office/drawing/2016/ink" xmlns:am3d="http://schemas.microsoft.com/office/drawing/2017/model3d" xmlns:o="urn:schemas-microsoft-com:office:office" xmlns:oel="http://schemas.microsoft.com/office/2019/extlst" xmlns:r="http://schemas.openxmlformats.org/officeDocument/2006/relationships" xmlns:m="http://schemas.openxmlformats.org/officeDocument/2006/math" xmlns:v="urn:schemas-microsoft-com:vml" xmlns:wp14="http://schemas.microsoft.com/office/word/2010/wordprocessingDrawing" xmlns:wp="http://schemas.openxmlformats.org/drawingml/2006/wordprocessingDrawing" xmlns:w10="urn:schemas-microsoft-com:office:word" xmlns:w="http://schemas.openxmlformats.org/wordprocessingml/2006/main" xmlns:w14="http://schemas.microsoft.com/office/word/2010/wordml" xmlns:w15="http://schemas.microsoft.com/office/word/2012/wordml" xmlns:w16cex="http://schemas.microsoft.com/office/word/2018/wordml/cex" xmlns:w16cid="http://schemas.microsoft.com/office/word/2016/wordml/cid" xmlns:w16="http://schemas.microsoft.com/office/word/2018/wordml" xmlns:w16sdtdh="http://schemas.microsoft.com/office/word/2020/wordml/sdtdatahash" xmlns:w16se="http://schemas.microsoft.com/office/word/2015/wordml/symex" xmlns:wpg="http://schemas.microsoft.com/office/word/2010/wordprocessingGroup" xmlns:wpi="http://schemas.microsoft.com/office/word/2010/wordprocessingInk" xmlns:wne="http://schemas.microsoft.com/office/word/2006/wordml" xmlns:wps="http://schemas.microsoft.com/office/word/2010/wordprocessingShape" mc:Ignorable="w14 w15 w16se w16cid w16 w16cex w16sdtdh wp14">
   <w:p>
     <w:pPr>
       <w:ind w:left="0" w:hanging="2"/>
@@ -14791,7 +15876,7 @@
 </file>
 
 <file path=word/numbering.xml><?xml version="1.0" encoding="utf-8"?>
-<w:numbering xmlns:wpc="http://schemas.microsoft.com/office/word/2010/wordprocessingCanvas" xmlns:cx="http://schemas.microsoft.com/office/drawing/2014/chartex" xmlns:cx1="http://schemas.microsoft.com/office/drawing/2015/9/8/chartex" xmlns:cx2="http://schemas.microsoft.com/office/drawing/2015/10/21/chartex" xmlns:cx3="http://schemas.microsoft.com/office/drawing/2016/5/9/chartex" xmlns:cx4="http://schemas.microsoft.com/office/drawing/2016/5/10/chartex" xmlns:cx5="http://schemas.microsoft.com/office/drawing/2016/5/11/chartex" xmlns:cx6="http://schemas.microsoft.com/office/drawing/2016/5/12/chartex" xmlns:cx7="http://schemas.microsoft.com/office/drawing/2016/5/13/chartex" xmlns:cx8="http://schemas.microsoft.com/office/drawing/2016/5/14/chartex" xmlns:mc="http://schemas.openxmlformats.org/markup-compatibility/2006" xmlns:aink="http://schemas.microsoft.com/office/drawing/2016/ink" xmlns:am3d="http://schemas.microsoft.com/office/drawing/2017/model3d" xmlns:o="urn:schemas-microsoft-com:office:office" xmlns:oel="http://schemas.microsoft.com/office/2019/extlst" xmlns:r="http://schemas.openxmlformats.org/officeDocument/2006/relationships" xmlns:m="http://schemas.openxmlformats.org/officeDocument/2006/math" xmlns:v="urn:schemas-microsoft-com:vml" xmlns:wp14="http://schemas.microsoft.com/office/word/2010/wordprocessingDrawing" xmlns:wp="http://schemas.openxmlformats.org/drawingml/2006/wordprocessingDrawing" xmlns:w10="urn:schemas-microsoft-com:office:word" xmlns:w="http://schemas.openxmlformats.org/wordprocessingml/2006/main" xmlns:w14="http://schemas.microsoft.com/office/word/2010/wordml" xmlns:w15="http://schemas.microsoft.com/office/word/2012/wordml" xmlns:w16cex="http://schemas.microsoft.com/office/word/2018/wordml/cex" xmlns:w16cid="http://schemas.microsoft.com/office/word/2016/wordml/cid" xmlns:w16="http://schemas.microsoft.com/office/word/2018/wordml" xmlns:w16du="http://schemas.microsoft.com/office/word/2023/wordml/word16du" xmlns:w16sdtdh="http://schemas.microsoft.com/office/word/2020/wordml/sdtdatahash" xmlns:w16se="http://schemas.microsoft.com/office/word/2015/wordml/symex" xmlns:wpg="http://schemas.microsoft.com/office/word/2010/wordprocessingGroup" xmlns:wpi="http://schemas.microsoft.com/office/word/2010/wordprocessingInk" xmlns:wne="http://schemas.microsoft.com/office/word/2006/wordml" xmlns:wps="http://schemas.microsoft.com/office/word/2010/wordprocessingShape" mc:Ignorable="w14 w15 w16se w16cid w16 w16cex w16sdtdh wp14">
+<w:numbering xmlns:wpc="http://schemas.microsoft.com/office/word/2010/wordprocessingCanvas" xmlns:cx="http://schemas.microsoft.com/office/drawing/2014/chartex" xmlns:cx1="http://schemas.microsoft.com/office/drawing/2015/9/8/chartex" xmlns:cx2="http://schemas.microsoft.com/office/drawing/2015/10/21/chartex" xmlns:cx3="http://schemas.microsoft.com/office/drawing/2016/5/9/chartex" xmlns:cx4="http://schemas.microsoft.com/office/drawing/2016/5/10/chartex" xmlns:cx5="http://schemas.microsoft.com/office/drawing/2016/5/11/chartex" xmlns:cx6="http://schemas.microsoft.com/office/drawing/2016/5/12/chartex" xmlns:cx7="http://schemas.microsoft.com/office/drawing/2016/5/13/chartex" xmlns:cx8="http://schemas.microsoft.com/office/drawing/2016/5/14/chartex" xmlns:mc="http://schemas.openxmlformats.org/markup-compatibility/2006" xmlns:aink="http://schemas.microsoft.com/office/drawing/2016/ink" xmlns:am3d="http://schemas.microsoft.com/office/drawing/2017/model3d" xmlns:o="urn:schemas-microsoft-com:office:office" xmlns:oel="http://schemas.microsoft.com/office/2019/extlst" xmlns:r="http://schemas.openxmlformats.org/officeDocument/2006/relationships" xmlns:m="http://schemas.openxmlformats.org/officeDocument/2006/math" xmlns:v="urn:schemas-microsoft-com:vml" xmlns:wp14="http://schemas.microsoft.com/office/word/2010/wordprocessingDrawing" xmlns:wp="http://schemas.openxmlformats.org/drawingml/2006/wordprocessingDrawing" xmlns:w10="urn:schemas-microsoft-com:office:word" xmlns:w="http://schemas.openxmlformats.org/wordprocessingml/2006/main" xmlns:w14="http://schemas.microsoft.com/office/word/2010/wordml" xmlns:w15="http://schemas.microsoft.com/office/word/2012/wordml" xmlns:w16cex="http://schemas.microsoft.com/office/word/2018/wordml/cex" xmlns:w16cid="http://schemas.microsoft.com/office/word/2016/wordml/cid" xmlns:w16="http://schemas.microsoft.com/office/word/2018/wordml" xmlns:w16sdtdh="http://schemas.microsoft.com/office/word/2020/wordml/sdtdatahash" xmlns:w16se="http://schemas.microsoft.com/office/word/2015/wordml/symex" xmlns:wpg="http://schemas.microsoft.com/office/word/2010/wordprocessingGroup" xmlns:wpi="http://schemas.microsoft.com/office/word/2010/wordprocessingInk" xmlns:wne="http://schemas.microsoft.com/office/word/2006/wordml" xmlns:wps="http://schemas.microsoft.com/office/word/2010/wordprocessingShape" mc:Ignorable="w14 w15 w16se w16cid w16 w16cex w16sdtdh wp14">
   <w:abstractNum w:abstractNumId="0" w15:restartNumberingAfterBreak="0">
     <w:nsid w:val="0262170C"/>
     <w:multiLevelType w:val="multilevel"/>
@@ -15057,6 +16142,119 @@
     </w:lvl>
   </w:abstractNum>
   <w:abstractNum w:abstractNumId="2" w15:restartNumberingAfterBreak="0">
+    <w:nsid w:val="0C821264"/>
+    <w:multiLevelType w:val="hybridMultilevel"/>
+    <w:tmpl w:val="4EF8E916"/>
+    <w:lvl w:ilvl="0" w:tplc="04090003">
+      <w:start w:val="1"/>
+      <w:numFmt w:val="bullet"/>
+      <w:lvlText w:val="o"/>
+      <w:lvlJc w:val="left"/>
+      <w:pPr>
+        <w:ind w:left="720" w:hanging="360"/>
+      </w:pPr>
+      <w:rPr>
+        <w:rFonts w:ascii="Courier New" w:hAnsi="Courier New" w:cs="Courier New" w:hint="default"/>
+      </w:rPr>
+    </w:lvl>
+    <w:lvl w:ilvl="1" w:tplc="FFFFFFFF" w:tentative="1">
+      <w:start w:val="1"/>
+      <w:numFmt w:val="bullet"/>
+      <w:lvlText w:val="o"/>
+      <w:lvlJc w:val="left"/>
+      <w:pPr>
+        <w:ind w:left="1440" w:hanging="360"/>
+      </w:pPr>
+      <w:rPr>
+        <w:rFonts w:ascii="Courier New" w:hAnsi="Courier New" w:cs="Courier New" w:hint="default"/>
+      </w:rPr>
+    </w:lvl>
+    <w:lvl w:ilvl="2" w:tplc="FFFFFFFF" w:tentative="1">
+      <w:start w:val="1"/>
+      <w:numFmt w:val="bullet"/>
+      <w:lvlText w:val=""/>
+      <w:lvlJc w:val="left"/>
+      <w:pPr>
+        <w:ind w:left="2160" w:hanging="360"/>
+      </w:pPr>
+      <w:rPr>
+        <w:rFonts w:ascii="Wingdings" w:hAnsi="Wingdings" w:hint="default"/>
+      </w:rPr>
+    </w:lvl>
+    <w:lvl w:ilvl="3" w:tplc="FFFFFFFF" w:tentative="1">
+      <w:start w:val="1"/>
+      <w:numFmt w:val="bullet"/>
+      <w:lvlText w:val=""/>
+      <w:lvlJc w:val="left"/>
+      <w:pPr>
+        <w:ind w:left="2880" w:hanging="360"/>
+      </w:pPr>
+      <w:rPr>
+        <w:rFonts w:ascii="Symbol" w:hAnsi="Symbol" w:hint="default"/>
+      </w:rPr>
+    </w:lvl>
+    <w:lvl w:ilvl="4" w:tplc="FFFFFFFF" w:tentative="1">
+      <w:start w:val="1"/>
+      <w:numFmt w:val="bullet"/>
+      <w:lvlText w:val="o"/>
+      <w:lvlJc w:val="left"/>
+      <w:pPr>
+        <w:ind w:left="3600" w:hanging="360"/>
+      </w:pPr>
+      <w:rPr>
+        <w:rFonts w:ascii="Courier New" w:hAnsi="Courier New" w:cs="Courier New" w:hint="default"/>
+      </w:rPr>
+    </w:lvl>
+    <w:lvl w:ilvl="5" w:tplc="FFFFFFFF" w:tentative="1">
+      <w:start w:val="1"/>
+      <w:numFmt w:val="bullet"/>
+      <w:lvlText w:val=""/>
+      <w:lvlJc w:val="left"/>
+      <w:pPr>
+        <w:ind w:left="4320" w:hanging="360"/>
+      </w:pPr>
+      <w:rPr>
+        <w:rFonts w:ascii="Wingdings" w:hAnsi="Wingdings" w:hint="default"/>
+      </w:rPr>
+    </w:lvl>
+    <w:lvl w:ilvl="6" w:tplc="FFFFFFFF" w:tentative="1">
+      <w:start w:val="1"/>
+      <w:numFmt w:val="bullet"/>
+      <w:lvlText w:val=""/>
+      <w:lvlJc w:val="left"/>
+      <w:pPr>
+        <w:ind w:left="5040" w:hanging="360"/>
+      </w:pPr>
+      <w:rPr>
+        <w:rFonts w:ascii="Symbol" w:hAnsi="Symbol" w:hint="default"/>
+      </w:rPr>
+    </w:lvl>
+    <w:lvl w:ilvl="7" w:tplc="FFFFFFFF" w:tentative="1">
+      <w:start w:val="1"/>
+      <w:numFmt w:val="bullet"/>
+      <w:lvlText w:val="o"/>
+      <w:lvlJc w:val="left"/>
+      <w:pPr>
+        <w:ind w:left="5760" w:hanging="360"/>
+      </w:pPr>
+      <w:rPr>
+        <w:rFonts w:ascii="Courier New" w:hAnsi="Courier New" w:cs="Courier New" w:hint="default"/>
+      </w:rPr>
+    </w:lvl>
+    <w:lvl w:ilvl="8" w:tplc="FFFFFFFF" w:tentative="1">
+      <w:start w:val="1"/>
+      <w:numFmt w:val="bullet"/>
+      <w:lvlText w:val=""/>
+      <w:lvlJc w:val="left"/>
+      <w:pPr>
+        <w:ind w:left="6480" w:hanging="360"/>
+      </w:pPr>
+      <w:rPr>
+        <w:rFonts w:ascii="Wingdings" w:hAnsi="Wingdings" w:hint="default"/>
+      </w:rPr>
+    </w:lvl>
+  </w:abstractNum>
+  <w:abstractNum w:abstractNumId="3" w15:restartNumberingAfterBreak="0">
     <w:nsid w:val="236C20FA"/>
     <w:multiLevelType w:val="multilevel"/>
     <w:tmpl w:val="A510DB08"/>
@@ -15178,7 +16376,120 @@
       </w:rPr>
     </w:lvl>
   </w:abstractNum>
-  <w:abstractNum w:abstractNumId="3" w15:restartNumberingAfterBreak="0">
+  <w:abstractNum w:abstractNumId="4" w15:restartNumberingAfterBreak="0">
+    <w:nsid w:val="25572F55"/>
+    <w:multiLevelType w:val="hybridMultilevel"/>
+    <w:tmpl w:val="CD4C6C8C"/>
+    <w:lvl w:ilvl="0" w:tplc="55AC07DC">
+      <w:numFmt w:val="bullet"/>
+      <w:lvlText w:val="-"/>
+      <w:lvlJc w:val="left"/>
+      <w:pPr>
+        <w:ind w:left="508" w:hanging="450"/>
+      </w:pPr>
+      <w:rPr>
+        <w:rFonts w:ascii="Arial" w:eastAsia="Arial" w:hAnsi="Arial" w:cs="Arial" w:hint="default"/>
+        <w:sz w:val="20"/>
+      </w:rPr>
+    </w:lvl>
+    <w:lvl w:ilvl="1" w:tplc="04090003" w:tentative="1">
+      <w:start w:val="1"/>
+      <w:numFmt w:val="bullet"/>
+      <w:lvlText w:val="o"/>
+      <w:lvlJc w:val="left"/>
+      <w:pPr>
+        <w:ind w:left="1138" w:hanging="360"/>
+      </w:pPr>
+      <w:rPr>
+        <w:rFonts w:ascii="Courier New" w:hAnsi="Courier New" w:cs="Courier New" w:hint="default"/>
+      </w:rPr>
+    </w:lvl>
+    <w:lvl w:ilvl="2" w:tplc="04090005" w:tentative="1">
+      <w:start w:val="1"/>
+      <w:numFmt w:val="bullet"/>
+      <w:lvlText w:val=""/>
+      <w:lvlJc w:val="left"/>
+      <w:pPr>
+        <w:ind w:left="1858" w:hanging="360"/>
+      </w:pPr>
+      <w:rPr>
+        <w:rFonts w:ascii="Wingdings" w:hAnsi="Wingdings" w:hint="default"/>
+      </w:rPr>
+    </w:lvl>
+    <w:lvl w:ilvl="3" w:tplc="04090001" w:tentative="1">
+      <w:start w:val="1"/>
+      <w:numFmt w:val="bullet"/>
+      <w:lvlText w:val=""/>
+      <w:lvlJc w:val="left"/>
+      <w:pPr>
+        <w:ind w:left="2578" w:hanging="360"/>
+      </w:pPr>
+      <w:rPr>
+        <w:rFonts w:ascii="Symbol" w:hAnsi="Symbol" w:hint="default"/>
+      </w:rPr>
+    </w:lvl>
+    <w:lvl w:ilvl="4" w:tplc="04090003" w:tentative="1">
+      <w:start w:val="1"/>
+      <w:numFmt w:val="bullet"/>
+      <w:lvlText w:val="o"/>
+      <w:lvlJc w:val="left"/>
+      <w:pPr>
+        <w:ind w:left="3298" w:hanging="360"/>
+      </w:pPr>
+      <w:rPr>
+        <w:rFonts w:ascii="Courier New" w:hAnsi="Courier New" w:cs="Courier New" w:hint="default"/>
+      </w:rPr>
+    </w:lvl>
+    <w:lvl w:ilvl="5" w:tplc="04090005" w:tentative="1">
+      <w:start w:val="1"/>
+      <w:numFmt w:val="bullet"/>
+      <w:lvlText w:val=""/>
+      <w:lvlJc w:val="left"/>
+      <w:pPr>
+        <w:ind w:left="4018" w:hanging="360"/>
+      </w:pPr>
+      <w:rPr>
+        <w:rFonts w:ascii="Wingdings" w:hAnsi="Wingdings" w:hint="default"/>
+      </w:rPr>
+    </w:lvl>
+    <w:lvl w:ilvl="6" w:tplc="04090001" w:tentative="1">
+      <w:start w:val="1"/>
+      <w:numFmt w:val="bullet"/>
+      <w:lvlText w:val=""/>
+      <w:lvlJc w:val="left"/>
+      <w:pPr>
+        <w:ind w:left="4738" w:hanging="360"/>
+      </w:pPr>
+      <w:rPr>
+        <w:rFonts w:ascii="Symbol" w:hAnsi="Symbol" w:hint="default"/>
+      </w:rPr>
+    </w:lvl>
+    <w:lvl w:ilvl="7" w:tplc="04090003" w:tentative="1">
+      <w:start w:val="1"/>
+      <w:numFmt w:val="bullet"/>
+      <w:lvlText w:val="o"/>
+      <w:lvlJc w:val="left"/>
+      <w:pPr>
+        <w:ind w:left="5458" w:hanging="360"/>
+      </w:pPr>
+      <w:rPr>
+        <w:rFonts w:ascii="Courier New" w:hAnsi="Courier New" w:cs="Courier New" w:hint="default"/>
+      </w:rPr>
+    </w:lvl>
+    <w:lvl w:ilvl="8" w:tplc="04090005" w:tentative="1">
+      <w:start w:val="1"/>
+      <w:numFmt w:val="bullet"/>
+      <w:lvlText w:val=""/>
+      <w:lvlJc w:val="left"/>
+      <w:pPr>
+        <w:ind w:left="6178" w:hanging="360"/>
+      </w:pPr>
+      <w:rPr>
+        <w:rFonts w:ascii="Wingdings" w:hAnsi="Wingdings" w:hint="default"/>
+      </w:rPr>
+    </w:lvl>
+  </w:abstractNum>
+  <w:abstractNum w:abstractNumId="5" w15:restartNumberingAfterBreak="0">
     <w:nsid w:val="28D52666"/>
     <w:multiLevelType w:val="multilevel"/>
     <w:tmpl w:val="7ED65550"/>
@@ -15293,7 +16604,7 @@
       </w:pPr>
     </w:lvl>
   </w:abstractNum>
-  <w:abstractNum w:abstractNumId="4" w15:restartNumberingAfterBreak="0">
+  <w:abstractNum w:abstractNumId="6" w15:restartNumberingAfterBreak="0">
     <w:nsid w:val="2DA37E5C"/>
     <w:multiLevelType w:val="multilevel"/>
     <w:tmpl w:val="BC7EB5FC"/>
@@ -15417,7 +16728,7 @@
       </w:rPr>
     </w:lvl>
   </w:abstractNum>
-  <w:abstractNum w:abstractNumId="5" w15:restartNumberingAfterBreak="0">
+  <w:abstractNum w:abstractNumId="7" w15:restartNumberingAfterBreak="0">
     <w:nsid w:val="300619EC"/>
     <w:multiLevelType w:val="multilevel"/>
     <w:tmpl w:val="484CEB04"/>
@@ -15531,7 +16842,7 @@
       </w:rPr>
     </w:lvl>
   </w:abstractNum>
-  <w:abstractNum w:abstractNumId="6" w15:restartNumberingAfterBreak="0">
+  <w:abstractNum w:abstractNumId="8" w15:restartNumberingAfterBreak="0">
     <w:nsid w:val="3234340A"/>
     <w:multiLevelType w:val="multilevel"/>
     <w:tmpl w:val="23C24892"/>
@@ -15622,7 +16933,7 @@
       </w:pPr>
     </w:lvl>
   </w:abstractNum>
-  <w:abstractNum w:abstractNumId="7" w15:restartNumberingAfterBreak="0">
+  <w:abstractNum w:abstractNumId="9" w15:restartNumberingAfterBreak="0">
     <w:nsid w:val="33B44939"/>
     <w:multiLevelType w:val="multilevel"/>
     <w:tmpl w:val="9A7C1EAC"/>
@@ -15745,32 +17056,782 @@
       </w:rPr>
     </w:lvl>
   </w:abstractNum>
+  <w:abstractNum w:abstractNumId="10" w15:restartNumberingAfterBreak="0">
+    <w:nsid w:val="443C0579"/>
+    <w:multiLevelType w:val="hybridMultilevel"/>
+    <w:tmpl w:val="2E34D7A2"/>
+    <w:lvl w:ilvl="0" w:tplc="04090003">
+      <w:start w:val="1"/>
+      <w:numFmt w:val="bullet"/>
+      <w:lvlText w:val="o"/>
+      <w:lvlJc w:val="left"/>
+      <w:pPr>
+        <w:ind w:left="718" w:hanging="360"/>
+      </w:pPr>
+      <w:rPr>
+        <w:rFonts w:ascii="Courier New" w:hAnsi="Courier New" w:cs="Courier New" w:hint="default"/>
+      </w:rPr>
+    </w:lvl>
+    <w:lvl w:ilvl="1" w:tplc="04090003" w:tentative="1">
+      <w:start w:val="1"/>
+      <w:numFmt w:val="bullet"/>
+      <w:lvlText w:val="o"/>
+      <w:lvlJc w:val="left"/>
+      <w:pPr>
+        <w:ind w:left="1438" w:hanging="360"/>
+      </w:pPr>
+      <w:rPr>
+        <w:rFonts w:ascii="Courier New" w:hAnsi="Courier New" w:cs="Courier New" w:hint="default"/>
+      </w:rPr>
+    </w:lvl>
+    <w:lvl w:ilvl="2" w:tplc="04090005" w:tentative="1">
+      <w:start w:val="1"/>
+      <w:numFmt w:val="bullet"/>
+      <w:lvlText w:val=""/>
+      <w:lvlJc w:val="left"/>
+      <w:pPr>
+        <w:ind w:left="2158" w:hanging="360"/>
+      </w:pPr>
+      <w:rPr>
+        <w:rFonts w:ascii="Wingdings" w:hAnsi="Wingdings" w:hint="default"/>
+      </w:rPr>
+    </w:lvl>
+    <w:lvl w:ilvl="3" w:tplc="04090001" w:tentative="1">
+      <w:start w:val="1"/>
+      <w:numFmt w:val="bullet"/>
+      <w:lvlText w:val=""/>
+      <w:lvlJc w:val="left"/>
+      <w:pPr>
+        <w:ind w:left="2878" w:hanging="360"/>
+      </w:pPr>
+      <w:rPr>
+        <w:rFonts w:ascii="Symbol" w:hAnsi="Symbol" w:hint="default"/>
+      </w:rPr>
+    </w:lvl>
+    <w:lvl w:ilvl="4" w:tplc="04090003" w:tentative="1">
+      <w:start w:val="1"/>
+      <w:numFmt w:val="bullet"/>
+      <w:lvlText w:val="o"/>
+      <w:lvlJc w:val="left"/>
+      <w:pPr>
+        <w:ind w:left="3598" w:hanging="360"/>
+      </w:pPr>
+      <w:rPr>
+        <w:rFonts w:ascii="Courier New" w:hAnsi="Courier New" w:cs="Courier New" w:hint="default"/>
+      </w:rPr>
+    </w:lvl>
+    <w:lvl w:ilvl="5" w:tplc="04090005" w:tentative="1">
+      <w:start w:val="1"/>
+      <w:numFmt w:val="bullet"/>
+      <w:lvlText w:val=""/>
+      <w:lvlJc w:val="left"/>
+      <w:pPr>
+        <w:ind w:left="4318" w:hanging="360"/>
+      </w:pPr>
+      <w:rPr>
+        <w:rFonts w:ascii="Wingdings" w:hAnsi="Wingdings" w:hint="default"/>
+      </w:rPr>
+    </w:lvl>
+    <w:lvl w:ilvl="6" w:tplc="04090001" w:tentative="1">
+      <w:start w:val="1"/>
+      <w:numFmt w:val="bullet"/>
+      <w:lvlText w:val=""/>
+      <w:lvlJc w:val="left"/>
+      <w:pPr>
+        <w:ind w:left="5038" w:hanging="360"/>
+      </w:pPr>
+      <w:rPr>
+        <w:rFonts w:ascii="Symbol" w:hAnsi="Symbol" w:hint="default"/>
+      </w:rPr>
+    </w:lvl>
+    <w:lvl w:ilvl="7" w:tplc="04090003" w:tentative="1">
+      <w:start w:val="1"/>
+      <w:numFmt w:val="bullet"/>
+      <w:lvlText w:val="o"/>
+      <w:lvlJc w:val="left"/>
+      <w:pPr>
+        <w:ind w:left="5758" w:hanging="360"/>
+      </w:pPr>
+      <w:rPr>
+        <w:rFonts w:ascii="Courier New" w:hAnsi="Courier New" w:cs="Courier New" w:hint="default"/>
+      </w:rPr>
+    </w:lvl>
+    <w:lvl w:ilvl="8" w:tplc="04090005" w:tentative="1">
+      <w:start w:val="1"/>
+      <w:numFmt w:val="bullet"/>
+      <w:lvlText w:val=""/>
+      <w:lvlJc w:val="left"/>
+      <w:pPr>
+        <w:ind w:left="6478" w:hanging="360"/>
+      </w:pPr>
+      <w:rPr>
+        <w:rFonts w:ascii="Wingdings" w:hAnsi="Wingdings" w:hint="default"/>
+      </w:rPr>
+    </w:lvl>
+  </w:abstractNum>
+  <w:abstractNum w:abstractNumId="11" w15:restartNumberingAfterBreak="0">
+    <w:nsid w:val="5B98264E"/>
+    <w:multiLevelType w:val="hybridMultilevel"/>
+    <w:tmpl w:val="8FDEB51C"/>
+    <w:lvl w:ilvl="0" w:tplc="04090001">
+      <w:start w:val="1"/>
+      <w:numFmt w:val="bullet"/>
+      <w:lvlText w:val=""/>
+      <w:lvlJc w:val="left"/>
+      <w:pPr>
+        <w:ind w:left="720" w:hanging="360"/>
+      </w:pPr>
+      <w:rPr>
+        <w:rFonts w:ascii="Symbol" w:hAnsi="Symbol" w:hint="default"/>
+      </w:rPr>
+    </w:lvl>
+    <w:lvl w:ilvl="1" w:tplc="04090003" w:tentative="1">
+      <w:start w:val="1"/>
+      <w:numFmt w:val="bullet"/>
+      <w:lvlText w:val="o"/>
+      <w:lvlJc w:val="left"/>
+      <w:pPr>
+        <w:ind w:left="1440" w:hanging="360"/>
+      </w:pPr>
+      <w:rPr>
+        <w:rFonts w:ascii="Courier New" w:hAnsi="Courier New" w:cs="Courier New" w:hint="default"/>
+      </w:rPr>
+    </w:lvl>
+    <w:lvl w:ilvl="2" w:tplc="04090005" w:tentative="1">
+      <w:start w:val="1"/>
+      <w:numFmt w:val="bullet"/>
+      <w:lvlText w:val=""/>
+      <w:lvlJc w:val="left"/>
+      <w:pPr>
+        <w:ind w:left="2160" w:hanging="360"/>
+      </w:pPr>
+      <w:rPr>
+        <w:rFonts w:ascii="Wingdings" w:hAnsi="Wingdings" w:hint="default"/>
+      </w:rPr>
+    </w:lvl>
+    <w:lvl w:ilvl="3" w:tplc="04090001" w:tentative="1">
+      <w:start w:val="1"/>
+      <w:numFmt w:val="bullet"/>
+      <w:lvlText w:val=""/>
+      <w:lvlJc w:val="left"/>
+      <w:pPr>
+        <w:ind w:left="2880" w:hanging="360"/>
+      </w:pPr>
+      <w:rPr>
+        <w:rFonts w:ascii="Symbol" w:hAnsi="Symbol" w:hint="default"/>
+      </w:rPr>
+    </w:lvl>
+    <w:lvl w:ilvl="4" w:tplc="04090003" w:tentative="1">
+      <w:start w:val="1"/>
+      <w:numFmt w:val="bullet"/>
+      <w:lvlText w:val="o"/>
+      <w:lvlJc w:val="left"/>
+      <w:pPr>
+        <w:ind w:left="3600" w:hanging="360"/>
+      </w:pPr>
+      <w:rPr>
+        <w:rFonts w:ascii="Courier New" w:hAnsi="Courier New" w:cs="Courier New" w:hint="default"/>
+      </w:rPr>
+    </w:lvl>
+    <w:lvl w:ilvl="5" w:tplc="04090005" w:tentative="1">
+      <w:start w:val="1"/>
+      <w:numFmt w:val="bullet"/>
+      <w:lvlText w:val=""/>
+      <w:lvlJc w:val="left"/>
+      <w:pPr>
+        <w:ind w:left="4320" w:hanging="360"/>
+      </w:pPr>
+      <w:rPr>
+        <w:rFonts w:ascii="Wingdings" w:hAnsi="Wingdings" w:hint="default"/>
+      </w:rPr>
+    </w:lvl>
+    <w:lvl w:ilvl="6" w:tplc="04090001" w:tentative="1">
+      <w:start w:val="1"/>
+      <w:numFmt w:val="bullet"/>
+      <w:lvlText w:val=""/>
+      <w:lvlJc w:val="left"/>
+      <w:pPr>
+        <w:ind w:left="5040" w:hanging="360"/>
+      </w:pPr>
+      <w:rPr>
+        <w:rFonts w:ascii="Symbol" w:hAnsi="Symbol" w:hint="default"/>
+      </w:rPr>
+    </w:lvl>
+    <w:lvl w:ilvl="7" w:tplc="04090003" w:tentative="1">
+      <w:start w:val="1"/>
+      <w:numFmt w:val="bullet"/>
+      <w:lvlText w:val="o"/>
+      <w:lvlJc w:val="left"/>
+      <w:pPr>
+        <w:ind w:left="5760" w:hanging="360"/>
+      </w:pPr>
+      <w:rPr>
+        <w:rFonts w:ascii="Courier New" w:hAnsi="Courier New" w:cs="Courier New" w:hint="default"/>
+      </w:rPr>
+    </w:lvl>
+    <w:lvl w:ilvl="8" w:tplc="04090005" w:tentative="1">
+      <w:start w:val="1"/>
+      <w:numFmt w:val="bullet"/>
+      <w:lvlText w:val=""/>
+      <w:lvlJc w:val="left"/>
+      <w:pPr>
+        <w:ind w:left="6480" w:hanging="360"/>
+      </w:pPr>
+      <w:rPr>
+        <w:rFonts w:ascii="Wingdings" w:hAnsi="Wingdings" w:hint="default"/>
+      </w:rPr>
+    </w:lvl>
+  </w:abstractNum>
+  <w:abstractNum w:abstractNumId="12" w15:restartNumberingAfterBreak="0">
+    <w:nsid w:val="5E81535D"/>
+    <w:multiLevelType w:val="multilevel"/>
+    <w:tmpl w:val="D2E2BC76"/>
+    <w:lvl w:ilvl="0">
+      <w:start w:val="1"/>
+      <w:numFmt w:val="bullet"/>
+      <w:lvlText w:val=""/>
+      <w:lvlJc w:val="left"/>
+      <w:pPr>
+        <w:tabs>
+          <w:tab w:val="num" w:pos="720"/>
+        </w:tabs>
+        <w:ind w:left="720" w:hanging="360"/>
+      </w:pPr>
+      <w:rPr>
+        <w:rFonts w:ascii="Symbol" w:hAnsi="Symbol" w:hint="default"/>
+        <w:sz w:val="20"/>
+      </w:rPr>
+    </w:lvl>
+    <w:lvl w:ilvl="1" w:tentative="1">
+      <w:start w:val="1"/>
+      <w:numFmt w:val="bullet"/>
+      <w:lvlText w:val="o"/>
+      <w:lvlJc w:val="left"/>
+      <w:pPr>
+        <w:tabs>
+          <w:tab w:val="num" w:pos="1440"/>
+        </w:tabs>
+        <w:ind w:left="1440" w:hanging="360"/>
+      </w:pPr>
+      <w:rPr>
+        <w:rFonts w:ascii="Courier New" w:hAnsi="Courier New" w:hint="default"/>
+        <w:sz w:val="20"/>
+      </w:rPr>
+    </w:lvl>
+    <w:lvl w:ilvl="2" w:tentative="1">
+      <w:start w:val="1"/>
+      <w:numFmt w:val="bullet"/>
+      <w:lvlText w:val=""/>
+      <w:lvlJc w:val="left"/>
+      <w:pPr>
+        <w:tabs>
+          <w:tab w:val="num" w:pos="2160"/>
+        </w:tabs>
+        <w:ind w:left="2160" w:hanging="360"/>
+      </w:pPr>
+      <w:rPr>
+        <w:rFonts w:ascii="Wingdings" w:hAnsi="Wingdings" w:hint="default"/>
+        <w:sz w:val="20"/>
+      </w:rPr>
+    </w:lvl>
+    <w:lvl w:ilvl="3" w:tentative="1">
+      <w:start w:val="1"/>
+      <w:numFmt w:val="bullet"/>
+      <w:lvlText w:val=""/>
+      <w:lvlJc w:val="left"/>
+      <w:pPr>
+        <w:tabs>
+          <w:tab w:val="num" w:pos="2880"/>
+        </w:tabs>
+        <w:ind w:left="2880" w:hanging="360"/>
+      </w:pPr>
+      <w:rPr>
+        <w:rFonts w:ascii="Wingdings" w:hAnsi="Wingdings" w:hint="default"/>
+        <w:sz w:val="20"/>
+      </w:rPr>
+    </w:lvl>
+    <w:lvl w:ilvl="4" w:tentative="1">
+      <w:start w:val="1"/>
+      <w:numFmt w:val="bullet"/>
+      <w:lvlText w:val=""/>
+      <w:lvlJc w:val="left"/>
+      <w:pPr>
+        <w:tabs>
+          <w:tab w:val="num" w:pos="3600"/>
+        </w:tabs>
+        <w:ind w:left="3600" w:hanging="360"/>
+      </w:pPr>
+      <w:rPr>
+        <w:rFonts w:ascii="Wingdings" w:hAnsi="Wingdings" w:hint="default"/>
+        <w:sz w:val="20"/>
+      </w:rPr>
+    </w:lvl>
+    <w:lvl w:ilvl="5" w:tentative="1">
+      <w:start w:val="1"/>
+      <w:numFmt w:val="bullet"/>
+      <w:lvlText w:val=""/>
+      <w:lvlJc w:val="left"/>
+      <w:pPr>
+        <w:tabs>
+          <w:tab w:val="num" w:pos="4320"/>
+        </w:tabs>
+        <w:ind w:left="4320" w:hanging="360"/>
+      </w:pPr>
+      <w:rPr>
+        <w:rFonts w:ascii="Wingdings" w:hAnsi="Wingdings" w:hint="default"/>
+        <w:sz w:val="20"/>
+      </w:rPr>
+    </w:lvl>
+    <w:lvl w:ilvl="6" w:tentative="1">
+      <w:start w:val="1"/>
+      <w:numFmt w:val="bullet"/>
+      <w:lvlText w:val=""/>
+      <w:lvlJc w:val="left"/>
+      <w:pPr>
+        <w:tabs>
+          <w:tab w:val="num" w:pos="5040"/>
+        </w:tabs>
+        <w:ind w:left="5040" w:hanging="360"/>
+      </w:pPr>
+      <w:rPr>
+        <w:rFonts w:ascii="Wingdings" w:hAnsi="Wingdings" w:hint="default"/>
+        <w:sz w:val="20"/>
+      </w:rPr>
+    </w:lvl>
+    <w:lvl w:ilvl="7" w:tentative="1">
+      <w:start w:val="1"/>
+      <w:numFmt w:val="bullet"/>
+      <w:lvlText w:val=""/>
+      <w:lvlJc w:val="left"/>
+      <w:pPr>
+        <w:tabs>
+          <w:tab w:val="num" w:pos="5760"/>
+        </w:tabs>
+        <w:ind w:left="5760" w:hanging="360"/>
+      </w:pPr>
+      <w:rPr>
+        <w:rFonts w:ascii="Wingdings" w:hAnsi="Wingdings" w:hint="default"/>
+        <w:sz w:val="20"/>
+      </w:rPr>
+    </w:lvl>
+    <w:lvl w:ilvl="8" w:tentative="1">
+      <w:start w:val="1"/>
+      <w:numFmt w:val="bullet"/>
+      <w:lvlText w:val=""/>
+      <w:lvlJc w:val="left"/>
+      <w:pPr>
+        <w:tabs>
+          <w:tab w:val="num" w:pos="6480"/>
+        </w:tabs>
+        <w:ind w:left="6480" w:hanging="360"/>
+      </w:pPr>
+      <w:rPr>
+        <w:rFonts w:ascii="Wingdings" w:hAnsi="Wingdings" w:hint="default"/>
+        <w:sz w:val="20"/>
+      </w:rPr>
+    </w:lvl>
+  </w:abstractNum>
+  <w:abstractNum w:abstractNumId="13" w15:restartNumberingAfterBreak="0">
+    <w:nsid w:val="5FEE65A8"/>
+    <w:multiLevelType w:val="multilevel"/>
+    <w:tmpl w:val="6F86D898"/>
+    <w:lvl w:ilvl="0">
+      <w:start w:val="1"/>
+      <w:numFmt w:val="bullet"/>
+      <w:lvlText w:val=""/>
+      <w:lvlJc w:val="left"/>
+      <w:pPr>
+        <w:tabs>
+          <w:tab w:val="num" w:pos="720"/>
+        </w:tabs>
+        <w:ind w:left="720" w:hanging="360"/>
+      </w:pPr>
+      <w:rPr>
+        <w:rFonts w:ascii="Symbol" w:hAnsi="Symbol" w:hint="default"/>
+        <w:sz w:val="20"/>
+      </w:rPr>
+    </w:lvl>
+    <w:lvl w:ilvl="1" w:tentative="1">
+      <w:start w:val="1"/>
+      <w:numFmt w:val="bullet"/>
+      <w:lvlText w:val="o"/>
+      <w:lvlJc w:val="left"/>
+      <w:pPr>
+        <w:tabs>
+          <w:tab w:val="num" w:pos="1440"/>
+        </w:tabs>
+        <w:ind w:left="1440" w:hanging="360"/>
+      </w:pPr>
+      <w:rPr>
+        <w:rFonts w:ascii="Courier New" w:hAnsi="Courier New" w:hint="default"/>
+        <w:sz w:val="20"/>
+      </w:rPr>
+    </w:lvl>
+    <w:lvl w:ilvl="2" w:tentative="1">
+      <w:start w:val="1"/>
+      <w:numFmt w:val="bullet"/>
+      <w:lvlText w:val=""/>
+      <w:lvlJc w:val="left"/>
+      <w:pPr>
+        <w:tabs>
+          <w:tab w:val="num" w:pos="2160"/>
+        </w:tabs>
+        <w:ind w:left="2160" w:hanging="360"/>
+      </w:pPr>
+      <w:rPr>
+        <w:rFonts w:ascii="Wingdings" w:hAnsi="Wingdings" w:hint="default"/>
+        <w:sz w:val="20"/>
+      </w:rPr>
+    </w:lvl>
+    <w:lvl w:ilvl="3" w:tentative="1">
+      <w:start w:val="1"/>
+      <w:numFmt w:val="bullet"/>
+      <w:lvlText w:val=""/>
+      <w:lvlJc w:val="left"/>
+      <w:pPr>
+        <w:tabs>
+          <w:tab w:val="num" w:pos="2880"/>
+        </w:tabs>
+        <w:ind w:left="2880" w:hanging="360"/>
+      </w:pPr>
+      <w:rPr>
+        <w:rFonts w:ascii="Wingdings" w:hAnsi="Wingdings" w:hint="default"/>
+        <w:sz w:val="20"/>
+      </w:rPr>
+    </w:lvl>
+    <w:lvl w:ilvl="4" w:tentative="1">
+      <w:start w:val="1"/>
+      <w:numFmt w:val="bullet"/>
+      <w:lvlText w:val=""/>
+      <w:lvlJc w:val="left"/>
+      <w:pPr>
+        <w:tabs>
+          <w:tab w:val="num" w:pos="3600"/>
+        </w:tabs>
+        <w:ind w:left="3600" w:hanging="360"/>
+      </w:pPr>
+      <w:rPr>
+        <w:rFonts w:ascii="Wingdings" w:hAnsi="Wingdings" w:hint="default"/>
+        <w:sz w:val="20"/>
+      </w:rPr>
+    </w:lvl>
+    <w:lvl w:ilvl="5" w:tentative="1">
+      <w:start w:val="1"/>
+      <w:numFmt w:val="bullet"/>
+      <w:lvlText w:val=""/>
+      <w:lvlJc w:val="left"/>
+      <w:pPr>
+        <w:tabs>
+          <w:tab w:val="num" w:pos="4320"/>
+        </w:tabs>
+        <w:ind w:left="4320" w:hanging="360"/>
+      </w:pPr>
+      <w:rPr>
+        <w:rFonts w:ascii="Wingdings" w:hAnsi="Wingdings" w:hint="default"/>
+        <w:sz w:val="20"/>
+      </w:rPr>
+    </w:lvl>
+    <w:lvl w:ilvl="6" w:tentative="1">
+      <w:start w:val="1"/>
+      <w:numFmt w:val="bullet"/>
+      <w:lvlText w:val=""/>
+      <w:lvlJc w:val="left"/>
+      <w:pPr>
+        <w:tabs>
+          <w:tab w:val="num" w:pos="5040"/>
+        </w:tabs>
+        <w:ind w:left="5040" w:hanging="360"/>
+      </w:pPr>
+      <w:rPr>
+        <w:rFonts w:ascii="Wingdings" w:hAnsi="Wingdings" w:hint="default"/>
+        <w:sz w:val="20"/>
+      </w:rPr>
+    </w:lvl>
+    <w:lvl w:ilvl="7" w:tentative="1">
+      <w:start w:val="1"/>
+      <w:numFmt w:val="bullet"/>
+      <w:lvlText w:val=""/>
+      <w:lvlJc w:val="left"/>
+      <w:pPr>
+        <w:tabs>
+          <w:tab w:val="num" w:pos="5760"/>
+        </w:tabs>
+        <w:ind w:left="5760" w:hanging="360"/>
+      </w:pPr>
+      <w:rPr>
+        <w:rFonts w:ascii="Wingdings" w:hAnsi="Wingdings" w:hint="default"/>
+        <w:sz w:val="20"/>
+      </w:rPr>
+    </w:lvl>
+    <w:lvl w:ilvl="8" w:tentative="1">
+      <w:start w:val="1"/>
+      <w:numFmt w:val="bullet"/>
+      <w:lvlText w:val=""/>
+      <w:lvlJc w:val="left"/>
+      <w:pPr>
+        <w:tabs>
+          <w:tab w:val="num" w:pos="6480"/>
+        </w:tabs>
+        <w:ind w:left="6480" w:hanging="360"/>
+      </w:pPr>
+      <w:rPr>
+        <w:rFonts w:ascii="Wingdings" w:hAnsi="Wingdings" w:hint="default"/>
+        <w:sz w:val="20"/>
+      </w:rPr>
+    </w:lvl>
+  </w:abstractNum>
+  <w:abstractNum w:abstractNumId="14" w15:restartNumberingAfterBreak="0">
+    <w:nsid w:val="6608059D"/>
+    <w:multiLevelType w:val="hybridMultilevel"/>
+    <w:tmpl w:val="FE722566"/>
+    <w:lvl w:ilvl="0" w:tplc="04090003">
+      <w:start w:val="1"/>
+      <w:numFmt w:val="bullet"/>
+      <w:lvlText w:val="o"/>
+      <w:lvlJc w:val="left"/>
+      <w:pPr>
+        <w:ind w:left="778" w:hanging="360"/>
+      </w:pPr>
+      <w:rPr>
+        <w:rFonts w:ascii="Courier New" w:hAnsi="Courier New" w:cs="Courier New" w:hint="default"/>
+      </w:rPr>
+    </w:lvl>
+    <w:lvl w:ilvl="1" w:tplc="04090003" w:tentative="1">
+      <w:start w:val="1"/>
+      <w:numFmt w:val="bullet"/>
+      <w:lvlText w:val="o"/>
+      <w:lvlJc w:val="left"/>
+      <w:pPr>
+        <w:ind w:left="1498" w:hanging="360"/>
+      </w:pPr>
+      <w:rPr>
+        <w:rFonts w:ascii="Courier New" w:hAnsi="Courier New" w:cs="Courier New" w:hint="default"/>
+      </w:rPr>
+    </w:lvl>
+    <w:lvl w:ilvl="2" w:tplc="04090005" w:tentative="1">
+      <w:start w:val="1"/>
+      <w:numFmt w:val="bullet"/>
+      <w:lvlText w:val=""/>
+      <w:lvlJc w:val="left"/>
+      <w:pPr>
+        <w:ind w:left="2218" w:hanging="360"/>
+      </w:pPr>
+      <w:rPr>
+        <w:rFonts w:ascii="Wingdings" w:hAnsi="Wingdings" w:hint="default"/>
+      </w:rPr>
+    </w:lvl>
+    <w:lvl w:ilvl="3" w:tplc="04090001" w:tentative="1">
+      <w:start w:val="1"/>
+      <w:numFmt w:val="bullet"/>
+      <w:lvlText w:val=""/>
+      <w:lvlJc w:val="left"/>
+      <w:pPr>
+        <w:ind w:left="2938" w:hanging="360"/>
+      </w:pPr>
+      <w:rPr>
+        <w:rFonts w:ascii="Symbol" w:hAnsi="Symbol" w:hint="default"/>
+      </w:rPr>
+    </w:lvl>
+    <w:lvl w:ilvl="4" w:tplc="04090003" w:tentative="1">
+      <w:start w:val="1"/>
+      <w:numFmt w:val="bullet"/>
+      <w:lvlText w:val="o"/>
+      <w:lvlJc w:val="left"/>
+      <w:pPr>
+        <w:ind w:left="3658" w:hanging="360"/>
+      </w:pPr>
+      <w:rPr>
+        <w:rFonts w:ascii="Courier New" w:hAnsi="Courier New" w:cs="Courier New" w:hint="default"/>
+      </w:rPr>
+    </w:lvl>
+    <w:lvl w:ilvl="5" w:tplc="04090005" w:tentative="1">
+      <w:start w:val="1"/>
+      <w:numFmt w:val="bullet"/>
+      <w:lvlText w:val=""/>
+      <w:lvlJc w:val="left"/>
+      <w:pPr>
+        <w:ind w:left="4378" w:hanging="360"/>
+      </w:pPr>
+      <w:rPr>
+        <w:rFonts w:ascii="Wingdings" w:hAnsi="Wingdings" w:hint="default"/>
+      </w:rPr>
+    </w:lvl>
+    <w:lvl w:ilvl="6" w:tplc="04090001" w:tentative="1">
+      <w:start w:val="1"/>
+      <w:numFmt w:val="bullet"/>
+      <w:lvlText w:val=""/>
+      <w:lvlJc w:val="left"/>
+      <w:pPr>
+        <w:ind w:left="5098" w:hanging="360"/>
+      </w:pPr>
+      <w:rPr>
+        <w:rFonts w:ascii="Symbol" w:hAnsi="Symbol" w:hint="default"/>
+      </w:rPr>
+    </w:lvl>
+    <w:lvl w:ilvl="7" w:tplc="04090003" w:tentative="1">
+      <w:start w:val="1"/>
+      <w:numFmt w:val="bullet"/>
+      <w:lvlText w:val="o"/>
+      <w:lvlJc w:val="left"/>
+      <w:pPr>
+        <w:ind w:left="5818" w:hanging="360"/>
+      </w:pPr>
+      <w:rPr>
+        <w:rFonts w:ascii="Courier New" w:hAnsi="Courier New" w:cs="Courier New" w:hint="default"/>
+      </w:rPr>
+    </w:lvl>
+    <w:lvl w:ilvl="8" w:tplc="04090005" w:tentative="1">
+      <w:start w:val="1"/>
+      <w:numFmt w:val="bullet"/>
+      <w:lvlText w:val=""/>
+      <w:lvlJc w:val="left"/>
+      <w:pPr>
+        <w:ind w:left="6538" w:hanging="360"/>
+      </w:pPr>
+      <w:rPr>
+        <w:rFonts w:ascii="Wingdings" w:hAnsi="Wingdings" w:hint="default"/>
+      </w:rPr>
+    </w:lvl>
+  </w:abstractNum>
+  <w:abstractNum w:abstractNumId="15" w15:restartNumberingAfterBreak="0">
+    <w:nsid w:val="71F0519A"/>
+    <w:multiLevelType w:val="hybridMultilevel"/>
+    <w:tmpl w:val="83FCFBBC"/>
+    <w:lvl w:ilvl="0" w:tplc="04090003">
+      <w:start w:val="1"/>
+      <w:numFmt w:val="bullet"/>
+      <w:lvlText w:val="o"/>
+      <w:lvlJc w:val="left"/>
+      <w:pPr>
+        <w:ind w:left="718" w:hanging="360"/>
+      </w:pPr>
+      <w:rPr>
+        <w:rFonts w:ascii="Courier New" w:hAnsi="Courier New" w:cs="Courier New" w:hint="default"/>
+      </w:rPr>
+    </w:lvl>
+    <w:lvl w:ilvl="1" w:tplc="04090003" w:tentative="1">
+      <w:start w:val="1"/>
+      <w:numFmt w:val="bullet"/>
+      <w:lvlText w:val="o"/>
+      <w:lvlJc w:val="left"/>
+      <w:pPr>
+        <w:ind w:left="1438" w:hanging="360"/>
+      </w:pPr>
+      <w:rPr>
+        <w:rFonts w:ascii="Courier New" w:hAnsi="Courier New" w:cs="Courier New" w:hint="default"/>
+      </w:rPr>
+    </w:lvl>
+    <w:lvl w:ilvl="2" w:tplc="04090005" w:tentative="1">
+      <w:start w:val="1"/>
+      <w:numFmt w:val="bullet"/>
+      <w:lvlText w:val=""/>
+      <w:lvlJc w:val="left"/>
+      <w:pPr>
+        <w:ind w:left="2158" w:hanging="360"/>
+      </w:pPr>
+      <w:rPr>
+        <w:rFonts w:ascii="Wingdings" w:hAnsi="Wingdings" w:hint="default"/>
+      </w:rPr>
+    </w:lvl>
+    <w:lvl w:ilvl="3" w:tplc="04090001" w:tentative="1">
+      <w:start w:val="1"/>
+      <w:numFmt w:val="bullet"/>
+      <w:lvlText w:val=""/>
+      <w:lvlJc w:val="left"/>
+      <w:pPr>
+        <w:ind w:left="2878" w:hanging="360"/>
+      </w:pPr>
+      <w:rPr>
+        <w:rFonts w:ascii="Symbol" w:hAnsi="Symbol" w:hint="default"/>
+      </w:rPr>
+    </w:lvl>
+    <w:lvl w:ilvl="4" w:tplc="04090003" w:tentative="1">
+      <w:start w:val="1"/>
+      <w:numFmt w:val="bullet"/>
+      <w:lvlText w:val="o"/>
+      <w:lvlJc w:val="left"/>
+      <w:pPr>
+        <w:ind w:left="3598" w:hanging="360"/>
+      </w:pPr>
+      <w:rPr>
+        <w:rFonts w:ascii="Courier New" w:hAnsi="Courier New" w:cs="Courier New" w:hint="default"/>
+      </w:rPr>
+    </w:lvl>
+    <w:lvl w:ilvl="5" w:tplc="04090005" w:tentative="1">
+      <w:start w:val="1"/>
+      <w:numFmt w:val="bullet"/>
+      <w:lvlText w:val=""/>
+      <w:lvlJc w:val="left"/>
+      <w:pPr>
+        <w:ind w:left="4318" w:hanging="360"/>
+      </w:pPr>
+      <w:rPr>
+        <w:rFonts w:ascii="Wingdings" w:hAnsi="Wingdings" w:hint="default"/>
+      </w:rPr>
+    </w:lvl>
+    <w:lvl w:ilvl="6" w:tplc="04090001" w:tentative="1">
+      <w:start w:val="1"/>
+      <w:numFmt w:val="bullet"/>
+      <w:lvlText w:val=""/>
+      <w:lvlJc w:val="left"/>
+      <w:pPr>
+        <w:ind w:left="5038" w:hanging="360"/>
+      </w:pPr>
+      <w:rPr>
+        <w:rFonts w:ascii="Symbol" w:hAnsi="Symbol" w:hint="default"/>
+      </w:rPr>
+    </w:lvl>
+    <w:lvl w:ilvl="7" w:tplc="04090003" w:tentative="1">
+      <w:start w:val="1"/>
+      <w:numFmt w:val="bullet"/>
+      <w:lvlText w:val="o"/>
+      <w:lvlJc w:val="left"/>
+      <w:pPr>
+        <w:ind w:left="5758" w:hanging="360"/>
+      </w:pPr>
+      <w:rPr>
+        <w:rFonts w:ascii="Courier New" w:hAnsi="Courier New" w:cs="Courier New" w:hint="default"/>
+      </w:rPr>
+    </w:lvl>
+    <w:lvl w:ilvl="8" w:tplc="04090005" w:tentative="1">
+      <w:start w:val="1"/>
+      <w:numFmt w:val="bullet"/>
+      <w:lvlText w:val=""/>
+      <w:lvlJc w:val="left"/>
+      <w:pPr>
+        <w:ind w:left="6478" w:hanging="360"/>
+      </w:pPr>
+      <w:rPr>
+        <w:rFonts w:ascii="Wingdings" w:hAnsi="Wingdings" w:hint="default"/>
+      </w:rPr>
+    </w:lvl>
+  </w:abstractNum>
   <w:num w:numId="1" w16cid:durableId="1172184401">
-    <w:abstractNumId w:val="2"/>
+    <w:abstractNumId w:val="3"/>
   </w:num>
   <w:num w:numId="2" w16cid:durableId="420103568">
-    <w:abstractNumId w:val="4"/>
+    <w:abstractNumId w:val="6"/>
   </w:num>
   <w:num w:numId="3" w16cid:durableId="345908077">
     <w:abstractNumId w:val="0"/>
   </w:num>
   <w:num w:numId="4" w16cid:durableId="894849411">
-    <w:abstractNumId w:val="7"/>
+    <w:abstractNumId w:val="9"/>
   </w:num>
   <w:num w:numId="5" w16cid:durableId="1971206645">
-    <w:abstractNumId w:val="6"/>
+    <w:abstractNumId w:val="8"/>
   </w:num>
   <w:num w:numId="6" w16cid:durableId="1287858550">
     <w:abstractNumId w:val="1"/>
   </w:num>
   <w:num w:numId="7" w16cid:durableId="1846281294">
+    <w:abstractNumId w:val="7"/>
+  </w:num>
+  <w:num w:numId="8" w16cid:durableId="531499186">
     <w:abstractNumId w:val="5"/>
   </w:num>
-  <w:num w:numId="8" w16cid:durableId="531499186">
-    <w:abstractNumId w:val="3"/>
-  </w:num>
   <w:num w:numId="9" w16cid:durableId="1463645590">
-    <w:abstractNumId w:val="3"/>
+    <w:abstractNumId w:val="5"/>
     <w:lvlOverride w:ilvl="0">
       <w:startOverride w:val="1"/>
     </w:lvlOverride>
@@ -15798,6 +17859,30 @@
     <w:lvlOverride w:ilvl="8">
       <w:startOverride w:val="1"/>
     </w:lvlOverride>
+  </w:num>
+  <w:num w:numId="10" w16cid:durableId="1506479697">
+    <w:abstractNumId w:val="12"/>
+  </w:num>
+  <w:num w:numId="11" w16cid:durableId="689912988">
+    <w:abstractNumId w:val="11"/>
+  </w:num>
+  <w:num w:numId="12" w16cid:durableId="902453144">
+    <w:abstractNumId w:val="2"/>
+  </w:num>
+  <w:num w:numId="13" w16cid:durableId="105463383">
+    <w:abstractNumId w:val="13"/>
+  </w:num>
+  <w:num w:numId="14" w16cid:durableId="1544513722">
+    <w:abstractNumId w:val="15"/>
+  </w:num>
+  <w:num w:numId="15" w16cid:durableId="403068364">
+    <w:abstractNumId w:val="10"/>
+  </w:num>
+  <w:num w:numId="16" w16cid:durableId="1146361824">
+    <w:abstractNumId w:val="4"/>
+  </w:num>
+  <w:num w:numId="17" w16cid:durableId="1160579965">
+    <w:abstractNumId w:val="14"/>
   </w:num>
 </w:numbering>
 </file>
@@ -16824,7 +18909,6 @@
       <w:b/>
       <w:noProof/>
       <w:szCs w:val="20"/>
-      <w:lang/>
     </w:rPr>
   </w:style>
   <w:style w:type="paragraph" w:styleId="BodyText3">
@@ -16972,6 +19056,7 @@
   <w:style w:type="paragraph" w:styleId="NormalWeb">
     <w:name w:val="Normal (Web)"/>
     <w:basedOn w:val="Normal"/>
+    <w:uiPriority w:val="99"/>
     <w:pPr>
       <w:spacing w:before="100" w:beforeAutospacing="1" w:after="100" w:afterAutospacing="1"/>
     </w:pPr>

</xml_diff>

<commit_message>
Write Organizational, External and Domain Requirements
</commit_message>
<xml_diff>
--- a/REQUIREMENTS TEST (1) (1).docx
+++ b/REQUIREMENTS TEST (1) (1).docx
@@ -1,6 +1,6 @@
 
 <file path=word/document.xml><?xml version="1.0" encoding="utf-8"?>
-<w:document xmlns:wpc="http://schemas.microsoft.com/office/word/2010/wordprocessingCanvas" xmlns:cx="http://schemas.microsoft.com/office/drawing/2014/chartex" xmlns:cx1="http://schemas.microsoft.com/office/drawing/2015/9/8/chartex" xmlns:cx2="http://schemas.microsoft.com/office/drawing/2015/10/21/chartex" xmlns:cx3="http://schemas.microsoft.com/office/drawing/2016/5/9/chartex" xmlns:cx4="http://schemas.microsoft.com/office/drawing/2016/5/10/chartex" xmlns:cx5="http://schemas.microsoft.com/office/drawing/2016/5/11/chartex" xmlns:cx6="http://schemas.microsoft.com/office/drawing/2016/5/12/chartex" xmlns:cx7="http://schemas.microsoft.com/office/drawing/2016/5/13/chartex" xmlns:cx8="http://schemas.microsoft.com/office/drawing/2016/5/14/chartex" xmlns:mc="http://schemas.openxmlformats.org/markup-compatibility/2006" xmlns:aink="http://schemas.microsoft.com/office/drawing/2016/ink" xmlns:am3d="http://schemas.microsoft.com/office/drawing/2017/model3d" xmlns:o="urn:schemas-microsoft-com:office:office" xmlns:oel="http://schemas.microsoft.com/office/2019/extlst" xmlns:r="http://schemas.openxmlformats.org/officeDocument/2006/relationships" xmlns:m="http://schemas.openxmlformats.org/officeDocument/2006/math" xmlns:v="urn:schemas-microsoft-com:vml" xmlns:wp14="http://schemas.microsoft.com/office/word/2010/wordprocessingDrawing" xmlns:wp="http://schemas.openxmlformats.org/drawingml/2006/wordprocessingDrawing" xmlns:w10="urn:schemas-microsoft-com:office:word" xmlns:w="http://schemas.openxmlformats.org/wordprocessingml/2006/main" xmlns:w14="http://schemas.microsoft.com/office/word/2010/wordml" xmlns:w15="http://schemas.microsoft.com/office/word/2012/wordml" xmlns:w16cex="http://schemas.microsoft.com/office/word/2018/wordml/cex" xmlns:w16cid="http://schemas.microsoft.com/office/word/2016/wordml/cid" xmlns:w16="http://schemas.microsoft.com/office/word/2018/wordml" xmlns:w16du="http://schemas.microsoft.com/office/word/2023/wordml/word16du" xmlns:w16sdtdh="http://schemas.microsoft.com/office/word/2020/wordml/sdtdatahash" xmlns:w16se="http://schemas.microsoft.com/office/word/2015/wordml/symex" xmlns:wpg="http://schemas.microsoft.com/office/word/2010/wordprocessingGroup" xmlns:wpi="http://schemas.microsoft.com/office/word/2010/wordprocessingInk" xmlns:wne="http://schemas.microsoft.com/office/word/2006/wordml" xmlns:wps="http://schemas.microsoft.com/office/word/2010/wordprocessingShape" mc:Ignorable="w14 w15 w16se w16cid w16 w16cex w16sdtdh wp14">
+<w:document xmlns:wpc="http://schemas.microsoft.com/office/word/2010/wordprocessingCanvas" xmlns:cx="http://schemas.microsoft.com/office/drawing/2014/chartex" xmlns:cx1="http://schemas.microsoft.com/office/drawing/2015/9/8/chartex" xmlns:cx2="http://schemas.microsoft.com/office/drawing/2015/10/21/chartex" xmlns:cx3="http://schemas.microsoft.com/office/drawing/2016/5/9/chartex" xmlns:cx4="http://schemas.microsoft.com/office/drawing/2016/5/10/chartex" xmlns:cx5="http://schemas.microsoft.com/office/drawing/2016/5/11/chartex" xmlns:cx6="http://schemas.microsoft.com/office/drawing/2016/5/12/chartex" xmlns:cx7="http://schemas.microsoft.com/office/drawing/2016/5/13/chartex" xmlns:cx8="http://schemas.microsoft.com/office/drawing/2016/5/14/chartex" xmlns:mc="http://schemas.openxmlformats.org/markup-compatibility/2006" xmlns:aink="http://schemas.microsoft.com/office/drawing/2016/ink" xmlns:am3d="http://schemas.microsoft.com/office/drawing/2017/model3d" xmlns:o="urn:schemas-microsoft-com:office:office" xmlns:r="http://schemas.openxmlformats.org/officeDocument/2006/relationships" xmlns:m="http://schemas.openxmlformats.org/officeDocument/2006/math" xmlns:v="urn:schemas-microsoft-com:vml" xmlns:wp14="http://schemas.microsoft.com/office/word/2010/wordprocessingDrawing" xmlns:wp="http://schemas.openxmlformats.org/drawingml/2006/wordprocessingDrawing" xmlns:w10="urn:schemas-microsoft-com:office:word" xmlns:w="http://schemas.openxmlformats.org/wordprocessingml/2006/main" xmlns:w14="http://schemas.microsoft.com/office/word/2010/wordml" xmlns:w15="http://schemas.microsoft.com/office/word/2012/wordml" xmlns:w16cex="http://schemas.microsoft.com/office/word/2018/wordml/cex" xmlns:w16cid="http://schemas.microsoft.com/office/word/2016/wordml/cid" xmlns:w16="http://schemas.microsoft.com/office/word/2018/wordml" xmlns:w16se="http://schemas.microsoft.com/office/word/2015/wordml/symex" xmlns:wpg="http://schemas.microsoft.com/office/word/2010/wordprocessingGroup" xmlns:wpi="http://schemas.microsoft.com/office/word/2010/wordprocessingInk" xmlns:wne="http://schemas.microsoft.com/office/word/2006/wordml" xmlns:wps="http://schemas.microsoft.com/office/word/2010/wordprocessingShape" mc:Ignorable="w14 w15 w16se w16cid w16 w16cex wp14">
   <w:body>
     <w:p>
       <w:pPr>
@@ -23,15 +23,7 @@
       <w:bookmarkStart w:id="1" w:name="_heading=h.30j0zll" w:colFirst="0" w:colLast="0"/>
       <w:bookmarkEnd w:id="1"/>
       <w:r>
-        <w:t>[</w:t>
-      </w:r>
-      <w:proofErr w:type="spellStart"/>
-      <w:r>
-        <w:t>YourProject</w:t>
-      </w:r>
-      <w:proofErr w:type="spellEnd"/>
-      <w:r>
-        <w:t>] Requirements Specification</w:t>
+        <w:t>[YourProject] Requirements Specification</w:t>
       </w:r>
     </w:p>
     <w:p>
@@ -3072,27 +3064,7 @@
           <w:szCs w:val="22"/>
           <w:u w:val="single"/>
         </w:rPr>
-        <w:t xml:space="preserve">Appendix </w:t>
-      </w:r>
-      <w:proofErr w:type="spellStart"/>
-      <w:r>
-        <w:rPr>
-          <w:color w:val="000000"/>
-          <w:sz w:val="22"/>
-          <w:szCs w:val="22"/>
-          <w:u w:val="single"/>
-        </w:rPr>
-        <w:t>DAppendix</w:t>
-      </w:r>
-      <w:proofErr w:type="spellEnd"/>
-      <w:r>
-        <w:rPr>
-          <w:color w:val="000000"/>
-          <w:sz w:val="22"/>
-          <w:szCs w:val="22"/>
-          <w:u w:val="single"/>
-        </w:rPr>
-        <w:t xml:space="preserve"> D, Organizing the Requirements</w:t>
+        <w:t>Appendix DAppendix D, Organizing the Requirements</w:t>
       </w:r>
       <w:r>
         <w:rPr>
@@ -3989,19 +3961,8 @@
                 <w:sz w:val="18"/>
                 <w:szCs w:val="18"/>
               </w:rPr>
-              <w:t xml:space="preserve">Date </w:t>
-            </w:r>
-            <w:proofErr w:type="spellStart"/>
-            <w:r>
-              <w:rPr>
-                <w:b/>
-                <w:color w:val="7030A0"/>
-                <w:sz w:val="18"/>
-                <w:szCs w:val="18"/>
-              </w:rPr>
-              <w:t>Rvwd</w:t>
-            </w:r>
-            <w:proofErr w:type="spellEnd"/>
+              <w:t>Date Rvwd</w:t>
+            </w:r>
           </w:p>
         </w:tc>
         <w:tc>
@@ -5344,6 +5305,9 @@
           <w:numId w:val="7"/>
         </w:numPr>
         <w:ind w:left="0" w:hanging="2"/>
+        <w:rPr>
+          <w:b/>
+        </w:rPr>
       </w:pPr>
       <w:bookmarkStart w:id="17" w:name="_heading=h.3whwml4" w:colFirst="0" w:colLast="0"/>
       <w:bookmarkStart w:id="18" w:name="_heading=h.2bn6wsx" w:colFirst="0" w:colLast="0"/>
@@ -5355,6 +5319,247 @@
         </w:rPr>
         <w:t xml:space="preserve">Environmental Requirements </w:t>
       </w:r>
+    </w:p>
+    <w:p>
+      <w:pPr>
+        <w:ind w:left="0" w:hanging="2"/>
+      </w:pPr>
+    </w:p>
+    <w:p>
+      <w:pPr>
+        <w:pStyle w:val="ListParagraph"/>
+        <w:numPr>
+          <w:ilvl w:val="0"/>
+          <w:numId w:val="12"/>
+        </w:numPr>
+        <w:ind w:leftChars="0" w:firstLineChars="0"/>
+        <w:rPr>
+          <w:rFonts w:ascii="Arial" w:hAnsi="Arial"/>
+          <w:sz w:val="22"/>
+          <w:szCs w:val="22"/>
+        </w:rPr>
+      </w:pPr>
+      <w:r>
+        <w:rPr>
+          <w:rFonts w:ascii="Arial" w:hAnsi="Arial"/>
+          <w:sz w:val="22"/>
+          <w:szCs w:val="22"/>
+        </w:rPr>
+        <w:t xml:space="preserve">Internet Access: </w:t>
+      </w:r>
+      <w:r>
+        <w:rPr>
+          <w:rFonts w:ascii="Arial" w:hAnsi="Arial"/>
+          <w:sz w:val="22"/>
+          <w:szCs w:val="22"/>
+        </w:rPr>
+        <w:t>The web app requires a reliable and stable internet connection to function properly.</w:t>
+      </w:r>
+    </w:p>
+    <w:p>
+      <w:pPr>
+        <w:pStyle w:val="ListParagraph"/>
+        <w:numPr>
+          <w:ilvl w:val="0"/>
+          <w:numId w:val="12"/>
+        </w:numPr>
+        <w:ind w:leftChars="0" w:firstLineChars="0"/>
+        <w:rPr>
+          <w:rFonts w:ascii="Arial" w:hAnsi="Arial"/>
+          <w:sz w:val="22"/>
+          <w:szCs w:val="22"/>
+        </w:rPr>
+      </w:pPr>
+      <w:r>
+        <w:rPr>
+          <w:rFonts w:ascii="Arial" w:hAnsi="Arial"/>
+          <w:sz w:val="22"/>
+          <w:szCs w:val="22"/>
+        </w:rPr>
+        <w:t>Web Browsers: The web app should be compatible with all the popular web browsers.</w:t>
+      </w:r>
+    </w:p>
+    <w:p>
+      <w:pPr>
+        <w:pStyle w:val="ListParagraph"/>
+        <w:numPr>
+          <w:ilvl w:val="0"/>
+          <w:numId w:val="12"/>
+        </w:numPr>
+        <w:ind w:leftChars="0" w:firstLineChars="0"/>
+        <w:rPr>
+          <w:rFonts w:ascii="Arial" w:hAnsi="Arial"/>
+          <w:sz w:val="22"/>
+          <w:szCs w:val="22"/>
+        </w:rPr>
+      </w:pPr>
+      <w:r>
+        <w:rPr>
+          <w:rFonts w:ascii="Arial" w:hAnsi="Arial"/>
+          <w:sz w:val="22"/>
+          <w:szCs w:val="22"/>
+        </w:rPr>
+        <w:t>Devices: The web app should be accessible on all devices like laptops, desktops, mobile phones and tablets.</w:t>
+      </w:r>
+    </w:p>
+    <w:p>
+      <w:pPr>
+        <w:pStyle w:val="ListParagraph"/>
+        <w:numPr>
+          <w:ilvl w:val="0"/>
+          <w:numId w:val="12"/>
+        </w:numPr>
+        <w:ind w:leftChars="0" w:firstLineChars="0"/>
+        <w:rPr>
+          <w:rFonts w:ascii="Arial" w:hAnsi="Arial"/>
+          <w:sz w:val="22"/>
+          <w:szCs w:val="22"/>
+        </w:rPr>
+      </w:pPr>
+      <w:r>
+        <w:rPr>
+          <w:rFonts w:ascii="Arial" w:hAnsi="Arial"/>
+          <w:sz w:val="22"/>
+          <w:szCs w:val="22"/>
+        </w:rPr>
+        <w:t>Security: The app should ensure that sensitive user data is very well protected.</w:t>
+      </w:r>
+    </w:p>
+    <w:p>
+      <w:pPr>
+        <w:pStyle w:val="ListParagraph"/>
+        <w:numPr>
+          <w:ilvl w:val="0"/>
+          <w:numId w:val="12"/>
+        </w:numPr>
+        <w:ind w:leftChars="0" w:firstLineChars="0"/>
+        <w:rPr>
+          <w:rFonts w:ascii="Arial" w:hAnsi="Arial"/>
+          <w:sz w:val="22"/>
+          <w:szCs w:val="22"/>
+        </w:rPr>
+      </w:pPr>
+      <w:r>
+        <w:rPr>
+          <w:rFonts w:ascii="Arial" w:hAnsi="Arial"/>
+          <w:sz w:val="22"/>
+          <w:szCs w:val="22"/>
+        </w:rPr>
+        <w:t>Technical Support: Any glitches or bugs that affect the app’s functionality should be dealt with quickly.</w:t>
+      </w:r>
+    </w:p>
+    <w:p>
+      <w:pPr>
+        <w:pStyle w:val="ListParagraph"/>
+        <w:numPr>
+          <w:ilvl w:val="0"/>
+          <w:numId w:val="12"/>
+        </w:numPr>
+        <w:ind w:leftChars="0" w:firstLineChars="0"/>
+        <w:rPr>
+          <w:rFonts w:ascii="Arial" w:hAnsi="Arial"/>
+          <w:sz w:val="22"/>
+          <w:szCs w:val="22"/>
+        </w:rPr>
+      </w:pPr>
+      <w:r>
+        <w:rPr>
+          <w:rFonts w:ascii="Arial" w:hAnsi="Arial"/>
+          <w:sz w:val="22"/>
+          <w:szCs w:val="22"/>
+        </w:rPr>
+        <w:t>User-friendly Interface: The app should have user-friendy features and be fairly easy to navigate and use to encourage student engagement.</w:t>
+      </w:r>
+    </w:p>
+    <w:p>
+      <w:pPr>
+        <w:ind w:leftChars="0" w:left="0" w:firstLineChars="0" w:firstLine="0"/>
+        <w:rPr>
+          <w:sz w:val="22"/>
+          <w:szCs w:val="22"/>
+        </w:rPr>
+      </w:pPr>
+    </w:p>
+    <w:p>
+      <w:pPr>
+        <w:ind w:leftChars="0" w:left="0" w:firstLineChars="0" w:firstLine="0"/>
+        <w:rPr>
+          <w:sz w:val="22"/>
+          <w:szCs w:val="22"/>
+        </w:rPr>
+      </w:pPr>
+    </w:p>
+    <w:p>
+      <w:pPr>
+        <w:ind w:leftChars="0" w:left="0" w:firstLineChars="0" w:firstLine="0"/>
+        <w:rPr>
+          <w:sz w:val="22"/>
+          <w:szCs w:val="22"/>
+        </w:rPr>
+      </w:pPr>
+    </w:p>
+    <w:p>
+      <w:pPr>
+        <w:ind w:leftChars="0" w:left="0" w:firstLineChars="0" w:firstLine="0"/>
+        <w:rPr>
+          <w:sz w:val="22"/>
+          <w:szCs w:val="22"/>
+        </w:rPr>
+      </w:pPr>
+    </w:p>
+    <w:p>
+      <w:pPr>
+        <w:ind w:leftChars="0" w:left="0" w:firstLineChars="0" w:firstLine="0"/>
+        <w:rPr>
+          <w:sz w:val="22"/>
+          <w:szCs w:val="22"/>
+        </w:rPr>
+      </w:pPr>
+    </w:p>
+    <w:p>
+      <w:pPr>
+        <w:ind w:leftChars="0" w:left="0" w:firstLineChars="0" w:firstLine="0"/>
+        <w:rPr>
+          <w:sz w:val="22"/>
+          <w:szCs w:val="22"/>
+        </w:rPr>
+      </w:pPr>
+    </w:p>
+    <w:p>
+      <w:pPr>
+        <w:ind w:leftChars="0" w:left="0" w:firstLineChars="0" w:firstLine="0"/>
+        <w:rPr>
+          <w:sz w:val="22"/>
+          <w:szCs w:val="22"/>
+        </w:rPr>
+      </w:pPr>
+    </w:p>
+    <w:p>
+      <w:pPr>
+        <w:ind w:leftChars="0" w:left="0" w:firstLineChars="0" w:firstLine="0"/>
+        <w:rPr>
+          <w:sz w:val="22"/>
+          <w:szCs w:val="22"/>
+        </w:rPr>
+      </w:pPr>
+    </w:p>
+    <w:p>
+      <w:pPr>
+        <w:ind w:leftChars="0" w:left="0" w:firstLineChars="0" w:firstLine="0"/>
+        <w:rPr>
+          <w:sz w:val="22"/>
+          <w:szCs w:val="22"/>
+        </w:rPr>
+      </w:pPr>
+    </w:p>
+    <w:p>
+      <w:pPr>
+        <w:ind w:leftChars="0" w:left="0" w:firstLineChars="0" w:firstLine="0"/>
+        <w:rPr>
+          <w:sz w:val="22"/>
+          <w:szCs w:val="22"/>
+        </w:rPr>
+      </w:pPr>
     </w:p>
     <w:p>
       <w:pPr>
@@ -5364,6 +5569,9 @@
           <w:numId w:val="7"/>
         </w:numPr>
         <w:ind w:left="0" w:hanging="2"/>
+        <w:rPr>
+          <w:b/>
+        </w:rPr>
       </w:pPr>
       <w:r>
         <w:rPr>
@@ -5371,6 +5579,157 @@
         </w:rPr>
         <w:t>Operational Requirements</w:t>
       </w:r>
+    </w:p>
+    <w:p>
+      <w:pPr>
+        <w:pStyle w:val="ListParagraph"/>
+        <w:numPr>
+          <w:ilvl w:val="0"/>
+          <w:numId w:val="13"/>
+        </w:numPr>
+        <w:ind w:leftChars="0" w:firstLineChars="0"/>
+        <w:rPr>
+          <w:rFonts w:ascii="Arial" w:hAnsi="Arial"/>
+          <w:sz w:val="22"/>
+          <w:szCs w:val="22"/>
+        </w:rPr>
+      </w:pPr>
+      <w:r>
+        <w:rPr>
+          <w:rFonts w:ascii="Arial" w:hAnsi="Arial"/>
+          <w:sz w:val="22"/>
+          <w:szCs w:val="22"/>
+        </w:rPr>
+        <w:t xml:space="preserve">User </w:t>
+      </w:r>
+      <w:r>
+        <w:rPr>
+          <w:rFonts w:ascii="Arial" w:hAnsi="Arial"/>
+          <w:sz w:val="22"/>
+          <w:szCs w:val="22"/>
+        </w:rPr>
+        <w:t>Authentication: Students should be allowed to create an account and log in with the schools’s email to access the app.</w:t>
+      </w:r>
+    </w:p>
+    <w:p>
+      <w:pPr>
+        <w:pStyle w:val="ListParagraph"/>
+        <w:numPr>
+          <w:ilvl w:val="0"/>
+          <w:numId w:val="13"/>
+        </w:numPr>
+        <w:ind w:leftChars="0" w:firstLineChars="0"/>
+        <w:rPr>
+          <w:rFonts w:ascii="Arial" w:hAnsi="Arial"/>
+          <w:sz w:val="22"/>
+          <w:szCs w:val="22"/>
+        </w:rPr>
+      </w:pPr>
+      <w:r>
+        <w:rPr>
+          <w:rFonts w:ascii="Arial" w:hAnsi="Arial"/>
+          <w:sz w:val="22"/>
+          <w:szCs w:val="22"/>
+        </w:rPr>
+        <w:t>Book List: The web app should provide the list of books the library has and the details for each book.</w:t>
+      </w:r>
+    </w:p>
+    <w:p>
+      <w:pPr>
+        <w:pStyle w:val="ListParagraph"/>
+        <w:numPr>
+          <w:ilvl w:val="0"/>
+          <w:numId w:val="13"/>
+        </w:numPr>
+        <w:ind w:leftChars="0" w:firstLineChars="0"/>
+        <w:rPr>
+          <w:rFonts w:ascii="Arial" w:hAnsi="Arial"/>
+          <w:sz w:val="22"/>
+          <w:szCs w:val="22"/>
+        </w:rPr>
+      </w:pPr>
+      <w:r>
+        <w:rPr>
+          <w:rFonts w:ascii="Arial" w:hAnsi="Arial"/>
+          <w:sz w:val="22"/>
+          <w:szCs w:val="22"/>
+        </w:rPr>
+        <w:t>Borrowing System: The web app should have the borrowing system that allows the users to borrow the books they need.</w:t>
+      </w:r>
+    </w:p>
+    <w:p>
+      <w:pPr>
+        <w:pStyle w:val="ListParagraph"/>
+        <w:numPr>
+          <w:ilvl w:val="0"/>
+          <w:numId w:val="13"/>
+        </w:numPr>
+        <w:ind w:leftChars="0" w:firstLineChars="0"/>
+        <w:rPr>
+          <w:rFonts w:ascii="Arial" w:hAnsi="Arial"/>
+          <w:sz w:val="22"/>
+          <w:szCs w:val="22"/>
+        </w:rPr>
+      </w:pPr>
+      <w:r>
+        <w:rPr>
+          <w:rFonts w:ascii="Arial" w:hAnsi="Arial"/>
+          <w:sz w:val="22"/>
+          <w:szCs w:val="22"/>
+        </w:rPr>
+        <w:t>Search and Filter: Students should be able to search and filter the book list easily by title, author, publication date, availabilty status and so forth.</w:t>
+      </w:r>
+    </w:p>
+    <w:p>
+      <w:pPr>
+        <w:pStyle w:val="ListParagraph"/>
+        <w:numPr>
+          <w:ilvl w:val="0"/>
+          <w:numId w:val="13"/>
+        </w:numPr>
+        <w:ind w:leftChars="0" w:firstLineChars="0"/>
+        <w:rPr>
+          <w:rFonts w:ascii="Arial" w:hAnsi="Arial"/>
+          <w:sz w:val="22"/>
+          <w:szCs w:val="22"/>
+        </w:rPr>
+      </w:pPr>
+      <w:r>
+        <w:rPr>
+          <w:rFonts w:ascii="Arial" w:hAnsi="Arial"/>
+          <w:sz w:val="22"/>
+          <w:szCs w:val="22"/>
+        </w:rPr>
+        <w:t>Notification System: The app should notify the students about the status of their borrowed books, or the availability of the books they want.</w:t>
+      </w:r>
+    </w:p>
+    <w:p>
+      <w:pPr>
+        <w:pStyle w:val="ListParagraph"/>
+        <w:numPr>
+          <w:ilvl w:val="0"/>
+          <w:numId w:val="13"/>
+        </w:numPr>
+        <w:ind w:leftChars="0" w:firstLineChars="0"/>
+        <w:rPr>
+          <w:rFonts w:ascii="Arial" w:hAnsi="Arial"/>
+          <w:sz w:val="22"/>
+          <w:szCs w:val="22"/>
+        </w:rPr>
+      </w:pPr>
+      <w:r>
+        <w:rPr>
+          <w:rFonts w:ascii="Arial" w:hAnsi="Arial"/>
+          <w:sz w:val="22"/>
+          <w:szCs w:val="22"/>
+        </w:rPr>
+        <w:t>User Feedback: the app should allow the users to provide feedback on the overall user experience.</w:t>
+      </w:r>
+    </w:p>
+    <w:p>
+      <w:pPr>
+        <w:ind w:left="0" w:hanging="2"/>
+      </w:pPr>
     </w:p>
     <w:p>
       <w:pPr>
@@ -5380,6 +5739,9 @@
           <w:numId w:val="7"/>
         </w:numPr>
         <w:ind w:left="0" w:hanging="2"/>
+        <w:rPr>
+          <w:b/>
+        </w:rPr>
       </w:pPr>
       <w:bookmarkStart w:id="19" w:name="_heading=h.qsh70q" w:colFirst="0" w:colLast="0"/>
       <w:bookmarkEnd w:id="19"/>
@@ -5388,6 +5750,22 @@
           <w:b/>
         </w:rPr>
         <w:t>Development Requirements</w:t>
+      </w:r>
+    </w:p>
+    <w:p>
+      <w:pPr>
+        <w:ind w:left="0" w:hanging="2"/>
+        <w:rPr>
+          <w:sz w:val="22"/>
+          <w:szCs w:val="22"/>
+        </w:rPr>
+      </w:pPr>
+      <w:r>
+        <w:rPr>
+          <w:sz w:val="22"/>
+          <w:szCs w:val="22"/>
+        </w:rPr>
+        <w:t>The app will be accessed through internet connection such as Wi-Fi or mobile data. Other network issues will be handled by the system.</w:t>
       </w:r>
     </w:p>
     <w:p>
@@ -5413,6 +5791,9 @@
           <w:numId w:val="7"/>
         </w:numPr>
         <w:ind w:left="0" w:hanging="2"/>
+        <w:rPr>
+          <w:b/>
+        </w:rPr>
       </w:pPr>
       <w:bookmarkStart w:id="21" w:name="_heading=h.1pxezwc" w:colFirst="0" w:colLast="0"/>
       <w:bookmarkEnd w:id="21"/>
@@ -5421,6 +5802,64 @@
           <w:b/>
         </w:rPr>
         <w:t>Regulatory Requirements</w:t>
+      </w:r>
+    </w:p>
+    <w:p>
+      <w:pPr>
+        <w:ind w:left="0" w:hanging="2"/>
+        <w:rPr>
+          <w:sz w:val="22"/>
+          <w:szCs w:val="22"/>
+        </w:rPr>
+      </w:pPr>
+      <w:r>
+        <w:rPr>
+          <w:sz w:val="22"/>
+          <w:szCs w:val="22"/>
+        </w:rPr>
+        <w:t>P</w:t>
+      </w:r>
+      <w:r>
+        <w:rPr>
+          <w:sz w:val="22"/>
+          <w:szCs w:val="22"/>
+        </w:rPr>
+        <w:t xml:space="preserve">ersonal information </w:t>
+      </w:r>
+      <w:r>
+        <w:rPr>
+          <w:sz w:val="22"/>
+          <w:szCs w:val="22"/>
+        </w:rPr>
+        <w:t>such</w:t>
+      </w:r>
+      <w:r>
+        <w:rPr>
+          <w:sz w:val="22"/>
+          <w:szCs w:val="22"/>
+        </w:rPr>
+        <w:t xml:space="preserve"> as names, </w:t>
+      </w:r>
+      <w:r>
+        <w:rPr>
+          <w:sz w:val="22"/>
+          <w:szCs w:val="22"/>
+        </w:rPr>
+        <w:t>surnames</w:t>
+      </w:r>
+      <w:r>
+        <w:rPr>
+          <w:sz w:val="22"/>
+          <w:szCs w:val="22"/>
+        </w:rPr>
+        <w:t>, and borrowing history should be gathered, processed, and kept in a safe and lawful manner.</w:t>
+      </w:r>
+      <w:r>
+        <w:rPr>
+          <w:sz w:val="22"/>
+          <w:szCs w:val="22"/>
+        </w:rPr>
+        <w:t xml:space="preserve"> The app should also follow some security standards, such ass SSL and two-factor authentication, to prevent unauthorized access or security breaches.</w:t>
       </w:r>
     </w:p>
     <w:p>
@@ -5431,6 +5870,9 @@
           <w:numId w:val="7"/>
         </w:numPr>
         <w:ind w:left="0" w:hanging="2"/>
+        <w:rPr>
+          <w:b/>
+        </w:rPr>
       </w:pPr>
       <w:bookmarkStart w:id="22" w:name="_heading=h.49x2ik5" w:colFirst="0" w:colLast="0"/>
       <w:bookmarkEnd w:id="22"/>
@@ -5440,6 +5882,355 @@
         </w:rPr>
         <w:t>Ethical Requirements</w:t>
       </w:r>
+    </w:p>
+    <w:p>
+      <w:pPr>
+        <w:suppressAutoHyphens w:val="0"/>
+        <w:spacing w:before="100" w:beforeAutospacing="1" w:after="100" w:afterAutospacing="1" w:line="240" w:lineRule="auto"/>
+        <w:ind w:leftChars="0" w:left="0" w:firstLineChars="0" w:hanging="2"/>
+        <w:textDirection w:val="lrTb"/>
+        <w:textAlignment w:val="auto"/>
+        <w:outlineLvl w:val="9"/>
+        <w:rPr>
+          <w:rFonts w:eastAsia="Times New Roman"/>
+          <w:color w:val="000000" w:themeColor="text1"/>
+          <w:position w:val="0"/>
+          <w:sz w:val="22"/>
+          <w:szCs w:val="22"/>
+          <w:lang w:val="en-AL" w:eastAsia="en-GB"/>
+        </w:rPr>
+      </w:pPr>
+      <w:bookmarkStart w:id="23" w:name="_heading=h.2p2csry" w:colFirst="0" w:colLast="0"/>
+      <w:bookmarkEnd w:id="23"/>
+      <w:r>
+        <w:rPr>
+          <w:rFonts w:eastAsia="Times New Roman"/>
+          <w:color w:val="000000" w:themeColor="text1"/>
+          <w:position w:val="0"/>
+          <w:sz w:val="22"/>
+          <w:szCs w:val="22"/>
+          <w:lang w:val="en-AL" w:eastAsia="en-GB"/>
+        </w:rPr>
+        <w:t xml:space="preserve">1. Request Permission Only When We Need It </w:t>
+      </w:r>
+    </w:p>
+    <w:p>
+      <w:pPr>
+        <w:suppressAutoHyphens w:val="0"/>
+        <w:spacing w:before="100" w:beforeAutospacing="1" w:after="100" w:afterAutospacing="1" w:line="240" w:lineRule="auto"/>
+        <w:ind w:leftChars="0" w:left="0" w:firstLineChars="0" w:firstLine="0"/>
+        <w:textDirection w:val="lrTb"/>
+        <w:textAlignment w:val="auto"/>
+        <w:outlineLvl w:val="9"/>
+        <w:rPr>
+          <w:rFonts w:eastAsia="Times New Roman"/>
+          <w:color w:val="000000" w:themeColor="text1"/>
+          <w:position w:val="0"/>
+          <w:sz w:val="22"/>
+          <w:szCs w:val="22"/>
+          <w:lang w:eastAsia="en-GB"/>
+        </w:rPr>
+      </w:pPr>
+      <w:r>
+        <w:rPr>
+          <w:rFonts w:eastAsia="Times New Roman"/>
+          <w:color w:val="000000" w:themeColor="text1"/>
+          <w:position w:val="0"/>
+          <w:sz w:val="22"/>
+          <w:szCs w:val="22"/>
+          <w:lang w:val="en-AL" w:eastAsia="en-GB"/>
+        </w:rPr>
+        <w:t>It is very easy to go overboard with sending access requests to the users. We might think it is easier to get those permissions out of the, but the user does not feel the same way. They feel uncomfortable</w:t>
+      </w:r>
+      <w:r>
+        <w:rPr>
+          <w:rFonts w:eastAsia="Times New Roman"/>
+          <w:color w:val="000000" w:themeColor="text1"/>
+          <w:position w:val="0"/>
+          <w:sz w:val="22"/>
+          <w:szCs w:val="22"/>
+          <w:lang w:eastAsia="en-GB"/>
+        </w:rPr>
+        <w:t>.</w:t>
+      </w:r>
+    </w:p>
+    <w:p>
+      <w:pPr>
+        <w:suppressAutoHyphens w:val="0"/>
+        <w:spacing w:before="100" w:beforeAutospacing="1" w:after="100" w:afterAutospacing="1" w:line="240" w:lineRule="auto"/>
+        <w:ind w:leftChars="0" w:left="0" w:firstLineChars="0" w:firstLine="0"/>
+        <w:textDirection w:val="lrTb"/>
+        <w:textAlignment w:val="auto"/>
+        <w:outlineLvl w:val="9"/>
+        <w:rPr>
+          <w:rFonts w:eastAsia="Times New Roman"/>
+          <w:color w:val="000000" w:themeColor="text1"/>
+          <w:position w:val="0"/>
+          <w:sz w:val="22"/>
+          <w:szCs w:val="22"/>
+          <w:lang w:val="en-AL" w:eastAsia="en-GB"/>
+        </w:rPr>
+      </w:pPr>
+      <w:r>
+        <w:rPr>
+          <w:rFonts w:eastAsia="Times New Roman"/>
+          <w:color w:val="000000" w:themeColor="text1"/>
+          <w:position w:val="0"/>
+          <w:sz w:val="22"/>
+          <w:szCs w:val="22"/>
+          <w:lang w:val="en-AL" w:eastAsia="en-GB"/>
+        </w:rPr>
+        <w:t xml:space="preserve">2. Stop Promoting the Quantity of Engagement </w:t>
+      </w:r>
+    </w:p>
+    <w:p>
+      <w:pPr>
+        <w:suppressAutoHyphens w:val="0"/>
+        <w:spacing w:before="100" w:beforeAutospacing="1" w:after="100" w:afterAutospacing="1" w:line="240" w:lineRule="auto"/>
+        <w:ind w:leftChars="0" w:left="0" w:firstLineChars="0" w:firstLine="0"/>
+        <w:textDirection w:val="lrTb"/>
+        <w:textAlignment w:val="auto"/>
+        <w:outlineLvl w:val="9"/>
+        <w:rPr>
+          <w:rFonts w:eastAsia="Times New Roman"/>
+          <w:color w:val="000000" w:themeColor="text1"/>
+          <w:position w:val="0"/>
+          <w:sz w:val="22"/>
+          <w:szCs w:val="22"/>
+          <w:lang w:val="en-AL" w:eastAsia="en-GB"/>
+        </w:rPr>
+      </w:pPr>
+      <w:r>
+        <w:rPr>
+          <w:rFonts w:eastAsia="Times New Roman"/>
+          <w:color w:val="000000" w:themeColor="text1"/>
+          <w:position w:val="0"/>
+          <w:sz w:val="22"/>
+          <w:szCs w:val="22"/>
+          <w:lang w:val="en-AL" w:eastAsia="en-GB"/>
+        </w:rPr>
+        <w:t>There’s a reason some apps are so engaging and addictive, and we will promote the opposite of that. We will advise our users to use the app only when needed</w:t>
+      </w:r>
+      <w:r>
+        <w:rPr>
+          <w:rFonts w:eastAsia="Times New Roman"/>
+          <w:color w:val="000000" w:themeColor="text1"/>
+          <w:position w:val="0"/>
+          <w:sz w:val="22"/>
+          <w:szCs w:val="22"/>
+          <w:lang w:eastAsia="en-GB"/>
+        </w:rPr>
+        <w:t>.</w:t>
+      </w:r>
+      <w:r>
+        <w:rPr>
+          <w:rFonts w:eastAsia="Times New Roman"/>
+          <w:color w:val="000000" w:themeColor="text1"/>
+          <w:position w:val="0"/>
+          <w:sz w:val="22"/>
+          <w:szCs w:val="22"/>
+          <w:lang w:val="en-AL" w:eastAsia="en-GB"/>
+        </w:rPr>
+        <w:t xml:space="preserve"> </w:t>
+      </w:r>
+    </w:p>
+    <w:p>
+      <w:pPr>
+        <w:suppressAutoHyphens w:val="0"/>
+        <w:spacing w:before="100" w:beforeAutospacing="1" w:after="100" w:afterAutospacing="1" w:line="240" w:lineRule="auto"/>
+        <w:ind w:leftChars="0" w:left="0" w:firstLineChars="0" w:firstLine="0"/>
+        <w:textDirection w:val="lrTb"/>
+        <w:textAlignment w:val="auto"/>
+        <w:outlineLvl w:val="9"/>
+        <w:rPr>
+          <w:rFonts w:eastAsia="Times New Roman"/>
+          <w:color w:val="000000" w:themeColor="text1"/>
+          <w:position w:val="0"/>
+          <w:sz w:val="22"/>
+          <w:szCs w:val="22"/>
+          <w:lang w:val="en-AL" w:eastAsia="en-GB"/>
+        </w:rPr>
+      </w:pPr>
+      <w:r>
+        <w:rPr>
+          <w:rFonts w:eastAsia="Times New Roman"/>
+          <w:color w:val="000000" w:themeColor="text1"/>
+          <w:position w:val="0"/>
+          <w:sz w:val="22"/>
+          <w:szCs w:val="22"/>
+          <w:lang w:val="en-AL" w:eastAsia="en-GB"/>
+        </w:rPr>
+        <w:t>3. Never Use Dark Patterns</w:t>
+      </w:r>
+    </w:p>
+    <w:p>
+      <w:pPr>
+        <w:suppressAutoHyphens w:val="0"/>
+        <w:spacing w:before="100" w:beforeAutospacing="1" w:after="100" w:afterAutospacing="1" w:line="240" w:lineRule="auto"/>
+        <w:ind w:leftChars="0" w:left="0" w:firstLineChars="0" w:firstLine="0"/>
+        <w:textDirection w:val="lrTb"/>
+        <w:textAlignment w:val="auto"/>
+        <w:outlineLvl w:val="9"/>
+        <w:rPr>
+          <w:rFonts w:eastAsia="Times New Roman"/>
+          <w:color w:val="000000" w:themeColor="text1"/>
+          <w:position w:val="0"/>
+          <w:sz w:val="22"/>
+          <w:szCs w:val="22"/>
+          <w:lang w:val="en-AL" w:eastAsia="en-GB"/>
+        </w:rPr>
+      </w:pPr>
+      <w:r>
+        <w:rPr>
+          <w:rFonts w:eastAsia="Times New Roman"/>
+          <w:color w:val="000000" w:themeColor="text1"/>
+          <w:position w:val="0"/>
+          <w:sz w:val="22"/>
+          <w:szCs w:val="22"/>
+          <w:lang w:val="en-AL" w:eastAsia="en-GB"/>
+        </w:rPr>
+        <w:br/>
+        <w:t xml:space="preserve">Dark patterns are a type of design trick, and they may take many different shapes. For instance: </w:t>
+      </w:r>
+    </w:p>
+    <w:p>
+      <w:pPr>
+        <w:pStyle w:val="ListBullet0"/>
+        <w:numPr>
+          <w:ilvl w:val="0"/>
+          <w:numId w:val="0"/>
+        </w:numPr>
+        <w:ind w:firstLine="720"/>
+        <w:rPr>
+          <w:color w:val="000000" w:themeColor="text1"/>
+          <w:sz w:val="22"/>
+          <w:szCs w:val="22"/>
+          <w:lang w:val="en-AL" w:eastAsia="en-GB"/>
+        </w:rPr>
+      </w:pPr>
+      <w:r>
+        <w:rPr>
+          <w:color w:val="000000" w:themeColor="text1"/>
+          <w:sz w:val="22"/>
+          <w:szCs w:val="22"/>
+          <w:lang w:val="en-AL" w:eastAsia="en-GB"/>
+        </w:rPr>
+        <w:t xml:space="preserve">●  Asking ambiguous or perplexing questions in an effort to sway users' responses in favor. </w:t>
+      </w:r>
+    </w:p>
+    <w:p>
+      <w:pPr>
+        <w:pStyle w:val="ListBullet0"/>
+        <w:numPr>
+          <w:ilvl w:val="0"/>
+          <w:numId w:val="0"/>
+        </w:numPr>
+        <w:ind w:firstLine="720"/>
+        <w:rPr>
+          <w:color w:val="000000" w:themeColor="text1"/>
+          <w:sz w:val="22"/>
+          <w:szCs w:val="22"/>
+          <w:lang w:val="en-AL" w:eastAsia="en-GB"/>
+        </w:rPr>
+      </w:pPr>
+      <w:r>
+        <w:rPr>
+          <w:color w:val="000000" w:themeColor="text1"/>
+          <w:sz w:val="22"/>
+          <w:szCs w:val="22"/>
+          <w:lang w:val="en-AL" w:eastAsia="en-GB"/>
+        </w:rPr>
+        <w:t xml:space="preserve">●  Ads that look like ordinary content. </w:t>
+      </w:r>
+    </w:p>
+    <w:p>
+      <w:pPr>
+        <w:pStyle w:val="ListBullet0"/>
+        <w:numPr>
+          <w:ilvl w:val="0"/>
+          <w:numId w:val="0"/>
+        </w:numPr>
+        <w:ind w:firstLine="720"/>
+        <w:rPr>
+          <w:color w:val="000000" w:themeColor="text1"/>
+          <w:sz w:val="22"/>
+          <w:szCs w:val="22"/>
+          <w:lang w:val="en-AL" w:eastAsia="en-GB"/>
+        </w:rPr>
+      </w:pPr>
+      <w:r>
+        <w:rPr>
+          <w:color w:val="000000" w:themeColor="text1"/>
+          <w:sz w:val="22"/>
+          <w:szCs w:val="22"/>
+          <w:lang w:val="en-AL" w:eastAsia="en-GB"/>
+        </w:rPr>
+        <w:t xml:space="preserve">●  Automatically starting a subscription without reminding users the trial is about to expire. </w:t>
+      </w:r>
+    </w:p>
+    <w:p>
+      <w:pPr>
+        <w:pStyle w:val="ListBullet0"/>
+        <w:numPr>
+          <w:ilvl w:val="0"/>
+          <w:numId w:val="0"/>
+        </w:numPr>
+        <w:ind w:firstLine="720"/>
+        <w:rPr>
+          <w:color w:val="000000" w:themeColor="text1"/>
+          <w:sz w:val="22"/>
+          <w:szCs w:val="22"/>
+          <w:lang w:val="en-AL" w:eastAsia="en-GB"/>
+        </w:rPr>
+      </w:pPr>
+    </w:p>
+    <w:p>
+      <w:pPr>
+        <w:pStyle w:val="ListBullet0"/>
+        <w:numPr>
+          <w:ilvl w:val="0"/>
+          <w:numId w:val="0"/>
+        </w:numPr>
+        <w:ind w:firstLine="720"/>
+        <w:rPr>
+          <w:color w:val="000000" w:themeColor="text1"/>
+          <w:sz w:val="22"/>
+          <w:szCs w:val="22"/>
+          <w:lang w:val="en-AL" w:eastAsia="en-GB"/>
+        </w:rPr>
+      </w:pPr>
+    </w:p>
+    <w:p>
+      <w:pPr>
+        <w:pStyle w:val="ListBullet0"/>
+        <w:numPr>
+          <w:ilvl w:val="0"/>
+          <w:numId w:val="0"/>
+        </w:numPr>
+        <w:ind w:firstLine="720"/>
+        <w:rPr>
+          <w:color w:val="000000" w:themeColor="text1"/>
+          <w:sz w:val="22"/>
+          <w:szCs w:val="22"/>
+          <w:lang w:val="en-AL" w:eastAsia="en-GB"/>
+        </w:rPr>
+      </w:pPr>
+    </w:p>
+    <w:p>
+      <w:pPr>
+        <w:pStyle w:val="ListBullet0"/>
+        <w:numPr>
+          <w:ilvl w:val="0"/>
+          <w:numId w:val="0"/>
+        </w:numPr>
+        <w:ind w:firstLine="720"/>
+        <w:rPr>
+          <w:color w:val="000000" w:themeColor="text1"/>
+          <w:sz w:val="22"/>
+          <w:szCs w:val="22"/>
+          <w:lang w:val="en-AL" w:eastAsia="en-GB"/>
+        </w:rPr>
+      </w:pPr>
     </w:p>
     <w:p>
       <w:pPr>
@@ -5449,15 +6240,186 @@
           <w:numId w:val="7"/>
         </w:numPr>
         <w:ind w:left="0" w:hanging="2"/>
-      </w:pPr>
-      <w:bookmarkStart w:id="23" w:name="_heading=h.2p2csry" w:colFirst="0" w:colLast="0"/>
-      <w:bookmarkEnd w:id="23"/>
+        <w:rPr>
+          <w:b/>
+        </w:rPr>
+      </w:pPr>
       <w:r>
         <w:rPr>
           <w:b/>
         </w:rPr>
         <w:t>Legislative Requirements</w:t>
       </w:r>
+    </w:p>
+    <w:p>
+      <w:pPr>
+        <w:pStyle w:val="ListParagraph"/>
+        <w:numPr>
+          <w:ilvl w:val="0"/>
+          <w:numId w:val="15"/>
+        </w:numPr>
+        <w:ind w:leftChars="0" w:firstLineChars="0"/>
+        <w:rPr>
+          <w:rFonts w:ascii="Arial" w:hAnsi="Arial"/>
+          <w:sz w:val="22"/>
+          <w:szCs w:val="22"/>
+        </w:rPr>
+      </w:pPr>
+      <w:r>
+        <w:rPr>
+          <w:rFonts w:ascii="Arial" w:hAnsi="Arial"/>
+          <w:sz w:val="22"/>
+          <w:szCs w:val="22"/>
+        </w:rPr>
+        <w:t>Copyright</w:t>
+      </w:r>
+      <w:r>
+        <w:rPr>
+          <w:rFonts w:ascii="Arial" w:hAnsi="Arial"/>
+          <w:sz w:val="22"/>
+          <w:szCs w:val="22"/>
+        </w:rPr>
+        <w:t xml:space="preserve"> Laws: The app should comply with copyright laws</w:t>
+      </w:r>
+      <w:r>
+        <w:rPr>
+          <w:rFonts w:ascii="Arial" w:hAnsi="Arial"/>
+          <w:sz w:val="22"/>
+          <w:szCs w:val="22"/>
+        </w:rPr>
+        <w:t xml:space="preserve"> and policies</w:t>
+      </w:r>
+      <w:r>
+        <w:rPr>
+          <w:rFonts w:ascii="Arial" w:hAnsi="Arial"/>
+          <w:sz w:val="22"/>
+          <w:szCs w:val="22"/>
+        </w:rPr>
+        <w:t>, such as</w:t>
+      </w:r>
+      <w:r>
+        <w:rPr>
+          <w:rFonts w:ascii="Arial" w:hAnsi="Arial"/>
+          <w:sz w:val="22"/>
+          <w:szCs w:val="22"/>
+        </w:rPr>
+        <w:t xml:space="preserve"> fair use guidelines and the Copyright Act.</w:t>
+      </w:r>
+    </w:p>
+    <w:p>
+      <w:pPr>
+        <w:pStyle w:val="ListParagraph"/>
+        <w:numPr>
+          <w:ilvl w:val="0"/>
+          <w:numId w:val="15"/>
+        </w:numPr>
+        <w:ind w:leftChars="0" w:firstLineChars="0"/>
+        <w:rPr>
+          <w:rFonts w:ascii="Arial" w:hAnsi="Arial"/>
+          <w:sz w:val="22"/>
+          <w:szCs w:val="22"/>
+        </w:rPr>
+      </w:pPr>
+      <w:r>
+        <w:rPr>
+          <w:rFonts w:ascii="Arial" w:hAnsi="Arial"/>
+          <w:sz w:val="22"/>
+          <w:szCs w:val="22"/>
+        </w:rPr>
+        <w:t>Protection of Personal Information Laws: The app should follow all the best practices regarding data protection and privacy. It should ensure the security of the data and protect the confidentiality of the records.</w:t>
+      </w:r>
+    </w:p>
+    <w:p>
+      <w:pPr>
+        <w:pStyle w:val="ListParagraph"/>
+        <w:numPr>
+          <w:ilvl w:val="0"/>
+          <w:numId w:val="15"/>
+        </w:numPr>
+        <w:ind w:leftChars="0" w:firstLineChars="0"/>
+        <w:rPr>
+          <w:rFonts w:ascii="Arial" w:hAnsi="Arial"/>
+          <w:sz w:val="22"/>
+          <w:szCs w:val="22"/>
+        </w:rPr>
+      </w:pPr>
+      <w:r>
+        <w:rPr>
+          <w:rFonts w:ascii="Arial" w:hAnsi="Arial"/>
+          <w:sz w:val="22"/>
+          <w:szCs w:val="22"/>
+        </w:rPr>
+        <w:t xml:space="preserve">User Compliance: When the students uses the app, they must confirm their acceptance of the terms of use and privacy policies. </w:t>
+      </w:r>
+      <w:r>
+        <w:rPr>
+          <w:rFonts w:ascii="Arial" w:hAnsi="Arial"/>
+          <w:sz w:val="22"/>
+          <w:szCs w:val="22"/>
+        </w:rPr>
+        <w:t xml:space="preserve">If </w:t>
+      </w:r>
+      <w:r>
+        <w:rPr>
+          <w:rFonts w:ascii="Arial" w:hAnsi="Arial"/>
+          <w:sz w:val="22"/>
+          <w:szCs w:val="22"/>
+        </w:rPr>
+        <w:t>they</w:t>
+      </w:r>
+      <w:r>
+        <w:rPr>
+          <w:rFonts w:ascii="Arial" w:hAnsi="Arial"/>
+          <w:sz w:val="22"/>
+          <w:szCs w:val="22"/>
+        </w:rPr>
+        <w:t xml:space="preserve"> do not agree with </w:t>
+      </w:r>
+      <w:r>
+        <w:rPr>
+          <w:rFonts w:ascii="Arial" w:hAnsi="Arial"/>
+          <w:sz w:val="22"/>
+          <w:szCs w:val="22"/>
+        </w:rPr>
+        <w:t>one or many</w:t>
+      </w:r>
+      <w:r>
+        <w:rPr>
+          <w:rFonts w:ascii="Arial" w:hAnsi="Arial"/>
+          <w:sz w:val="22"/>
+          <w:szCs w:val="22"/>
+        </w:rPr>
+        <w:t xml:space="preserve"> of these terms, </w:t>
+      </w:r>
+      <w:r>
+        <w:rPr>
+          <w:rFonts w:ascii="Arial" w:hAnsi="Arial"/>
+          <w:sz w:val="22"/>
+          <w:szCs w:val="22"/>
+        </w:rPr>
+        <w:t>they are free to</w:t>
+      </w:r>
+      <w:r>
+        <w:rPr>
+          <w:rFonts w:ascii="Arial" w:hAnsi="Arial"/>
+          <w:sz w:val="22"/>
+          <w:szCs w:val="22"/>
+        </w:rPr>
+        <w:t xml:space="preserve"> not use our </w:t>
+      </w:r>
+      <w:r>
+        <w:rPr>
+          <w:rFonts w:ascii="Arial" w:hAnsi="Arial"/>
+          <w:sz w:val="22"/>
+          <w:szCs w:val="22"/>
+        </w:rPr>
+        <w:t>application.</w:t>
+      </w:r>
+    </w:p>
+    <w:p>
+      <w:pPr>
+        <w:ind w:left="0" w:hanging="2"/>
+      </w:pPr>
     </w:p>
     <w:p>
       <w:pPr>
@@ -5486,6 +6448,22 @@
     </w:p>
     <w:p>
       <w:pPr>
+        <w:ind w:leftChars="0" w:left="0" w:firstLineChars="0" w:firstLine="0"/>
+        <w:rPr>
+          <w:sz w:val="22"/>
+          <w:szCs w:val="22"/>
+        </w:rPr>
+      </w:pPr>
+      <w:r>
+        <w:rPr>
+          <w:sz w:val="22"/>
+          <w:szCs w:val="22"/>
+        </w:rPr>
+        <w:t>Due to the nature of our web app, no accounting requirements will be implemented.</w:t>
+      </w:r>
+    </w:p>
+    <w:p>
+      <w:pPr>
         <w:pStyle w:val="Heading5"/>
         <w:numPr>
           <w:ilvl w:val="4"/>
@@ -5511,6 +6489,160 @@
     </w:p>
     <w:p>
       <w:pPr>
+        <w:pStyle w:val="ListParagraph"/>
+        <w:numPr>
+          <w:ilvl w:val="0"/>
+          <w:numId w:val="18"/>
+        </w:numPr>
+        <w:ind w:leftChars="0" w:firstLineChars="0"/>
+        <w:rPr>
+          <w:rFonts w:ascii="Arial" w:hAnsi="Arial"/>
+          <w:sz w:val="22"/>
+          <w:szCs w:val="22"/>
+        </w:rPr>
+      </w:pPr>
+      <w:r>
+        <w:rPr>
+          <w:rFonts w:ascii="Arial" w:hAnsi="Arial"/>
+          <w:sz w:val="22"/>
+          <w:szCs w:val="22"/>
+        </w:rPr>
+        <w:t>Authentication</w:t>
+      </w:r>
+      <w:r>
+        <w:rPr>
+          <w:rFonts w:ascii="Arial" w:hAnsi="Arial"/>
+          <w:sz w:val="22"/>
+          <w:szCs w:val="22"/>
+        </w:rPr>
+        <w:t>: The web app should require users to authenticate themselves before any access permission is given.</w:t>
+      </w:r>
+    </w:p>
+    <w:p>
+      <w:pPr>
+        <w:pStyle w:val="ListParagraph"/>
+        <w:numPr>
+          <w:ilvl w:val="0"/>
+          <w:numId w:val="18"/>
+        </w:numPr>
+        <w:ind w:leftChars="0" w:firstLineChars="0"/>
+        <w:rPr>
+          <w:rFonts w:ascii="Arial" w:hAnsi="Arial"/>
+          <w:sz w:val="22"/>
+          <w:szCs w:val="22"/>
+        </w:rPr>
+      </w:pPr>
+      <w:r>
+        <w:rPr>
+          <w:rFonts w:ascii="Arial" w:hAnsi="Arial"/>
+          <w:sz w:val="22"/>
+          <w:szCs w:val="22"/>
+        </w:rPr>
+        <w:t>Authorization: The web app should provide authorization on the users based on their roles and privileges. For example, students should only be allowed to order books and view their history, while librarians have additional privileges.</w:t>
+      </w:r>
+    </w:p>
+    <w:p>
+      <w:pPr>
+        <w:pStyle w:val="ListParagraph"/>
+        <w:numPr>
+          <w:ilvl w:val="0"/>
+          <w:numId w:val="18"/>
+        </w:numPr>
+        <w:ind w:leftChars="0" w:firstLineChars="0"/>
+        <w:rPr>
+          <w:rFonts w:ascii="Arial" w:hAnsi="Arial"/>
+          <w:sz w:val="22"/>
+          <w:szCs w:val="22"/>
+        </w:rPr>
+      </w:pPr>
+      <w:r>
+        <w:rPr>
+          <w:rFonts w:ascii="Arial" w:hAnsi="Arial"/>
+          <w:sz w:val="22"/>
+          <w:szCs w:val="22"/>
+        </w:rPr>
+        <w:t xml:space="preserve">Encryption: All sensitive data </w:t>
+      </w:r>
+      <w:r>
+        <w:rPr>
+          <w:rFonts w:ascii="Arial" w:hAnsi="Arial"/>
+          <w:sz w:val="22"/>
+          <w:szCs w:val="22"/>
+        </w:rPr>
+        <w:t>transmitted between the users’ devices and the app should be encrypted following a protocol like HTTPS.</w:t>
+      </w:r>
+    </w:p>
+    <w:p>
+      <w:pPr>
+        <w:pStyle w:val="ListParagraph"/>
+        <w:numPr>
+          <w:ilvl w:val="0"/>
+          <w:numId w:val="18"/>
+        </w:numPr>
+        <w:ind w:leftChars="0" w:firstLineChars="0"/>
+        <w:rPr>
+          <w:rFonts w:ascii="Arial" w:hAnsi="Arial"/>
+          <w:sz w:val="22"/>
+          <w:szCs w:val="22"/>
+        </w:rPr>
+      </w:pPr>
+      <w:r>
+        <w:rPr>
+          <w:rFonts w:ascii="Arial" w:hAnsi="Arial"/>
+          <w:sz w:val="22"/>
+          <w:szCs w:val="22"/>
+        </w:rPr>
+        <w:t>Secure Passwords: Password should be hashed and salted according to the industry standards.</w:t>
+      </w:r>
+    </w:p>
+    <w:p>
+      <w:pPr>
+        <w:pStyle w:val="ListParagraph"/>
+        <w:numPr>
+          <w:ilvl w:val="0"/>
+          <w:numId w:val="18"/>
+        </w:numPr>
+        <w:ind w:leftChars="0" w:firstLineChars="0"/>
+        <w:rPr>
+          <w:rFonts w:ascii="Arial" w:hAnsi="Arial"/>
+          <w:sz w:val="22"/>
+          <w:szCs w:val="22"/>
+        </w:rPr>
+      </w:pPr>
+      <w:r>
+        <w:rPr>
+          <w:rFonts w:ascii="Arial" w:hAnsi="Arial"/>
+          <w:sz w:val="22"/>
+          <w:szCs w:val="22"/>
+        </w:rPr>
+        <w:t>Session Management: The users should be logged out after a period of inactivity.</w:t>
+      </w:r>
+    </w:p>
+    <w:p>
+      <w:pPr>
+        <w:pStyle w:val="ListParagraph"/>
+        <w:numPr>
+          <w:ilvl w:val="0"/>
+          <w:numId w:val="18"/>
+        </w:numPr>
+        <w:ind w:leftChars="0" w:firstLineChars="0"/>
+        <w:rPr>
+          <w:rFonts w:ascii="Arial" w:hAnsi="Arial"/>
+          <w:sz w:val="22"/>
+          <w:szCs w:val="22"/>
+        </w:rPr>
+      </w:pPr>
+      <w:r>
+        <w:rPr>
+          <w:rFonts w:ascii="Arial" w:hAnsi="Arial"/>
+          <w:sz w:val="22"/>
+          <w:szCs w:val="22"/>
+        </w:rPr>
+        <w:t>Regular Updates: The app should regularly be updated to fix bugs and patch security flaws.</w:t>
+      </w:r>
+    </w:p>
+    <w:p>
+      <w:pPr>
         <w:ind w:left="0" w:hanging="2"/>
       </w:pPr>
       <w:bookmarkStart w:id="26" w:name="_heading=h.23ckvvd" w:colFirst="0" w:colLast="0"/>
@@ -5530,6 +6662,91 @@
       <w:r>
         <w:t>Domain Requirements</w:t>
       </w:r>
+    </w:p>
+    <w:p>
+      <w:pPr>
+        <w:ind w:left="0" w:hanging="2"/>
+      </w:pPr>
+      <w:r>
+        <w:t xml:space="preserve">We will use the top-level domain that educational institutions use, .edu domain. To be more specific the domain will be .epoka.edu.al. Because the library will be part of Epoka University and will be used only by Epoka students, </w:t>
+      </w:r>
+      <w:r>
+        <w:t>we are qualified to use that domain ending.</w:t>
+      </w:r>
+    </w:p>
+    <w:p>
+      <w:pPr>
+        <w:ind w:left="0" w:hanging="2"/>
+      </w:pPr>
+    </w:p>
+    <w:p>
+      <w:pPr>
+        <w:pStyle w:val="Heading4"/>
+        <w:numPr>
+          <w:ilvl w:val="0"/>
+          <w:numId w:val="0"/>
+        </w:numPr>
+      </w:pPr>
+    </w:p>
+    <w:p>
+      <w:pPr>
+        <w:ind w:left="0" w:hanging="2"/>
+      </w:pPr>
+    </w:p>
+    <w:p>
+      <w:pPr>
+        <w:ind w:left="0" w:hanging="2"/>
+      </w:pPr>
+    </w:p>
+    <w:p>
+      <w:pPr>
+        <w:ind w:left="0" w:hanging="2"/>
+      </w:pPr>
+    </w:p>
+    <w:p>
+      <w:pPr>
+        <w:ind w:left="0" w:hanging="2"/>
+      </w:pPr>
+    </w:p>
+    <w:p>
+      <w:pPr>
+        <w:ind w:left="0" w:hanging="2"/>
+      </w:pPr>
+    </w:p>
+    <w:p>
+      <w:pPr>
+        <w:ind w:left="0" w:hanging="2"/>
+      </w:pPr>
+    </w:p>
+    <w:p>
+      <w:pPr>
+        <w:ind w:left="0" w:hanging="2"/>
+      </w:pPr>
+    </w:p>
+    <w:p>
+      <w:pPr>
+        <w:ind w:left="0" w:hanging="2"/>
+      </w:pPr>
+    </w:p>
+    <w:p>
+      <w:pPr>
+        <w:ind w:left="0" w:hanging="2"/>
+      </w:pPr>
+    </w:p>
+    <w:p>
+      <w:pPr>
+        <w:ind w:left="0" w:hanging="2"/>
+      </w:pPr>
+    </w:p>
+    <w:p>
+      <w:pPr>
+        <w:ind w:left="0" w:hanging="2"/>
+      </w:pPr>
+    </w:p>
+    <w:p>
+      <w:pPr>
+        <w:ind w:left="0" w:hanging="2"/>
+      </w:pPr>
     </w:p>
     <w:p>
       <w:pPr>
@@ -5551,20 +6768,6 @@
     </w:p>
     <w:p>
       <w:pPr>
-        <w:ind w:left="0" w:hanging="2"/>
-      </w:pPr>
-      <w:r>
-        <w:t>.</w:t>
-      </w:r>
-    </w:p>
-    <w:p>
-      <w:pPr>
-        <w:pStyle w:val="Heading4"/>
-        <w:ind w:left="0" w:hanging="2"/>
-      </w:pPr>
-    </w:p>
-    <w:p>
-      <w:pPr>
         <w:pBdr>
           <w:top w:val="nil"/>
           <w:left w:val="nil"/>
@@ -5580,24 +6783,6 @@
           <w:szCs w:val="22"/>
         </w:rPr>
       </w:pPr>
-    </w:p>
-    <w:p>
-      <w:pPr>
-        <w:pBdr>
-          <w:top w:val="nil"/>
-          <w:left w:val="nil"/>
-          <w:bottom w:val="nil"/>
-          <w:right w:val="nil"/>
-          <w:between w:val="nil"/>
-        </w:pBdr>
-        <w:spacing w:line="240" w:lineRule="auto"/>
-        <w:ind w:left="0" w:hanging="2"/>
-        <w:rPr>
-          <w:color w:val="7030A0"/>
-          <w:sz w:val="22"/>
-          <w:szCs w:val="22"/>
-        </w:rPr>
-      </w:pPr>
       <w:bookmarkStart w:id="28" w:name="_heading=h.32hioqz" w:colFirst="0" w:colLast="0"/>
       <w:bookmarkEnd w:id="28"/>
     </w:p>
@@ -5611,6 +6796,7 @@
         <w:ind w:left="1" w:hanging="3"/>
       </w:pPr>
       <w:r>
+        <w:lastRenderedPageBreak/>
         <w:t>User Scenarios/Use Cases</w:t>
       </w:r>
     </w:p>
@@ -6024,43 +7210,7 @@
           <w:sz w:val="22"/>
           <w:szCs w:val="22"/>
         </w:rPr>
-        <w:t>The following trace matrix examples show one possible use of naming standards for deliverables (</w:t>
-      </w:r>
-      <w:proofErr w:type="spellStart"/>
-      <w:r>
-        <w:rPr>
-          <w:color w:val="000000"/>
-          <w:sz w:val="22"/>
-          <w:szCs w:val="22"/>
-        </w:rPr>
-        <w:t>FunctionalArea</w:t>
-      </w:r>
-      <w:proofErr w:type="spellEnd"/>
-      <w:r>
-        <w:rPr>
-          <w:color w:val="000000"/>
-          <w:sz w:val="22"/>
-          <w:szCs w:val="22"/>
-        </w:rPr>
-        <w:t>-</w:t>
-      </w:r>
-      <w:proofErr w:type="spellStart"/>
-      <w:r>
-        <w:rPr>
-          <w:color w:val="000000"/>
-          <w:sz w:val="22"/>
-          <w:szCs w:val="22"/>
-        </w:rPr>
-        <w:t>DocType</w:t>
-      </w:r>
-      <w:proofErr w:type="spellEnd"/>
-      <w:r>
-        <w:rPr>
-          <w:color w:val="000000"/>
-          <w:sz w:val="22"/>
-          <w:szCs w:val="22"/>
-        </w:rPr>
-        <w:t>-NN).  The number has no other meaning than to keep the documents unique.  For example, the Bargaining Unit Assignment Process Flow would be BUA-PF-01.</w:t>
+        <w:t>The following trace matrix examples show one possible use of naming standards for deliverables (FunctionalArea-DocType-NN).  The number has no other meaning than to keep the documents unique.  For example, the Bargaining Unit Assignment Process Flow would be BUA-PF-01.</w:t>
       </w:r>
     </w:p>
     <w:p>
@@ -6916,23 +8066,7 @@
                 <w:color w:val="7030A0"/>
                 <w:szCs w:val="20"/>
               </w:rPr>
-              <w:t xml:space="preserve">BU Assignment Rules </w:t>
-            </w:r>
-            <w:proofErr w:type="spellStart"/>
-            <w:r>
-              <w:rPr>
-                <w:color w:val="7030A0"/>
-                <w:szCs w:val="20"/>
-              </w:rPr>
-              <w:t>Maint</w:t>
-            </w:r>
-            <w:proofErr w:type="spellEnd"/>
-            <w:r>
-              <w:rPr>
-                <w:color w:val="7030A0"/>
-                <w:szCs w:val="20"/>
-              </w:rPr>
-              <w:t xml:space="preserve"> Process Flow Diagram</w:t>
+              <w:t>BU Assignment Rules Maint Process Flow Diagram</w:t>
             </w:r>
           </w:p>
         </w:tc>
@@ -6956,7 +8090,6 @@
                 <w:szCs w:val="20"/>
               </w:rPr>
             </w:pPr>
-            <w:proofErr w:type="spellStart"/>
             <w:r>
               <w:rPr>
                 <w:color w:val="7030A0"/>
@@ -6964,7 +8097,6 @@
               </w:rPr>
               <w:t>ReadyForReview</w:t>
             </w:r>
-            <w:proofErr w:type="spellEnd"/>
           </w:p>
         </w:tc>
       </w:tr>
@@ -7045,7 +8177,6 @@
                 <w:sz w:val="24"/>
               </w:rPr>
             </w:pPr>
-            <w:proofErr w:type="spellStart"/>
             <w:r>
               <w:rPr>
                 <w:b/>
@@ -7053,7 +8184,6 @@
               </w:rPr>
               <w:t>BizReqID</w:t>
             </w:r>
-            <w:proofErr w:type="spellEnd"/>
           </w:p>
         </w:tc>
         <w:tc>
@@ -7078,7 +8208,6 @@
                 <w:sz w:val="24"/>
               </w:rPr>
             </w:pPr>
-            <w:proofErr w:type="spellStart"/>
             <w:r>
               <w:rPr>
                 <w:b/>
@@ -7086,7 +8215,6 @@
               </w:rPr>
               <w:t>Pri</w:t>
             </w:r>
-            <w:proofErr w:type="spellEnd"/>
           </w:p>
         </w:tc>
         <w:tc>
@@ -7142,31 +8270,13 @@
                 <w:sz w:val="24"/>
               </w:rPr>
             </w:pPr>
-            <w:proofErr w:type="spellStart"/>
             <w:r>
               <w:rPr>
                 <w:b/>
                 <w:color w:val="7030A0"/>
               </w:rPr>
-              <w:t>DevTstItems</w:t>
-            </w:r>
-            <w:proofErr w:type="spellEnd"/>
-            <w:r>
-              <w:rPr>
-                <w:b/>
-                <w:color w:val="7030A0"/>
-              </w:rPr>
-              <w:t xml:space="preserve"> </w:t>
-            </w:r>
-            <w:proofErr w:type="spellStart"/>
-            <w:r>
-              <w:rPr>
-                <w:b/>
-                <w:color w:val="7030A0"/>
-              </w:rPr>
-              <w:t>DelivID</w:t>
-            </w:r>
-            <w:proofErr w:type="spellEnd"/>
+              <w:t>DevTstItems DelivID</w:t>
+            </w:r>
           </w:p>
         </w:tc>
         <w:tc>
@@ -8087,23 +9197,7 @@
                 <w:color w:val="7030A0"/>
                 <w:szCs w:val="20"/>
               </w:rPr>
-              <w:t xml:space="preserve">BU Assign LR </w:t>
-            </w:r>
-            <w:proofErr w:type="spellStart"/>
-            <w:r>
-              <w:rPr>
-                <w:color w:val="7030A0"/>
-                <w:szCs w:val="20"/>
-              </w:rPr>
-              <w:t>UseCase</w:t>
-            </w:r>
-            <w:proofErr w:type="spellEnd"/>
-            <w:r>
-              <w:rPr>
-                <w:color w:val="7030A0"/>
-                <w:szCs w:val="20"/>
-              </w:rPr>
-              <w:t xml:space="preserve"> Diagram</w:t>
+              <w:t>BU Assign LR UseCase Diagram</w:t>
             </w:r>
           </w:p>
         </w:tc>
@@ -8135,7 +9229,6 @@
                 <w:sz w:val="24"/>
               </w:rPr>
             </w:pPr>
-            <w:proofErr w:type="spellStart"/>
             <w:r>
               <w:rPr>
                 <w:color w:val="7030A0"/>
@@ -8143,7 +9236,6 @@
               </w:rPr>
               <w:t>ReadyForReview</w:t>
             </w:r>
-            <w:proofErr w:type="spellEnd"/>
           </w:p>
         </w:tc>
       </w:tr>
@@ -8329,23 +9421,7 @@
                 <w:color w:val="7030A0"/>
                 <w:szCs w:val="20"/>
               </w:rPr>
-              <w:t xml:space="preserve">BU Assignment by PC </w:t>
-            </w:r>
-            <w:proofErr w:type="spellStart"/>
-            <w:r>
-              <w:rPr>
-                <w:color w:val="7030A0"/>
-                <w:szCs w:val="20"/>
-              </w:rPr>
-              <w:t>UseCase</w:t>
-            </w:r>
-            <w:proofErr w:type="spellEnd"/>
-            <w:r>
-              <w:rPr>
-                <w:color w:val="7030A0"/>
-                <w:szCs w:val="20"/>
-              </w:rPr>
-              <w:t xml:space="preserve">  - Add Appointment and Derive UBU</w:t>
+              <w:t>BU Assignment by PC UseCase  - Add Appointment and Derive UBU</w:t>
             </w:r>
           </w:p>
         </w:tc>
@@ -8569,23 +9645,7 @@
                 <w:color w:val="7030A0"/>
                 <w:szCs w:val="20"/>
               </w:rPr>
-              <w:t xml:space="preserve">BU Assignment by PC </w:t>
-            </w:r>
-            <w:proofErr w:type="spellStart"/>
-            <w:r>
-              <w:rPr>
-                <w:color w:val="7030A0"/>
-                <w:szCs w:val="20"/>
-              </w:rPr>
-              <w:t>UseCase</w:t>
-            </w:r>
-            <w:proofErr w:type="spellEnd"/>
-            <w:r>
-              <w:rPr>
-                <w:color w:val="7030A0"/>
-                <w:szCs w:val="20"/>
-              </w:rPr>
-              <w:t xml:space="preserve">  - Add Appointment (UBU Not Found)</w:t>
+              <w:t>BU Assignment by PC UseCase  - Add Appointment (UBU Not Found)</w:t>
             </w:r>
           </w:p>
         </w:tc>
@@ -8809,23 +9869,7 @@
                 <w:color w:val="7030A0"/>
                 <w:szCs w:val="20"/>
               </w:rPr>
-              <w:t xml:space="preserve">BU Assignment by PC </w:t>
-            </w:r>
-            <w:proofErr w:type="spellStart"/>
-            <w:r>
-              <w:rPr>
-                <w:color w:val="7030A0"/>
-                <w:szCs w:val="20"/>
-              </w:rPr>
-              <w:t>UseCase</w:t>
-            </w:r>
-            <w:proofErr w:type="spellEnd"/>
-            <w:r>
-              <w:rPr>
-                <w:color w:val="7030A0"/>
-                <w:szCs w:val="20"/>
-              </w:rPr>
-              <w:t xml:space="preserve">  - Modify Appointment (Removed UBU)</w:t>
+              <w:t>BU Assignment by PC UseCase  - Modify Appointment (Removed UBU)</w:t>
             </w:r>
           </w:p>
         </w:tc>
@@ -9497,23 +10541,7 @@
                 <w:color w:val="7030A0"/>
                 <w:szCs w:val="20"/>
               </w:rPr>
-              <w:t xml:space="preserve">BU Assignment Rules </w:t>
-            </w:r>
-            <w:proofErr w:type="spellStart"/>
-            <w:r>
-              <w:rPr>
-                <w:color w:val="7030A0"/>
-                <w:szCs w:val="20"/>
-              </w:rPr>
-              <w:t>Maint</w:t>
-            </w:r>
-            <w:proofErr w:type="spellEnd"/>
-            <w:r>
-              <w:rPr>
-                <w:color w:val="7030A0"/>
-                <w:szCs w:val="20"/>
-              </w:rPr>
-              <w:t xml:space="preserve"> Process Flow Diagram</w:t>
+              <w:t>BU Assignment Rules Maint Process Flow Diagram</w:t>
             </w:r>
           </w:p>
         </w:tc>
@@ -9737,39 +10765,7 @@
                 <w:color w:val="7030A0"/>
                 <w:szCs w:val="20"/>
               </w:rPr>
-              <w:t xml:space="preserve">BU Assign Rules </w:t>
-            </w:r>
-            <w:proofErr w:type="spellStart"/>
-            <w:r>
-              <w:rPr>
-                <w:color w:val="7030A0"/>
-                <w:szCs w:val="20"/>
-              </w:rPr>
-              <w:t>Maint</w:t>
-            </w:r>
-            <w:proofErr w:type="spellEnd"/>
-            <w:r>
-              <w:rPr>
-                <w:color w:val="7030A0"/>
-                <w:szCs w:val="20"/>
-              </w:rPr>
-              <w:t xml:space="preserve"> </w:t>
-            </w:r>
-            <w:proofErr w:type="spellStart"/>
-            <w:r>
-              <w:rPr>
-                <w:color w:val="7030A0"/>
-                <w:szCs w:val="20"/>
-              </w:rPr>
-              <w:t>UseCase</w:t>
-            </w:r>
-            <w:proofErr w:type="spellEnd"/>
-            <w:r>
-              <w:rPr>
-                <w:color w:val="7030A0"/>
-                <w:szCs w:val="20"/>
-              </w:rPr>
-              <w:t xml:space="preserve"> Diagram</w:t>
+              <w:t>BU Assign Rules Maint UseCase Diagram</w:t>
             </w:r>
           </w:p>
         </w:tc>
@@ -9993,23 +10989,7 @@
                 <w:color w:val="7030A0"/>
                 <w:szCs w:val="20"/>
               </w:rPr>
-              <w:t xml:space="preserve">BU Assignment Rules </w:t>
-            </w:r>
-            <w:proofErr w:type="spellStart"/>
-            <w:r>
-              <w:rPr>
-                <w:color w:val="7030A0"/>
-                <w:szCs w:val="20"/>
-              </w:rPr>
-              <w:t>Maint</w:t>
-            </w:r>
-            <w:proofErr w:type="spellEnd"/>
-            <w:r>
-              <w:rPr>
-                <w:color w:val="7030A0"/>
-                <w:szCs w:val="20"/>
-              </w:rPr>
-              <w:t>: Successfully Add New Assignment Rule</w:t>
+              <w:t>BU Assignment Rules Maint: Successfully Add New Assignment Rule</w:t>
             </w:r>
           </w:p>
         </w:tc>
@@ -10233,23 +11213,7 @@
                 <w:color w:val="7030A0"/>
                 <w:szCs w:val="20"/>
               </w:rPr>
-              <w:t xml:space="preserve">BU Assignment Rules </w:t>
-            </w:r>
-            <w:proofErr w:type="spellStart"/>
-            <w:r>
-              <w:rPr>
-                <w:color w:val="7030A0"/>
-                <w:szCs w:val="20"/>
-              </w:rPr>
-              <w:t>MaintUseCase</w:t>
-            </w:r>
-            <w:proofErr w:type="spellEnd"/>
-            <w:r>
-              <w:rPr>
-                <w:color w:val="7030A0"/>
-                <w:szCs w:val="20"/>
-              </w:rPr>
-              <w:t>: Modify Rule</w:t>
+              <w:t>BU Assignment Rules MaintUseCase: Modify Rule</w:t>
             </w:r>
           </w:p>
         </w:tc>
@@ -10473,23 +11437,7 @@
                 <w:color w:val="7030A0"/>
                 <w:szCs w:val="20"/>
               </w:rPr>
-              <w:t xml:space="preserve">BU Assignment Rules </w:t>
-            </w:r>
-            <w:proofErr w:type="spellStart"/>
-            <w:r>
-              <w:rPr>
-                <w:color w:val="7030A0"/>
-                <w:szCs w:val="20"/>
-              </w:rPr>
-              <w:t>MaintUseCase</w:t>
-            </w:r>
-            <w:proofErr w:type="spellEnd"/>
-            <w:r>
-              <w:rPr>
-                <w:color w:val="7030A0"/>
-                <w:szCs w:val="20"/>
-              </w:rPr>
-              <w:t xml:space="preserve"> - Review Assignment Rules</w:t>
+              <w:t>BU Assignment Rules MaintUseCase - Review Assignment Rules</w:t>
             </w:r>
           </w:p>
         </w:tc>
@@ -10713,23 +11661,7 @@
                 <w:color w:val="7030A0"/>
                 <w:szCs w:val="20"/>
               </w:rPr>
-              <w:t xml:space="preserve">BU Assignment Rules </w:t>
-            </w:r>
-            <w:proofErr w:type="spellStart"/>
-            <w:r>
-              <w:rPr>
-                <w:color w:val="7030A0"/>
-                <w:szCs w:val="20"/>
-              </w:rPr>
-              <w:t>MaintUseCase</w:t>
-            </w:r>
-            <w:proofErr w:type="spellEnd"/>
-            <w:r>
-              <w:rPr>
-                <w:color w:val="7030A0"/>
-                <w:szCs w:val="20"/>
-              </w:rPr>
-              <w:t>: Inactivate Last Rule for a BU</w:t>
+              <w:t>BU Assignment Rules MaintUseCase: Inactivate Last Rule for a BU</w:t>
             </w:r>
           </w:p>
         </w:tc>
@@ -10955,36 +11887,8 @@
                 <w:szCs w:val="20"/>
                 <w:lang w:val="fr-FR"/>
               </w:rPr>
-              <w:t xml:space="preserve">BU </w:t>
-            </w:r>
-            <w:proofErr w:type="spellStart"/>
-            <w:r>
-              <w:rPr>
-                <w:color w:val="7030A0"/>
-                <w:szCs w:val="20"/>
-                <w:lang w:val="fr-FR"/>
-              </w:rPr>
-              <w:t>AssignRules</w:t>
-            </w:r>
-            <w:proofErr w:type="spellEnd"/>
-            <w:r>
-              <w:rPr>
-                <w:color w:val="7030A0"/>
-                <w:szCs w:val="20"/>
-                <w:lang w:val="fr-FR"/>
-              </w:rPr>
-              <w:t xml:space="preserve"> Maint UI </w:t>
-            </w:r>
-            <w:proofErr w:type="spellStart"/>
-            <w:r>
-              <w:rPr>
-                <w:color w:val="7030A0"/>
-                <w:szCs w:val="20"/>
-                <w:lang w:val="fr-FR"/>
-              </w:rPr>
-              <w:t>Mockups</w:t>
-            </w:r>
-            <w:proofErr w:type="spellEnd"/>
+              <w:t>BU AssignRules Maint UI Mockups</w:t>
+            </w:r>
           </w:p>
         </w:tc>
         <w:tc>
@@ -11015,7 +11919,6 @@
                 <w:sz w:val="24"/>
               </w:rPr>
             </w:pPr>
-            <w:proofErr w:type="spellStart"/>
             <w:r>
               <w:rPr>
                 <w:color w:val="7030A0"/>
@@ -11023,7 +11926,6 @@
               </w:rPr>
               <w:t>ReadyForReview</w:t>
             </w:r>
-            <w:proofErr w:type="spellEnd"/>
           </w:p>
         </w:tc>
       </w:tr>
@@ -11209,39 +12111,7 @@
                 <w:color w:val="7030A0"/>
                 <w:szCs w:val="20"/>
               </w:rPr>
-              <w:t xml:space="preserve">BU Assignment Rules </w:t>
-            </w:r>
-            <w:proofErr w:type="spellStart"/>
-            <w:r>
-              <w:rPr>
-                <w:color w:val="7030A0"/>
-                <w:szCs w:val="20"/>
-              </w:rPr>
-              <w:t>Maint</w:t>
-            </w:r>
-            <w:proofErr w:type="spellEnd"/>
-            <w:r>
-              <w:rPr>
-                <w:color w:val="7030A0"/>
-                <w:szCs w:val="20"/>
-              </w:rPr>
-              <w:t xml:space="preserve"> </w:t>
-            </w:r>
-            <w:proofErr w:type="spellStart"/>
-            <w:r>
-              <w:rPr>
-                <w:color w:val="7030A0"/>
-                <w:szCs w:val="20"/>
-              </w:rPr>
-              <w:t>TestCase</w:t>
-            </w:r>
-            <w:proofErr w:type="spellEnd"/>
-            <w:r>
-              <w:rPr>
-                <w:color w:val="7030A0"/>
-                <w:szCs w:val="20"/>
-              </w:rPr>
-              <w:t>: Add New Rule (Associated Job Class Does Not Exist) - Success</w:t>
+              <w:t>BU Assignment Rules Maint TestCase: Add New Rule (Associated Job Class Does Not Exist) - Success</w:t>
             </w:r>
           </w:p>
         </w:tc>
@@ -11273,7 +12143,6 @@
                 <w:sz w:val="24"/>
               </w:rPr>
             </w:pPr>
-            <w:proofErr w:type="spellStart"/>
             <w:r>
               <w:rPr>
                 <w:color w:val="7030A0"/>
@@ -11281,7 +12150,6 @@
               </w:rPr>
               <w:t>ReadyForReview</w:t>
             </w:r>
-            <w:proofErr w:type="spellEnd"/>
           </w:p>
         </w:tc>
       </w:tr>
@@ -11467,39 +12335,7 @@
                 <w:color w:val="7030A0"/>
                 <w:szCs w:val="20"/>
               </w:rPr>
-              <w:t xml:space="preserve">BU Assignment Rules </w:t>
-            </w:r>
-            <w:proofErr w:type="spellStart"/>
-            <w:r>
-              <w:rPr>
-                <w:color w:val="7030A0"/>
-                <w:szCs w:val="20"/>
-              </w:rPr>
-              <w:t>Maint</w:t>
-            </w:r>
-            <w:proofErr w:type="spellEnd"/>
-            <w:r>
-              <w:rPr>
-                <w:color w:val="7030A0"/>
-                <w:szCs w:val="20"/>
-              </w:rPr>
-              <w:t xml:space="preserve"> </w:t>
-            </w:r>
-            <w:proofErr w:type="spellStart"/>
-            <w:r>
-              <w:rPr>
-                <w:color w:val="7030A0"/>
-                <w:szCs w:val="20"/>
-              </w:rPr>
-              <w:t>TestCase</w:t>
-            </w:r>
-            <w:proofErr w:type="spellEnd"/>
-            <w:r>
-              <w:rPr>
-                <w:color w:val="7030A0"/>
-                <w:szCs w:val="20"/>
-              </w:rPr>
-              <w:t>: Modify Rule - Success</w:t>
+              <w:t>BU Assignment Rules Maint TestCase: Modify Rule - Success</w:t>
             </w:r>
           </w:p>
         </w:tc>
@@ -11531,7 +12367,6 @@
                 <w:sz w:val="24"/>
               </w:rPr>
             </w:pPr>
-            <w:proofErr w:type="spellStart"/>
             <w:r>
               <w:rPr>
                 <w:color w:val="7030A0"/>
@@ -11539,7 +12374,6 @@
               </w:rPr>
               <w:t>ReadyForReview</w:t>
             </w:r>
-            <w:proofErr w:type="spellEnd"/>
           </w:p>
         </w:tc>
       </w:tr>
@@ -11725,39 +12559,7 @@
                 <w:color w:val="7030A0"/>
                 <w:szCs w:val="20"/>
               </w:rPr>
-              <w:t xml:space="preserve">BU Assignment Rules </w:t>
-            </w:r>
-            <w:proofErr w:type="spellStart"/>
-            <w:r>
-              <w:rPr>
-                <w:color w:val="7030A0"/>
-                <w:szCs w:val="20"/>
-              </w:rPr>
-              <w:t>Maint</w:t>
-            </w:r>
-            <w:proofErr w:type="spellEnd"/>
-            <w:r>
-              <w:rPr>
-                <w:color w:val="7030A0"/>
-                <w:szCs w:val="20"/>
-              </w:rPr>
-              <w:t xml:space="preserve"> </w:t>
-            </w:r>
-            <w:proofErr w:type="spellStart"/>
-            <w:r>
-              <w:rPr>
-                <w:color w:val="7030A0"/>
-                <w:szCs w:val="20"/>
-              </w:rPr>
-              <w:t>TestCase</w:t>
-            </w:r>
-            <w:proofErr w:type="spellEnd"/>
-            <w:r>
-              <w:rPr>
-                <w:color w:val="7030A0"/>
-                <w:szCs w:val="20"/>
-              </w:rPr>
-              <w:t>: Add New Rule (Associated Job Class Does Not Exist) - Error Condition</w:t>
+              <w:t>BU Assignment Rules Maint TestCase: Add New Rule (Associated Job Class Does Not Exist) - Error Condition</w:t>
             </w:r>
           </w:p>
         </w:tc>
@@ -11789,7 +12591,6 @@
                 <w:sz w:val="24"/>
               </w:rPr>
             </w:pPr>
-            <w:proofErr w:type="spellStart"/>
             <w:r>
               <w:rPr>
                 <w:color w:val="7030A0"/>
@@ -11797,7 +12598,6 @@
               </w:rPr>
               <w:t>ReadyForReview</w:t>
             </w:r>
-            <w:proofErr w:type="spellEnd"/>
           </w:p>
         </w:tc>
       </w:tr>
@@ -11983,39 +12783,7 @@
                 <w:color w:val="7030A0"/>
                 <w:szCs w:val="20"/>
               </w:rPr>
-              <w:t xml:space="preserve">BU Assignment Rules </w:t>
-            </w:r>
-            <w:proofErr w:type="spellStart"/>
-            <w:r>
-              <w:rPr>
-                <w:color w:val="7030A0"/>
-                <w:szCs w:val="20"/>
-              </w:rPr>
-              <w:t>Maint</w:t>
-            </w:r>
-            <w:proofErr w:type="spellEnd"/>
-            <w:r>
-              <w:rPr>
-                <w:color w:val="7030A0"/>
-                <w:szCs w:val="20"/>
-              </w:rPr>
-              <w:t xml:space="preserve"> </w:t>
-            </w:r>
-            <w:proofErr w:type="spellStart"/>
-            <w:r>
-              <w:rPr>
-                <w:color w:val="7030A0"/>
-                <w:szCs w:val="20"/>
-              </w:rPr>
-              <w:t>TestCase</w:t>
-            </w:r>
-            <w:proofErr w:type="spellEnd"/>
-            <w:r>
-              <w:rPr>
-                <w:color w:val="7030A0"/>
-                <w:szCs w:val="20"/>
-              </w:rPr>
-              <w:t>: Modify Rule - Error Condition</w:t>
+              <w:t>BU Assignment Rules Maint TestCase: Modify Rule - Error Condition</w:t>
             </w:r>
           </w:p>
         </w:tc>
@@ -12047,7 +12815,6 @@
                 <w:sz w:val="24"/>
               </w:rPr>
             </w:pPr>
-            <w:proofErr w:type="spellStart"/>
             <w:r>
               <w:rPr>
                 <w:color w:val="7030A0"/>
@@ -12055,7 +12822,6 @@
               </w:rPr>
               <w:t>ReadyForReview</w:t>
             </w:r>
-            <w:proofErr w:type="spellEnd"/>
           </w:p>
         </w:tc>
       </w:tr>
@@ -12138,7 +12904,6 @@
                 <w:sz w:val="24"/>
               </w:rPr>
             </w:pPr>
-            <w:proofErr w:type="spellStart"/>
             <w:r>
               <w:rPr>
                 <w:b/>
@@ -12146,7 +12911,6 @@
               </w:rPr>
               <w:t>BizReqID</w:t>
             </w:r>
-            <w:proofErr w:type="spellEnd"/>
           </w:p>
         </w:tc>
         <w:tc>
@@ -14552,7 +15316,7 @@
 </file>
 
 <file path=word/endnotes.xml><?xml version="1.0" encoding="utf-8"?>
-<w:endnotes xmlns:wpc="http://schemas.microsoft.com/office/word/2010/wordprocessingCanvas" xmlns:cx="http://schemas.microsoft.com/office/drawing/2014/chartex" xmlns:cx1="http://schemas.microsoft.com/office/drawing/2015/9/8/chartex" xmlns:cx2="http://schemas.microsoft.com/office/drawing/2015/10/21/chartex" xmlns:cx3="http://schemas.microsoft.com/office/drawing/2016/5/9/chartex" xmlns:cx4="http://schemas.microsoft.com/office/drawing/2016/5/10/chartex" xmlns:cx5="http://schemas.microsoft.com/office/drawing/2016/5/11/chartex" xmlns:cx6="http://schemas.microsoft.com/office/drawing/2016/5/12/chartex" xmlns:cx7="http://schemas.microsoft.com/office/drawing/2016/5/13/chartex" xmlns:cx8="http://schemas.microsoft.com/office/drawing/2016/5/14/chartex" xmlns:mc="http://schemas.openxmlformats.org/markup-compatibility/2006" xmlns:aink="http://schemas.microsoft.com/office/drawing/2016/ink" xmlns:am3d="http://schemas.microsoft.com/office/drawing/2017/model3d" xmlns:o="urn:schemas-microsoft-com:office:office" xmlns:oel="http://schemas.microsoft.com/office/2019/extlst" xmlns:r="http://schemas.openxmlformats.org/officeDocument/2006/relationships" xmlns:m="http://schemas.openxmlformats.org/officeDocument/2006/math" xmlns:v="urn:schemas-microsoft-com:vml" xmlns:wp14="http://schemas.microsoft.com/office/word/2010/wordprocessingDrawing" xmlns:wp="http://schemas.openxmlformats.org/drawingml/2006/wordprocessingDrawing" xmlns:w10="urn:schemas-microsoft-com:office:word" xmlns:w="http://schemas.openxmlformats.org/wordprocessingml/2006/main" xmlns:w14="http://schemas.microsoft.com/office/word/2010/wordml" xmlns:w15="http://schemas.microsoft.com/office/word/2012/wordml" xmlns:w16cex="http://schemas.microsoft.com/office/word/2018/wordml/cex" xmlns:w16cid="http://schemas.microsoft.com/office/word/2016/wordml/cid" xmlns:w16="http://schemas.microsoft.com/office/word/2018/wordml" xmlns:w16du="http://schemas.microsoft.com/office/word/2023/wordml/word16du" xmlns:w16sdtdh="http://schemas.microsoft.com/office/word/2020/wordml/sdtdatahash" xmlns:w16se="http://schemas.microsoft.com/office/word/2015/wordml/symex" xmlns:wpg="http://schemas.microsoft.com/office/word/2010/wordprocessingGroup" xmlns:wpi="http://schemas.microsoft.com/office/word/2010/wordprocessingInk" xmlns:wne="http://schemas.microsoft.com/office/word/2006/wordml" xmlns:wps="http://schemas.microsoft.com/office/word/2010/wordprocessingShape" mc:Ignorable="w14 w15 w16se w16cid w16 w16cex w16sdtdh wp14">
+<w:endnotes xmlns:wpc="http://schemas.microsoft.com/office/word/2010/wordprocessingCanvas" xmlns:cx="http://schemas.microsoft.com/office/drawing/2014/chartex" xmlns:cx1="http://schemas.microsoft.com/office/drawing/2015/9/8/chartex" xmlns:cx2="http://schemas.microsoft.com/office/drawing/2015/10/21/chartex" xmlns:cx3="http://schemas.microsoft.com/office/drawing/2016/5/9/chartex" xmlns:cx4="http://schemas.microsoft.com/office/drawing/2016/5/10/chartex" xmlns:cx5="http://schemas.microsoft.com/office/drawing/2016/5/11/chartex" xmlns:cx6="http://schemas.microsoft.com/office/drawing/2016/5/12/chartex" xmlns:cx7="http://schemas.microsoft.com/office/drawing/2016/5/13/chartex" xmlns:cx8="http://schemas.microsoft.com/office/drawing/2016/5/14/chartex" xmlns:mc="http://schemas.openxmlformats.org/markup-compatibility/2006" xmlns:aink="http://schemas.microsoft.com/office/drawing/2016/ink" xmlns:am3d="http://schemas.microsoft.com/office/drawing/2017/model3d" xmlns:o="urn:schemas-microsoft-com:office:office" xmlns:r="http://schemas.openxmlformats.org/officeDocument/2006/relationships" xmlns:m="http://schemas.openxmlformats.org/officeDocument/2006/math" xmlns:v="urn:schemas-microsoft-com:vml" xmlns:wp14="http://schemas.microsoft.com/office/word/2010/wordprocessingDrawing" xmlns:wp="http://schemas.openxmlformats.org/drawingml/2006/wordprocessingDrawing" xmlns:w10="urn:schemas-microsoft-com:office:word" xmlns:w="http://schemas.openxmlformats.org/wordprocessingml/2006/main" xmlns:w14="http://schemas.microsoft.com/office/word/2010/wordml" xmlns:w15="http://schemas.microsoft.com/office/word/2012/wordml" xmlns:w16cex="http://schemas.microsoft.com/office/word/2018/wordml/cex" xmlns:w16cid="http://schemas.microsoft.com/office/word/2016/wordml/cid" xmlns:w16="http://schemas.microsoft.com/office/word/2018/wordml" xmlns:w16se="http://schemas.microsoft.com/office/word/2015/wordml/symex" xmlns:wpg="http://schemas.microsoft.com/office/word/2010/wordprocessingGroup" xmlns:wpi="http://schemas.microsoft.com/office/word/2010/wordprocessingInk" xmlns:wne="http://schemas.microsoft.com/office/word/2006/wordml" xmlns:wps="http://schemas.microsoft.com/office/word/2010/wordprocessingShape" mc:Ignorable="w14 w15 w16se w16cid w16 w16cex wp14">
   <w:endnote w:type="separator" w:id="-1">
     <w:p>
       <w:pPr>
@@ -14579,7 +15343,7 @@
 </file>
 
 <file path=word/footer1.xml><?xml version="1.0" encoding="utf-8"?>
-<w:ftr xmlns:wpc="http://schemas.microsoft.com/office/word/2010/wordprocessingCanvas" xmlns:cx="http://schemas.microsoft.com/office/drawing/2014/chartex" xmlns:cx1="http://schemas.microsoft.com/office/drawing/2015/9/8/chartex" xmlns:cx2="http://schemas.microsoft.com/office/drawing/2015/10/21/chartex" xmlns:cx3="http://schemas.microsoft.com/office/drawing/2016/5/9/chartex" xmlns:cx4="http://schemas.microsoft.com/office/drawing/2016/5/10/chartex" xmlns:cx5="http://schemas.microsoft.com/office/drawing/2016/5/11/chartex" xmlns:cx6="http://schemas.microsoft.com/office/drawing/2016/5/12/chartex" xmlns:cx7="http://schemas.microsoft.com/office/drawing/2016/5/13/chartex" xmlns:cx8="http://schemas.microsoft.com/office/drawing/2016/5/14/chartex" xmlns:mc="http://schemas.openxmlformats.org/markup-compatibility/2006" xmlns:aink="http://schemas.microsoft.com/office/drawing/2016/ink" xmlns:am3d="http://schemas.microsoft.com/office/drawing/2017/model3d" xmlns:o="urn:schemas-microsoft-com:office:office" xmlns:oel="http://schemas.microsoft.com/office/2019/extlst" xmlns:r="http://schemas.openxmlformats.org/officeDocument/2006/relationships" xmlns:m="http://schemas.openxmlformats.org/officeDocument/2006/math" xmlns:v="urn:schemas-microsoft-com:vml" xmlns:wp14="http://schemas.microsoft.com/office/word/2010/wordprocessingDrawing" xmlns:wp="http://schemas.openxmlformats.org/drawingml/2006/wordprocessingDrawing" xmlns:w10="urn:schemas-microsoft-com:office:word" xmlns:w="http://schemas.openxmlformats.org/wordprocessingml/2006/main" xmlns:w14="http://schemas.microsoft.com/office/word/2010/wordml" xmlns:w15="http://schemas.microsoft.com/office/word/2012/wordml" xmlns:w16cex="http://schemas.microsoft.com/office/word/2018/wordml/cex" xmlns:w16cid="http://schemas.microsoft.com/office/word/2016/wordml/cid" xmlns:w16="http://schemas.microsoft.com/office/word/2018/wordml" xmlns:w16du="http://schemas.microsoft.com/office/word/2023/wordml/word16du" xmlns:w16sdtdh="http://schemas.microsoft.com/office/word/2020/wordml/sdtdatahash" xmlns:w16se="http://schemas.microsoft.com/office/word/2015/wordml/symex" xmlns:wpg="http://schemas.microsoft.com/office/word/2010/wordprocessingGroup" xmlns:wpi="http://schemas.microsoft.com/office/word/2010/wordprocessingInk" xmlns:wne="http://schemas.microsoft.com/office/word/2006/wordml" xmlns:wps="http://schemas.microsoft.com/office/word/2010/wordprocessingShape" mc:Ignorable="w14 w15 w16se w16cid w16 w16cex w16sdtdh wp14">
+<w:ftr xmlns:wpc="http://schemas.microsoft.com/office/word/2010/wordprocessingCanvas" xmlns:cx="http://schemas.microsoft.com/office/drawing/2014/chartex" xmlns:cx1="http://schemas.microsoft.com/office/drawing/2015/9/8/chartex" xmlns:cx2="http://schemas.microsoft.com/office/drawing/2015/10/21/chartex" xmlns:cx3="http://schemas.microsoft.com/office/drawing/2016/5/9/chartex" xmlns:cx4="http://schemas.microsoft.com/office/drawing/2016/5/10/chartex" xmlns:cx5="http://schemas.microsoft.com/office/drawing/2016/5/11/chartex" xmlns:cx6="http://schemas.microsoft.com/office/drawing/2016/5/12/chartex" xmlns:cx7="http://schemas.microsoft.com/office/drawing/2016/5/13/chartex" xmlns:cx8="http://schemas.microsoft.com/office/drawing/2016/5/14/chartex" xmlns:mc="http://schemas.openxmlformats.org/markup-compatibility/2006" xmlns:aink="http://schemas.microsoft.com/office/drawing/2016/ink" xmlns:am3d="http://schemas.microsoft.com/office/drawing/2017/model3d" xmlns:o="urn:schemas-microsoft-com:office:office" xmlns:r="http://schemas.openxmlformats.org/officeDocument/2006/relationships" xmlns:m="http://schemas.openxmlformats.org/officeDocument/2006/math" xmlns:v="urn:schemas-microsoft-com:vml" xmlns:wp14="http://schemas.microsoft.com/office/word/2010/wordprocessingDrawing" xmlns:wp="http://schemas.openxmlformats.org/drawingml/2006/wordprocessingDrawing" xmlns:w10="urn:schemas-microsoft-com:office:word" xmlns:w="http://schemas.openxmlformats.org/wordprocessingml/2006/main" xmlns:w14="http://schemas.microsoft.com/office/word/2010/wordml" xmlns:w15="http://schemas.microsoft.com/office/word/2012/wordml" xmlns:w16cex="http://schemas.microsoft.com/office/word/2018/wordml/cex" xmlns:w16cid="http://schemas.microsoft.com/office/word/2016/wordml/cid" xmlns:w16="http://schemas.microsoft.com/office/word/2018/wordml" xmlns:w16se="http://schemas.microsoft.com/office/word/2015/wordml/symex" xmlns:wpg="http://schemas.microsoft.com/office/word/2010/wordprocessingGroup" xmlns:wpi="http://schemas.microsoft.com/office/word/2010/wordprocessingInk" xmlns:wne="http://schemas.microsoft.com/office/word/2006/wordml" xmlns:wps="http://schemas.microsoft.com/office/word/2010/wordprocessingShape" mc:Ignorable="w14 w15 w16se w16cid w16 w16cex wp14">
   <w:p>
     <w:pPr>
       <w:pBdr>
@@ -14651,23 +15415,7 @@
         <w:sz w:val="18"/>
         <w:szCs w:val="18"/>
       </w:rPr>
-      <w:t xml:space="preserve"> </w:t>
-    </w:r>
-    <w:proofErr w:type="spellStart"/>
-    <w:r>
-      <w:rPr>
-        <w:sz w:val="18"/>
-        <w:szCs w:val="18"/>
-      </w:rPr>
-      <w:t>o f</w:t>
-    </w:r>
-    <w:proofErr w:type="spellEnd"/>
-    <w:r>
-      <w:rPr>
-        <w:sz w:val="18"/>
-        <w:szCs w:val="18"/>
-      </w:rPr>
-      <w:t xml:space="preserve">  </w:t>
+      <w:t xml:space="preserve"> o f  </w:t>
     </w:r>
     <w:r>
       <w:rPr>
@@ -14710,7 +15458,7 @@
 </file>
 
 <file path=word/footnotes.xml><?xml version="1.0" encoding="utf-8"?>
-<w:footnotes xmlns:wpc="http://schemas.microsoft.com/office/word/2010/wordprocessingCanvas" xmlns:cx="http://schemas.microsoft.com/office/drawing/2014/chartex" xmlns:cx1="http://schemas.microsoft.com/office/drawing/2015/9/8/chartex" xmlns:cx2="http://schemas.microsoft.com/office/drawing/2015/10/21/chartex" xmlns:cx3="http://schemas.microsoft.com/office/drawing/2016/5/9/chartex" xmlns:cx4="http://schemas.microsoft.com/office/drawing/2016/5/10/chartex" xmlns:cx5="http://schemas.microsoft.com/office/drawing/2016/5/11/chartex" xmlns:cx6="http://schemas.microsoft.com/office/drawing/2016/5/12/chartex" xmlns:cx7="http://schemas.microsoft.com/office/drawing/2016/5/13/chartex" xmlns:cx8="http://schemas.microsoft.com/office/drawing/2016/5/14/chartex" xmlns:mc="http://schemas.openxmlformats.org/markup-compatibility/2006" xmlns:aink="http://schemas.microsoft.com/office/drawing/2016/ink" xmlns:am3d="http://schemas.microsoft.com/office/drawing/2017/model3d" xmlns:o="urn:schemas-microsoft-com:office:office" xmlns:oel="http://schemas.microsoft.com/office/2019/extlst" xmlns:r="http://schemas.openxmlformats.org/officeDocument/2006/relationships" xmlns:m="http://schemas.openxmlformats.org/officeDocument/2006/math" xmlns:v="urn:schemas-microsoft-com:vml" xmlns:wp14="http://schemas.microsoft.com/office/word/2010/wordprocessingDrawing" xmlns:wp="http://schemas.openxmlformats.org/drawingml/2006/wordprocessingDrawing" xmlns:w10="urn:schemas-microsoft-com:office:word" xmlns:w="http://schemas.openxmlformats.org/wordprocessingml/2006/main" xmlns:w14="http://schemas.microsoft.com/office/word/2010/wordml" xmlns:w15="http://schemas.microsoft.com/office/word/2012/wordml" xmlns:w16cex="http://schemas.microsoft.com/office/word/2018/wordml/cex" xmlns:w16cid="http://schemas.microsoft.com/office/word/2016/wordml/cid" xmlns:w16="http://schemas.microsoft.com/office/word/2018/wordml" xmlns:w16du="http://schemas.microsoft.com/office/word/2023/wordml/word16du" xmlns:w16sdtdh="http://schemas.microsoft.com/office/word/2020/wordml/sdtdatahash" xmlns:w16se="http://schemas.microsoft.com/office/word/2015/wordml/symex" xmlns:wpg="http://schemas.microsoft.com/office/word/2010/wordprocessingGroup" xmlns:wpi="http://schemas.microsoft.com/office/word/2010/wordprocessingInk" xmlns:wne="http://schemas.microsoft.com/office/word/2006/wordml" xmlns:wps="http://schemas.microsoft.com/office/word/2010/wordprocessingShape" mc:Ignorable="w14 w15 w16se w16cid w16 w16cex w16sdtdh wp14">
+<w:footnotes xmlns:wpc="http://schemas.microsoft.com/office/word/2010/wordprocessingCanvas" xmlns:cx="http://schemas.microsoft.com/office/drawing/2014/chartex" xmlns:cx1="http://schemas.microsoft.com/office/drawing/2015/9/8/chartex" xmlns:cx2="http://schemas.microsoft.com/office/drawing/2015/10/21/chartex" xmlns:cx3="http://schemas.microsoft.com/office/drawing/2016/5/9/chartex" xmlns:cx4="http://schemas.microsoft.com/office/drawing/2016/5/10/chartex" xmlns:cx5="http://schemas.microsoft.com/office/drawing/2016/5/11/chartex" xmlns:cx6="http://schemas.microsoft.com/office/drawing/2016/5/12/chartex" xmlns:cx7="http://schemas.microsoft.com/office/drawing/2016/5/13/chartex" xmlns:cx8="http://schemas.microsoft.com/office/drawing/2016/5/14/chartex" xmlns:mc="http://schemas.openxmlformats.org/markup-compatibility/2006" xmlns:aink="http://schemas.microsoft.com/office/drawing/2016/ink" xmlns:am3d="http://schemas.microsoft.com/office/drawing/2017/model3d" xmlns:o="urn:schemas-microsoft-com:office:office" xmlns:r="http://schemas.openxmlformats.org/officeDocument/2006/relationships" xmlns:m="http://schemas.openxmlformats.org/officeDocument/2006/math" xmlns:v="urn:schemas-microsoft-com:vml" xmlns:wp14="http://schemas.microsoft.com/office/word/2010/wordprocessingDrawing" xmlns:wp="http://schemas.openxmlformats.org/drawingml/2006/wordprocessingDrawing" xmlns:w10="urn:schemas-microsoft-com:office:word" xmlns:w="http://schemas.openxmlformats.org/wordprocessingml/2006/main" xmlns:w14="http://schemas.microsoft.com/office/word/2010/wordml" xmlns:w15="http://schemas.microsoft.com/office/word/2012/wordml" xmlns:w16cex="http://schemas.microsoft.com/office/word/2018/wordml/cex" xmlns:w16cid="http://schemas.microsoft.com/office/word/2016/wordml/cid" xmlns:w16="http://schemas.microsoft.com/office/word/2018/wordml" xmlns:w16se="http://schemas.microsoft.com/office/word/2015/wordml/symex" xmlns:wpg="http://schemas.microsoft.com/office/word/2010/wordprocessingGroup" xmlns:wpi="http://schemas.microsoft.com/office/word/2010/wordprocessingInk" xmlns:wne="http://schemas.microsoft.com/office/word/2006/wordml" xmlns:wps="http://schemas.microsoft.com/office/word/2010/wordprocessingShape" mc:Ignorable="w14 w15 w16se w16cid w16 w16cex wp14">
   <w:footnote w:type="separator" w:id="-1">
     <w:p>
       <w:pPr>
@@ -14737,7 +15485,7 @@
 </file>
 
 <file path=word/header1.xml><?xml version="1.0" encoding="utf-8"?>
-<w:hdr xmlns:wpc="http://schemas.microsoft.com/office/word/2010/wordprocessingCanvas" xmlns:cx="http://schemas.microsoft.com/office/drawing/2014/chartex" xmlns:cx1="http://schemas.microsoft.com/office/drawing/2015/9/8/chartex" xmlns:cx2="http://schemas.microsoft.com/office/drawing/2015/10/21/chartex" xmlns:cx3="http://schemas.microsoft.com/office/drawing/2016/5/9/chartex" xmlns:cx4="http://schemas.microsoft.com/office/drawing/2016/5/10/chartex" xmlns:cx5="http://schemas.microsoft.com/office/drawing/2016/5/11/chartex" xmlns:cx6="http://schemas.microsoft.com/office/drawing/2016/5/12/chartex" xmlns:cx7="http://schemas.microsoft.com/office/drawing/2016/5/13/chartex" xmlns:cx8="http://schemas.microsoft.com/office/drawing/2016/5/14/chartex" xmlns:mc="http://schemas.openxmlformats.org/markup-compatibility/2006" xmlns:aink="http://schemas.microsoft.com/office/drawing/2016/ink" xmlns:am3d="http://schemas.microsoft.com/office/drawing/2017/model3d" xmlns:o="urn:schemas-microsoft-com:office:office" xmlns:oel="http://schemas.microsoft.com/office/2019/extlst" xmlns:r="http://schemas.openxmlformats.org/officeDocument/2006/relationships" xmlns:m="http://schemas.openxmlformats.org/officeDocument/2006/math" xmlns:v="urn:schemas-microsoft-com:vml" xmlns:wp14="http://schemas.microsoft.com/office/word/2010/wordprocessingDrawing" xmlns:wp="http://schemas.openxmlformats.org/drawingml/2006/wordprocessingDrawing" xmlns:w10="urn:schemas-microsoft-com:office:word" xmlns:w="http://schemas.openxmlformats.org/wordprocessingml/2006/main" xmlns:w14="http://schemas.microsoft.com/office/word/2010/wordml" xmlns:w15="http://schemas.microsoft.com/office/word/2012/wordml" xmlns:w16cex="http://schemas.microsoft.com/office/word/2018/wordml/cex" xmlns:w16cid="http://schemas.microsoft.com/office/word/2016/wordml/cid" xmlns:w16="http://schemas.microsoft.com/office/word/2018/wordml" xmlns:w16du="http://schemas.microsoft.com/office/word/2023/wordml/word16du" xmlns:w16sdtdh="http://schemas.microsoft.com/office/word/2020/wordml/sdtdatahash" xmlns:w16se="http://schemas.microsoft.com/office/word/2015/wordml/symex" xmlns:wpg="http://schemas.microsoft.com/office/word/2010/wordprocessingGroup" xmlns:wpi="http://schemas.microsoft.com/office/word/2010/wordprocessingInk" xmlns:wne="http://schemas.microsoft.com/office/word/2006/wordml" xmlns:wps="http://schemas.microsoft.com/office/word/2010/wordprocessingShape" mc:Ignorable="w14 w15 w16se w16cid w16 w16cex w16sdtdh wp14">
+<w:hdr xmlns:wpc="http://schemas.microsoft.com/office/word/2010/wordprocessingCanvas" xmlns:cx="http://schemas.microsoft.com/office/drawing/2014/chartex" xmlns:cx1="http://schemas.microsoft.com/office/drawing/2015/9/8/chartex" xmlns:cx2="http://schemas.microsoft.com/office/drawing/2015/10/21/chartex" xmlns:cx3="http://schemas.microsoft.com/office/drawing/2016/5/9/chartex" xmlns:cx4="http://schemas.microsoft.com/office/drawing/2016/5/10/chartex" xmlns:cx5="http://schemas.microsoft.com/office/drawing/2016/5/11/chartex" xmlns:cx6="http://schemas.microsoft.com/office/drawing/2016/5/12/chartex" xmlns:cx7="http://schemas.microsoft.com/office/drawing/2016/5/13/chartex" xmlns:cx8="http://schemas.microsoft.com/office/drawing/2016/5/14/chartex" xmlns:mc="http://schemas.openxmlformats.org/markup-compatibility/2006" xmlns:aink="http://schemas.microsoft.com/office/drawing/2016/ink" xmlns:am3d="http://schemas.microsoft.com/office/drawing/2017/model3d" xmlns:o="urn:schemas-microsoft-com:office:office" xmlns:r="http://schemas.openxmlformats.org/officeDocument/2006/relationships" xmlns:m="http://schemas.openxmlformats.org/officeDocument/2006/math" xmlns:v="urn:schemas-microsoft-com:vml" xmlns:wp14="http://schemas.microsoft.com/office/word/2010/wordprocessingDrawing" xmlns:wp="http://schemas.openxmlformats.org/drawingml/2006/wordprocessingDrawing" xmlns:w10="urn:schemas-microsoft-com:office:word" xmlns:w="http://schemas.openxmlformats.org/wordprocessingml/2006/main" xmlns:w14="http://schemas.microsoft.com/office/word/2010/wordml" xmlns:w15="http://schemas.microsoft.com/office/word/2012/wordml" xmlns:w16cex="http://schemas.microsoft.com/office/word/2018/wordml/cex" xmlns:w16cid="http://schemas.microsoft.com/office/word/2016/wordml/cid" xmlns:w16="http://schemas.microsoft.com/office/word/2018/wordml" xmlns:w16se="http://schemas.microsoft.com/office/word/2015/wordml/symex" xmlns:wpg="http://schemas.microsoft.com/office/word/2010/wordprocessingGroup" xmlns:wpi="http://schemas.microsoft.com/office/word/2010/wordprocessingInk" xmlns:wne="http://schemas.microsoft.com/office/word/2006/wordml" xmlns:wps="http://schemas.microsoft.com/office/word/2010/wordprocessingShape" mc:Ignorable="w14 w15 w16se w16cid w16 w16cex wp14">
   <w:p>
     <w:pPr>
       <w:ind w:left="0" w:hanging="2"/>
@@ -14747,7 +15495,7 @@
 </file>
 
 <file path=word/header2.xml><?xml version="1.0" encoding="utf-8"?>
-<w:hdr xmlns:wpc="http://schemas.microsoft.com/office/word/2010/wordprocessingCanvas" xmlns:cx="http://schemas.microsoft.com/office/drawing/2014/chartex" xmlns:cx1="http://schemas.microsoft.com/office/drawing/2015/9/8/chartex" xmlns:cx2="http://schemas.microsoft.com/office/drawing/2015/10/21/chartex" xmlns:cx3="http://schemas.microsoft.com/office/drawing/2016/5/9/chartex" xmlns:cx4="http://schemas.microsoft.com/office/drawing/2016/5/10/chartex" xmlns:cx5="http://schemas.microsoft.com/office/drawing/2016/5/11/chartex" xmlns:cx6="http://schemas.microsoft.com/office/drawing/2016/5/12/chartex" xmlns:cx7="http://schemas.microsoft.com/office/drawing/2016/5/13/chartex" xmlns:cx8="http://schemas.microsoft.com/office/drawing/2016/5/14/chartex" xmlns:mc="http://schemas.openxmlformats.org/markup-compatibility/2006" xmlns:aink="http://schemas.microsoft.com/office/drawing/2016/ink" xmlns:am3d="http://schemas.microsoft.com/office/drawing/2017/model3d" xmlns:o="urn:schemas-microsoft-com:office:office" xmlns:oel="http://schemas.microsoft.com/office/2019/extlst" xmlns:r="http://schemas.openxmlformats.org/officeDocument/2006/relationships" xmlns:m="http://schemas.openxmlformats.org/officeDocument/2006/math" xmlns:v="urn:schemas-microsoft-com:vml" xmlns:wp14="http://schemas.microsoft.com/office/word/2010/wordprocessingDrawing" xmlns:wp="http://schemas.openxmlformats.org/drawingml/2006/wordprocessingDrawing" xmlns:w10="urn:schemas-microsoft-com:office:word" xmlns:w="http://schemas.openxmlformats.org/wordprocessingml/2006/main" xmlns:w14="http://schemas.microsoft.com/office/word/2010/wordml" xmlns:w15="http://schemas.microsoft.com/office/word/2012/wordml" xmlns:w16cex="http://schemas.microsoft.com/office/word/2018/wordml/cex" xmlns:w16cid="http://schemas.microsoft.com/office/word/2016/wordml/cid" xmlns:w16="http://schemas.microsoft.com/office/word/2018/wordml" xmlns:w16du="http://schemas.microsoft.com/office/word/2023/wordml/word16du" xmlns:w16sdtdh="http://schemas.microsoft.com/office/word/2020/wordml/sdtdatahash" xmlns:w16se="http://schemas.microsoft.com/office/word/2015/wordml/symex" xmlns:wpg="http://schemas.microsoft.com/office/word/2010/wordprocessingGroup" xmlns:wpi="http://schemas.microsoft.com/office/word/2010/wordprocessingInk" xmlns:wne="http://schemas.microsoft.com/office/word/2006/wordml" xmlns:wps="http://schemas.microsoft.com/office/word/2010/wordprocessingShape" mc:Ignorable="w14 w15 w16se w16cid w16 w16cex w16sdtdh wp14">
+<w:hdr xmlns:wpc="http://schemas.microsoft.com/office/word/2010/wordprocessingCanvas" xmlns:cx="http://schemas.microsoft.com/office/drawing/2014/chartex" xmlns:cx1="http://schemas.microsoft.com/office/drawing/2015/9/8/chartex" xmlns:cx2="http://schemas.microsoft.com/office/drawing/2015/10/21/chartex" xmlns:cx3="http://schemas.microsoft.com/office/drawing/2016/5/9/chartex" xmlns:cx4="http://schemas.microsoft.com/office/drawing/2016/5/10/chartex" xmlns:cx5="http://schemas.microsoft.com/office/drawing/2016/5/11/chartex" xmlns:cx6="http://schemas.microsoft.com/office/drawing/2016/5/12/chartex" xmlns:cx7="http://schemas.microsoft.com/office/drawing/2016/5/13/chartex" xmlns:cx8="http://schemas.microsoft.com/office/drawing/2016/5/14/chartex" xmlns:mc="http://schemas.openxmlformats.org/markup-compatibility/2006" xmlns:aink="http://schemas.microsoft.com/office/drawing/2016/ink" xmlns:am3d="http://schemas.microsoft.com/office/drawing/2017/model3d" xmlns:o="urn:schemas-microsoft-com:office:office" xmlns:r="http://schemas.openxmlformats.org/officeDocument/2006/relationships" xmlns:m="http://schemas.openxmlformats.org/officeDocument/2006/math" xmlns:v="urn:schemas-microsoft-com:vml" xmlns:wp14="http://schemas.microsoft.com/office/word/2010/wordprocessingDrawing" xmlns:wp="http://schemas.openxmlformats.org/drawingml/2006/wordprocessingDrawing" xmlns:w10="urn:schemas-microsoft-com:office:word" xmlns:w="http://schemas.openxmlformats.org/wordprocessingml/2006/main" xmlns:w14="http://schemas.microsoft.com/office/word/2010/wordml" xmlns:w15="http://schemas.microsoft.com/office/word/2012/wordml" xmlns:w16cex="http://schemas.microsoft.com/office/word/2018/wordml/cex" xmlns:w16cid="http://schemas.microsoft.com/office/word/2016/wordml/cid" xmlns:w16="http://schemas.microsoft.com/office/word/2018/wordml" xmlns:w16se="http://schemas.microsoft.com/office/word/2015/wordml/symex" xmlns:wpg="http://schemas.microsoft.com/office/word/2010/wordprocessingGroup" xmlns:wpi="http://schemas.microsoft.com/office/word/2010/wordprocessingInk" xmlns:wne="http://schemas.microsoft.com/office/word/2006/wordml" xmlns:wps="http://schemas.microsoft.com/office/word/2010/wordprocessingShape" mc:Ignorable="w14 w15 w16se w16cid w16 w16cex wp14">
   <w:p>
     <w:pPr>
       <w:ind w:left="0" w:hanging="2"/>
@@ -14758,30 +15506,14 @@
         <w:b/>
         <w:i/>
       </w:rPr>
-      <w:t>[</w:t>
-    </w:r>
-    <w:proofErr w:type="spellStart"/>
-    <w:r>
-      <w:rPr>
-        <w:b/>
-        <w:i/>
-      </w:rPr>
-      <w:t>YourProject</w:t>
-    </w:r>
-    <w:proofErr w:type="spellEnd"/>
-    <w:r>
-      <w:rPr>
-        <w:b/>
-        <w:i/>
-      </w:rPr>
-      <w:t>] Requirements Specification</w:t>
+      <w:t>[YourProject] Requirements Specification</w:t>
     </w:r>
   </w:p>
 </w:hdr>
 </file>
 
 <file path=word/header3.xml><?xml version="1.0" encoding="utf-8"?>
-<w:hdr xmlns:wpc="http://schemas.microsoft.com/office/word/2010/wordprocessingCanvas" xmlns:cx="http://schemas.microsoft.com/office/drawing/2014/chartex" xmlns:cx1="http://schemas.microsoft.com/office/drawing/2015/9/8/chartex" xmlns:cx2="http://schemas.microsoft.com/office/drawing/2015/10/21/chartex" xmlns:cx3="http://schemas.microsoft.com/office/drawing/2016/5/9/chartex" xmlns:cx4="http://schemas.microsoft.com/office/drawing/2016/5/10/chartex" xmlns:cx5="http://schemas.microsoft.com/office/drawing/2016/5/11/chartex" xmlns:cx6="http://schemas.microsoft.com/office/drawing/2016/5/12/chartex" xmlns:cx7="http://schemas.microsoft.com/office/drawing/2016/5/13/chartex" xmlns:cx8="http://schemas.microsoft.com/office/drawing/2016/5/14/chartex" xmlns:mc="http://schemas.openxmlformats.org/markup-compatibility/2006" xmlns:aink="http://schemas.microsoft.com/office/drawing/2016/ink" xmlns:am3d="http://schemas.microsoft.com/office/drawing/2017/model3d" xmlns:o="urn:schemas-microsoft-com:office:office" xmlns:oel="http://schemas.microsoft.com/office/2019/extlst" xmlns:r="http://schemas.openxmlformats.org/officeDocument/2006/relationships" xmlns:m="http://schemas.openxmlformats.org/officeDocument/2006/math" xmlns:v="urn:schemas-microsoft-com:vml" xmlns:wp14="http://schemas.microsoft.com/office/word/2010/wordprocessingDrawing" xmlns:wp="http://schemas.openxmlformats.org/drawingml/2006/wordprocessingDrawing" xmlns:w10="urn:schemas-microsoft-com:office:word" xmlns:w="http://schemas.openxmlformats.org/wordprocessingml/2006/main" xmlns:w14="http://schemas.microsoft.com/office/word/2010/wordml" xmlns:w15="http://schemas.microsoft.com/office/word/2012/wordml" xmlns:w16cex="http://schemas.microsoft.com/office/word/2018/wordml/cex" xmlns:w16cid="http://schemas.microsoft.com/office/word/2016/wordml/cid" xmlns:w16="http://schemas.microsoft.com/office/word/2018/wordml" xmlns:w16du="http://schemas.microsoft.com/office/word/2023/wordml/word16du" xmlns:w16sdtdh="http://schemas.microsoft.com/office/word/2020/wordml/sdtdatahash" xmlns:w16se="http://schemas.microsoft.com/office/word/2015/wordml/symex" xmlns:wpg="http://schemas.microsoft.com/office/word/2010/wordprocessingGroup" xmlns:wpi="http://schemas.microsoft.com/office/word/2010/wordprocessingInk" xmlns:wne="http://schemas.microsoft.com/office/word/2006/wordml" xmlns:wps="http://schemas.microsoft.com/office/word/2010/wordprocessingShape" mc:Ignorable="w14 w15 w16se w16cid w16 w16cex w16sdtdh wp14">
+<w:hdr xmlns:wpc="http://schemas.microsoft.com/office/word/2010/wordprocessingCanvas" xmlns:cx="http://schemas.microsoft.com/office/drawing/2014/chartex" xmlns:cx1="http://schemas.microsoft.com/office/drawing/2015/9/8/chartex" xmlns:cx2="http://schemas.microsoft.com/office/drawing/2015/10/21/chartex" xmlns:cx3="http://schemas.microsoft.com/office/drawing/2016/5/9/chartex" xmlns:cx4="http://schemas.microsoft.com/office/drawing/2016/5/10/chartex" xmlns:cx5="http://schemas.microsoft.com/office/drawing/2016/5/11/chartex" xmlns:cx6="http://schemas.microsoft.com/office/drawing/2016/5/12/chartex" xmlns:cx7="http://schemas.microsoft.com/office/drawing/2016/5/13/chartex" xmlns:cx8="http://schemas.microsoft.com/office/drawing/2016/5/14/chartex" xmlns:mc="http://schemas.openxmlformats.org/markup-compatibility/2006" xmlns:aink="http://schemas.microsoft.com/office/drawing/2016/ink" xmlns:am3d="http://schemas.microsoft.com/office/drawing/2017/model3d" xmlns:o="urn:schemas-microsoft-com:office:office" xmlns:r="http://schemas.openxmlformats.org/officeDocument/2006/relationships" xmlns:m="http://schemas.openxmlformats.org/officeDocument/2006/math" xmlns:v="urn:schemas-microsoft-com:vml" xmlns:wp14="http://schemas.microsoft.com/office/word/2010/wordprocessingDrawing" xmlns:wp="http://schemas.openxmlformats.org/drawingml/2006/wordprocessingDrawing" xmlns:w10="urn:schemas-microsoft-com:office:word" xmlns:w="http://schemas.openxmlformats.org/wordprocessingml/2006/main" xmlns:w14="http://schemas.microsoft.com/office/word/2010/wordml" xmlns:w15="http://schemas.microsoft.com/office/word/2012/wordml" xmlns:w16cex="http://schemas.microsoft.com/office/word/2018/wordml/cex" xmlns:w16cid="http://schemas.microsoft.com/office/word/2016/wordml/cid" xmlns:w16="http://schemas.microsoft.com/office/word/2018/wordml" xmlns:w16se="http://schemas.microsoft.com/office/word/2015/wordml/symex" xmlns:wpg="http://schemas.microsoft.com/office/word/2010/wordprocessingGroup" xmlns:wpi="http://schemas.microsoft.com/office/word/2010/wordprocessingInk" xmlns:wne="http://schemas.microsoft.com/office/word/2006/wordml" xmlns:wps="http://schemas.microsoft.com/office/word/2010/wordprocessingShape" mc:Ignorable="w14 w15 w16se w16cid w16 w16cex wp14">
   <w:p>
     <w:pPr>
       <w:ind w:left="0" w:hanging="2"/>
@@ -14791,7 +15523,7 @@
 </file>
 
 <file path=word/numbering.xml><?xml version="1.0" encoding="utf-8"?>
-<w:numbering xmlns:wpc="http://schemas.microsoft.com/office/word/2010/wordprocessingCanvas" xmlns:cx="http://schemas.microsoft.com/office/drawing/2014/chartex" xmlns:cx1="http://schemas.microsoft.com/office/drawing/2015/9/8/chartex" xmlns:cx2="http://schemas.microsoft.com/office/drawing/2015/10/21/chartex" xmlns:cx3="http://schemas.microsoft.com/office/drawing/2016/5/9/chartex" xmlns:cx4="http://schemas.microsoft.com/office/drawing/2016/5/10/chartex" xmlns:cx5="http://schemas.microsoft.com/office/drawing/2016/5/11/chartex" xmlns:cx6="http://schemas.microsoft.com/office/drawing/2016/5/12/chartex" xmlns:cx7="http://schemas.microsoft.com/office/drawing/2016/5/13/chartex" xmlns:cx8="http://schemas.microsoft.com/office/drawing/2016/5/14/chartex" xmlns:mc="http://schemas.openxmlformats.org/markup-compatibility/2006" xmlns:aink="http://schemas.microsoft.com/office/drawing/2016/ink" xmlns:am3d="http://schemas.microsoft.com/office/drawing/2017/model3d" xmlns:o="urn:schemas-microsoft-com:office:office" xmlns:oel="http://schemas.microsoft.com/office/2019/extlst" xmlns:r="http://schemas.openxmlformats.org/officeDocument/2006/relationships" xmlns:m="http://schemas.openxmlformats.org/officeDocument/2006/math" xmlns:v="urn:schemas-microsoft-com:vml" xmlns:wp14="http://schemas.microsoft.com/office/word/2010/wordprocessingDrawing" xmlns:wp="http://schemas.openxmlformats.org/drawingml/2006/wordprocessingDrawing" xmlns:w10="urn:schemas-microsoft-com:office:word" xmlns:w="http://schemas.openxmlformats.org/wordprocessingml/2006/main" xmlns:w14="http://schemas.microsoft.com/office/word/2010/wordml" xmlns:w15="http://schemas.microsoft.com/office/word/2012/wordml" xmlns:w16cex="http://schemas.microsoft.com/office/word/2018/wordml/cex" xmlns:w16cid="http://schemas.microsoft.com/office/word/2016/wordml/cid" xmlns:w16="http://schemas.microsoft.com/office/word/2018/wordml" xmlns:w16du="http://schemas.microsoft.com/office/word/2023/wordml/word16du" xmlns:w16sdtdh="http://schemas.microsoft.com/office/word/2020/wordml/sdtdatahash" xmlns:w16se="http://schemas.microsoft.com/office/word/2015/wordml/symex" xmlns:wpg="http://schemas.microsoft.com/office/word/2010/wordprocessingGroup" xmlns:wpi="http://schemas.microsoft.com/office/word/2010/wordprocessingInk" xmlns:wne="http://schemas.microsoft.com/office/word/2006/wordml" xmlns:wps="http://schemas.microsoft.com/office/word/2010/wordprocessingShape" mc:Ignorable="w14 w15 w16se w16cid w16 w16cex w16sdtdh wp14">
+<w:numbering xmlns:wpc="http://schemas.microsoft.com/office/word/2010/wordprocessingCanvas" xmlns:cx="http://schemas.microsoft.com/office/drawing/2014/chartex" xmlns:cx1="http://schemas.microsoft.com/office/drawing/2015/9/8/chartex" xmlns:cx2="http://schemas.microsoft.com/office/drawing/2015/10/21/chartex" xmlns:cx3="http://schemas.microsoft.com/office/drawing/2016/5/9/chartex" xmlns:cx4="http://schemas.microsoft.com/office/drawing/2016/5/10/chartex" xmlns:cx5="http://schemas.microsoft.com/office/drawing/2016/5/11/chartex" xmlns:cx6="http://schemas.microsoft.com/office/drawing/2016/5/12/chartex" xmlns:cx7="http://schemas.microsoft.com/office/drawing/2016/5/13/chartex" xmlns:cx8="http://schemas.microsoft.com/office/drawing/2016/5/14/chartex" xmlns:mc="http://schemas.openxmlformats.org/markup-compatibility/2006" xmlns:aink="http://schemas.microsoft.com/office/drawing/2016/ink" xmlns:am3d="http://schemas.microsoft.com/office/drawing/2017/model3d" xmlns:o="urn:schemas-microsoft-com:office:office" xmlns:r="http://schemas.openxmlformats.org/officeDocument/2006/relationships" xmlns:m="http://schemas.openxmlformats.org/officeDocument/2006/math" xmlns:v="urn:schemas-microsoft-com:vml" xmlns:wp14="http://schemas.microsoft.com/office/word/2010/wordprocessingDrawing" xmlns:wp="http://schemas.openxmlformats.org/drawingml/2006/wordprocessingDrawing" xmlns:w10="urn:schemas-microsoft-com:office:word" xmlns:w="http://schemas.openxmlformats.org/wordprocessingml/2006/main" xmlns:w14="http://schemas.microsoft.com/office/word/2010/wordml" xmlns:w15="http://schemas.microsoft.com/office/word/2012/wordml" xmlns:w16cex="http://schemas.microsoft.com/office/word/2018/wordml/cex" xmlns:w16cid="http://schemas.microsoft.com/office/word/2016/wordml/cid" xmlns:w16="http://schemas.microsoft.com/office/word/2018/wordml" xmlns:w16se="http://schemas.microsoft.com/office/word/2015/wordml/symex" xmlns:wpg="http://schemas.microsoft.com/office/word/2010/wordprocessingGroup" xmlns:wpi="http://schemas.microsoft.com/office/word/2010/wordprocessingInk" xmlns:wne="http://schemas.microsoft.com/office/word/2006/wordml" xmlns:wps="http://schemas.microsoft.com/office/word/2010/wordprocessingShape" mc:Ignorable="w14 w15 w16se w16cid w16 w16cex wp14">
   <w:abstractNum w:abstractNumId="0" w15:restartNumberingAfterBreak="0">
     <w:nsid w:val="0262170C"/>
     <w:multiLevelType w:val="multilevel"/>
@@ -14934,6 +15666,95 @@
     </w:lvl>
   </w:abstractNum>
   <w:abstractNum w:abstractNumId="1" w15:restartNumberingAfterBreak="0">
+    <w:nsid w:val="088574CF"/>
+    <w:multiLevelType w:val="hybridMultilevel"/>
+    <w:tmpl w:val="D7882448"/>
+    <w:lvl w:ilvl="0" w:tplc="08090001">
+      <w:start w:val="1"/>
+      <w:numFmt w:val="bullet"/>
+      <w:lvlText w:val=""/>
+      <w:lvlJc w:val="left"/>
+      <w:pPr>
+        <w:ind w:left="720" w:hanging="360"/>
+      </w:pPr>
+      <w:rPr>
+        <w:rFonts w:ascii="Symbol" w:hAnsi="Symbol" w:hint="default"/>
+      </w:rPr>
+    </w:lvl>
+    <w:lvl w:ilvl="1" w:tplc="08090019" w:tentative="1">
+      <w:start w:val="1"/>
+      <w:numFmt w:val="lowerLetter"/>
+      <w:lvlText w:val="%2."/>
+      <w:lvlJc w:val="left"/>
+      <w:pPr>
+        <w:ind w:left="1438" w:hanging="360"/>
+      </w:pPr>
+    </w:lvl>
+    <w:lvl w:ilvl="2" w:tplc="0809001B" w:tentative="1">
+      <w:start w:val="1"/>
+      <w:numFmt w:val="lowerRoman"/>
+      <w:lvlText w:val="%3."/>
+      <w:lvlJc w:val="right"/>
+      <w:pPr>
+        <w:ind w:left="2158" w:hanging="180"/>
+      </w:pPr>
+    </w:lvl>
+    <w:lvl w:ilvl="3" w:tplc="0809000F" w:tentative="1">
+      <w:start w:val="1"/>
+      <w:numFmt w:val="decimal"/>
+      <w:lvlText w:val="%4."/>
+      <w:lvlJc w:val="left"/>
+      <w:pPr>
+        <w:ind w:left="2878" w:hanging="360"/>
+      </w:pPr>
+    </w:lvl>
+    <w:lvl w:ilvl="4" w:tplc="08090019" w:tentative="1">
+      <w:start w:val="1"/>
+      <w:numFmt w:val="lowerLetter"/>
+      <w:lvlText w:val="%5."/>
+      <w:lvlJc w:val="left"/>
+      <w:pPr>
+        <w:ind w:left="3598" w:hanging="360"/>
+      </w:pPr>
+    </w:lvl>
+    <w:lvl w:ilvl="5" w:tplc="0809001B" w:tentative="1">
+      <w:start w:val="1"/>
+      <w:numFmt w:val="lowerRoman"/>
+      <w:lvlText w:val="%6."/>
+      <w:lvlJc w:val="right"/>
+      <w:pPr>
+        <w:ind w:left="4318" w:hanging="180"/>
+      </w:pPr>
+    </w:lvl>
+    <w:lvl w:ilvl="6" w:tplc="0809000F" w:tentative="1">
+      <w:start w:val="1"/>
+      <w:numFmt w:val="decimal"/>
+      <w:lvlText w:val="%7."/>
+      <w:lvlJc w:val="left"/>
+      <w:pPr>
+        <w:ind w:left="5038" w:hanging="360"/>
+      </w:pPr>
+    </w:lvl>
+    <w:lvl w:ilvl="7" w:tplc="08090019" w:tentative="1">
+      <w:start w:val="1"/>
+      <w:numFmt w:val="lowerLetter"/>
+      <w:lvlText w:val="%8."/>
+      <w:lvlJc w:val="left"/>
+      <w:pPr>
+        <w:ind w:left="5758" w:hanging="360"/>
+      </w:pPr>
+    </w:lvl>
+    <w:lvl w:ilvl="8" w:tplc="0809001B" w:tentative="1">
+      <w:start w:val="1"/>
+      <w:numFmt w:val="lowerRoman"/>
+      <w:lvlText w:val="%9."/>
+      <w:lvlJc w:val="right"/>
+      <w:pPr>
+        <w:ind w:left="6478" w:hanging="180"/>
+      </w:pPr>
+    </w:lvl>
+  </w:abstractNum>
+  <w:abstractNum w:abstractNumId="2" w15:restartNumberingAfterBreak="0">
     <w:nsid w:val="0AF75313"/>
     <w:multiLevelType w:val="multilevel"/>
     <w:tmpl w:val="805E3D88"/>
@@ -15056,7 +15877,432 @@
       </w:rPr>
     </w:lvl>
   </w:abstractNum>
-  <w:abstractNum w:abstractNumId="2" w15:restartNumberingAfterBreak="0">
+  <w:abstractNum w:abstractNumId="3" w15:restartNumberingAfterBreak="0">
+    <w:nsid w:val="0E3E1804"/>
+    <w:multiLevelType w:val="hybridMultilevel"/>
+    <w:tmpl w:val="113A310A"/>
+    <w:lvl w:ilvl="0" w:tplc="08090001">
+      <w:start w:val="1"/>
+      <w:numFmt w:val="bullet"/>
+      <w:lvlText w:val=""/>
+      <w:lvlJc w:val="left"/>
+      <w:pPr>
+        <w:ind w:left="718" w:hanging="360"/>
+      </w:pPr>
+      <w:rPr>
+        <w:rFonts w:ascii="Symbol" w:hAnsi="Symbol" w:hint="default"/>
+      </w:rPr>
+    </w:lvl>
+    <w:lvl w:ilvl="1" w:tplc="08090003" w:tentative="1">
+      <w:start w:val="1"/>
+      <w:numFmt w:val="bullet"/>
+      <w:lvlText w:val="o"/>
+      <w:lvlJc w:val="left"/>
+      <w:pPr>
+        <w:ind w:left="1438" w:hanging="360"/>
+      </w:pPr>
+      <w:rPr>
+        <w:rFonts w:ascii="Courier New" w:hAnsi="Courier New" w:cs="Courier New" w:hint="default"/>
+      </w:rPr>
+    </w:lvl>
+    <w:lvl w:ilvl="2" w:tplc="08090005" w:tentative="1">
+      <w:start w:val="1"/>
+      <w:numFmt w:val="bullet"/>
+      <w:lvlText w:val=""/>
+      <w:lvlJc w:val="left"/>
+      <w:pPr>
+        <w:ind w:left="2158" w:hanging="360"/>
+      </w:pPr>
+      <w:rPr>
+        <w:rFonts w:ascii="Wingdings" w:hAnsi="Wingdings" w:hint="default"/>
+      </w:rPr>
+    </w:lvl>
+    <w:lvl w:ilvl="3" w:tplc="08090001" w:tentative="1">
+      <w:start w:val="1"/>
+      <w:numFmt w:val="bullet"/>
+      <w:lvlText w:val=""/>
+      <w:lvlJc w:val="left"/>
+      <w:pPr>
+        <w:ind w:left="2878" w:hanging="360"/>
+      </w:pPr>
+      <w:rPr>
+        <w:rFonts w:ascii="Symbol" w:hAnsi="Symbol" w:hint="default"/>
+      </w:rPr>
+    </w:lvl>
+    <w:lvl w:ilvl="4" w:tplc="08090003" w:tentative="1">
+      <w:start w:val="1"/>
+      <w:numFmt w:val="bullet"/>
+      <w:lvlText w:val="o"/>
+      <w:lvlJc w:val="left"/>
+      <w:pPr>
+        <w:ind w:left="3598" w:hanging="360"/>
+      </w:pPr>
+      <w:rPr>
+        <w:rFonts w:ascii="Courier New" w:hAnsi="Courier New" w:cs="Courier New" w:hint="default"/>
+      </w:rPr>
+    </w:lvl>
+    <w:lvl w:ilvl="5" w:tplc="08090005" w:tentative="1">
+      <w:start w:val="1"/>
+      <w:numFmt w:val="bullet"/>
+      <w:lvlText w:val=""/>
+      <w:lvlJc w:val="left"/>
+      <w:pPr>
+        <w:ind w:left="4318" w:hanging="360"/>
+      </w:pPr>
+      <w:rPr>
+        <w:rFonts w:ascii="Wingdings" w:hAnsi="Wingdings" w:hint="default"/>
+      </w:rPr>
+    </w:lvl>
+    <w:lvl w:ilvl="6" w:tplc="08090001" w:tentative="1">
+      <w:start w:val="1"/>
+      <w:numFmt w:val="bullet"/>
+      <w:lvlText w:val=""/>
+      <w:lvlJc w:val="left"/>
+      <w:pPr>
+        <w:ind w:left="5038" w:hanging="360"/>
+      </w:pPr>
+      <w:rPr>
+        <w:rFonts w:ascii="Symbol" w:hAnsi="Symbol" w:hint="default"/>
+      </w:rPr>
+    </w:lvl>
+    <w:lvl w:ilvl="7" w:tplc="08090003" w:tentative="1">
+      <w:start w:val="1"/>
+      <w:numFmt w:val="bullet"/>
+      <w:lvlText w:val="o"/>
+      <w:lvlJc w:val="left"/>
+      <w:pPr>
+        <w:ind w:left="5758" w:hanging="360"/>
+      </w:pPr>
+      <w:rPr>
+        <w:rFonts w:ascii="Courier New" w:hAnsi="Courier New" w:cs="Courier New" w:hint="default"/>
+      </w:rPr>
+    </w:lvl>
+    <w:lvl w:ilvl="8" w:tplc="08090005" w:tentative="1">
+      <w:start w:val="1"/>
+      <w:numFmt w:val="bullet"/>
+      <w:lvlText w:val=""/>
+      <w:lvlJc w:val="left"/>
+      <w:pPr>
+        <w:ind w:left="6478" w:hanging="360"/>
+      </w:pPr>
+      <w:rPr>
+        <w:rFonts w:ascii="Wingdings" w:hAnsi="Wingdings" w:hint="default"/>
+      </w:rPr>
+    </w:lvl>
+  </w:abstractNum>
+  <w:abstractNum w:abstractNumId="4" w15:restartNumberingAfterBreak="0">
+    <w:nsid w:val="0F380D1D"/>
+    <w:multiLevelType w:val="hybridMultilevel"/>
+    <w:tmpl w:val="6882CC8C"/>
+    <w:lvl w:ilvl="0" w:tplc="08090001">
+      <w:start w:val="1"/>
+      <w:numFmt w:val="bullet"/>
+      <w:lvlText w:val=""/>
+      <w:lvlJc w:val="left"/>
+      <w:pPr>
+        <w:ind w:left="720" w:hanging="360"/>
+      </w:pPr>
+      <w:rPr>
+        <w:rFonts w:ascii="Symbol" w:hAnsi="Symbol" w:hint="default"/>
+      </w:rPr>
+    </w:lvl>
+    <w:lvl w:ilvl="1" w:tplc="08090003" w:tentative="1">
+      <w:start w:val="1"/>
+      <w:numFmt w:val="bullet"/>
+      <w:lvlText w:val="o"/>
+      <w:lvlJc w:val="left"/>
+      <w:pPr>
+        <w:ind w:left="1440" w:hanging="360"/>
+      </w:pPr>
+      <w:rPr>
+        <w:rFonts w:ascii="Courier New" w:hAnsi="Courier New" w:cs="Courier New" w:hint="default"/>
+      </w:rPr>
+    </w:lvl>
+    <w:lvl w:ilvl="2" w:tplc="08090005" w:tentative="1">
+      <w:start w:val="1"/>
+      <w:numFmt w:val="bullet"/>
+      <w:lvlText w:val=""/>
+      <w:lvlJc w:val="left"/>
+      <w:pPr>
+        <w:ind w:left="2160" w:hanging="360"/>
+      </w:pPr>
+      <w:rPr>
+        <w:rFonts w:ascii="Wingdings" w:hAnsi="Wingdings" w:hint="default"/>
+      </w:rPr>
+    </w:lvl>
+    <w:lvl w:ilvl="3" w:tplc="08090001" w:tentative="1">
+      <w:start w:val="1"/>
+      <w:numFmt w:val="bullet"/>
+      <w:lvlText w:val=""/>
+      <w:lvlJc w:val="left"/>
+      <w:pPr>
+        <w:ind w:left="2880" w:hanging="360"/>
+      </w:pPr>
+      <w:rPr>
+        <w:rFonts w:ascii="Symbol" w:hAnsi="Symbol" w:hint="default"/>
+      </w:rPr>
+    </w:lvl>
+    <w:lvl w:ilvl="4" w:tplc="08090003" w:tentative="1">
+      <w:start w:val="1"/>
+      <w:numFmt w:val="bullet"/>
+      <w:lvlText w:val="o"/>
+      <w:lvlJc w:val="left"/>
+      <w:pPr>
+        <w:ind w:left="3600" w:hanging="360"/>
+      </w:pPr>
+      <w:rPr>
+        <w:rFonts w:ascii="Courier New" w:hAnsi="Courier New" w:cs="Courier New" w:hint="default"/>
+      </w:rPr>
+    </w:lvl>
+    <w:lvl w:ilvl="5" w:tplc="08090005" w:tentative="1">
+      <w:start w:val="1"/>
+      <w:numFmt w:val="bullet"/>
+      <w:lvlText w:val=""/>
+      <w:lvlJc w:val="left"/>
+      <w:pPr>
+        <w:ind w:left="4320" w:hanging="360"/>
+      </w:pPr>
+      <w:rPr>
+        <w:rFonts w:ascii="Wingdings" w:hAnsi="Wingdings" w:hint="default"/>
+      </w:rPr>
+    </w:lvl>
+    <w:lvl w:ilvl="6" w:tplc="08090001" w:tentative="1">
+      <w:start w:val="1"/>
+      <w:numFmt w:val="bullet"/>
+      <w:lvlText w:val=""/>
+      <w:lvlJc w:val="left"/>
+      <w:pPr>
+        <w:ind w:left="5040" w:hanging="360"/>
+      </w:pPr>
+      <w:rPr>
+        <w:rFonts w:ascii="Symbol" w:hAnsi="Symbol" w:hint="default"/>
+      </w:rPr>
+    </w:lvl>
+    <w:lvl w:ilvl="7" w:tplc="08090003" w:tentative="1">
+      <w:start w:val="1"/>
+      <w:numFmt w:val="bullet"/>
+      <w:lvlText w:val="o"/>
+      <w:lvlJc w:val="left"/>
+      <w:pPr>
+        <w:ind w:left="5760" w:hanging="360"/>
+      </w:pPr>
+      <w:rPr>
+        <w:rFonts w:ascii="Courier New" w:hAnsi="Courier New" w:cs="Courier New" w:hint="default"/>
+      </w:rPr>
+    </w:lvl>
+    <w:lvl w:ilvl="8" w:tplc="08090005" w:tentative="1">
+      <w:start w:val="1"/>
+      <w:numFmt w:val="bullet"/>
+      <w:lvlText w:val=""/>
+      <w:lvlJc w:val="left"/>
+      <w:pPr>
+        <w:ind w:left="6480" w:hanging="360"/>
+      </w:pPr>
+      <w:rPr>
+        <w:rFonts w:ascii="Wingdings" w:hAnsi="Wingdings" w:hint="default"/>
+      </w:rPr>
+    </w:lvl>
+  </w:abstractNum>
+  <w:abstractNum w:abstractNumId="5" w15:restartNumberingAfterBreak="0">
+    <w:nsid w:val="14291E16"/>
+    <w:multiLevelType w:val="hybridMultilevel"/>
+    <w:tmpl w:val="E9108BC0"/>
+    <w:lvl w:ilvl="0" w:tplc="0809000F">
+      <w:start w:val="1"/>
+      <w:numFmt w:val="decimal"/>
+      <w:lvlText w:val="%1."/>
+      <w:lvlJc w:val="left"/>
+      <w:pPr>
+        <w:ind w:left="720" w:hanging="360"/>
+      </w:pPr>
+    </w:lvl>
+    <w:lvl w:ilvl="1" w:tplc="08090019" w:tentative="1">
+      <w:start w:val="1"/>
+      <w:numFmt w:val="lowerLetter"/>
+      <w:lvlText w:val="%2."/>
+      <w:lvlJc w:val="left"/>
+      <w:pPr>
+        <w:ind w:left="1440" w:hanging="360"/>
+      </w:pPr>
+    </w:lvl>
+    <w:lvl w:ilvl="2" w:tplc="0809001B" w:tentative="1">
+      <w:start w:val="1"/>
+      <w:numFmt w:val="lowerRoman"/>
+      <w:lvlText w:val="%3."/>
+      <w:lvlJc w:val="right"/>
+      <w:pPr>
+        <w:ind w:left="2160" w:hanging="180"/>
+      </w:pPr>
+    </w:lvl>
+    <w:lvl w:ilvl="3" w:tplc="0809000F" w:tentative="1">
+      <w:start w:val="1"/>
+      <w:numFmt w:val="decimal"/>
+      <w:lvlText w:val="%4."/>
+      <w:lvlJc w:val="left"/>
+      <w:pPr>
+        <w:ind w:left="2880" w:hanging="360"/>
+      </w:pPr>
+    </w:lvl>
+    <w:lvl w:ilvl="4" w:tplc="08090019" w:tentative="1">
+      <w:start w:val="1"/>
+      <w:numFmt w:val="lowerLetter"/>
+      <w:lvlText w:val="%5."/>
+      <w:lvlJc w:val="left"/>
+      <w:pPr>
+        <w:ind w:left="3600" w:hanging="360"/>
+      </w:pPr>
+    </w:lvl>
+    <w:lvl w:ilvl="5" w:tplc="0809001B" w:tentative="1">
+      <w:start w:val="1"/>
+      <w:numFmt w:val="lowerRoman"/>
+      <w:lvlText w:val="%6."/>
+      <w:lvlJc w:val="right"/>
+      <w:pPr>
+        <w:ind w:left="4320" w:hanging="180"/>
+      </w:pPr>
+    </w:lvl>
+    <w:lvl w:ilvl="6" w:tplc="0809000F" w:tentative="1">
+      <w:start w:val="1"/>
+      <w:numFmt w:val="decimal"/>
+      <w:lvlText w:val="%7."/>
+      <w:lvlJc w:val="left"/>
+      <w:pPr>
+        <w:ind w:left="5040" w:hanging="360"/>
+      </w:pPr>
+    </w:lvl>
+    <w:lvl w:ilvl="7" w:tplc="08090019" w:tentative="1">
+      <w:start w:val="1"/>
+      <w:numFmt w:val="lowerLetter"/>
+      <w:lvlText w:val="%8."/>
+      <w:lvlJc w:val="left"/>
+      <w:pPr>
+        <w:ind w:left="5760" w:hanging="360"/>
+      </w:pPr>
+    </w:lvl>
+    <w:lvl w:ilvl="8" w:tplc="0809001B" w:tentative="1">
+      <w:start w:val="1"/>
+      <w:numFmt w:val="lowerRoman"/>
+      <w:lvlText w:val="%9."/>
+      <w:lvlJc w:val="right"/>
+      <w:pPr>
+        <w:ind w:left="6480" w:hanging="180"/>
+      </w:pPr>
+    </w:lvl>
+  </w:abstractNum>
+  <w:abstractNum w:abstractNumId="6" w15:restartNumberingAfterBreak="0">
+    <w:nsid w:val="23007AC3"/>
+    <w:multiLevelType w:val="hybridMultilevel"/>
+    <w:tmpl w:val="C85C0670"/>
+    <w:lvl w:ilvl="0" w:tplc="08090001">
+      <w:start w:val="1"/>
+      <w:numFmt w:val="bullet"/>
+      <w:lvlText w:val=""/>
+      <w:lvlJc w:val="left"/>
+      <w:pPr>
+        <w:ind w:left="718" w:hanging="360"/>
+      </w:pPr>
+      <w:rPr>
+        <w:rFonts w:ascii="Symbol" w:hAnsi="Symbol" w:hint="default"/>
+      </w:rPr>
+    </w:lvl>
+    <w:lvl w:ilvl="1" w:tplc="08090003" w:tentative="1">
+      <w:start w:val="1"/>
+      <w:numFmt w:val="bullet"/>
+      <w:lvlText w:val="o"/>
+      <w:lvlJc w:val="left"/>
+      <w:pPr>
+        <w:ind w:left="1438" w:hanging="360"/>
+      </w:pPr>
+      <w:rPr>
+        <w:rFonts w:ascii="Courier New" w:hAnsi="Courier New" w:cs="Courier New" w:hint="default"/>
+      </w:rPr>
+    </w:lvl>
+    <w:lvl w:ilvl="2" w:tplc="08090005" w:tentative="1">
+      <w:start w:val="1"/>
+      <w:numFmt w:val="bullet"/>
+      <w:lvlText w:val=""/>
+      <w:lvlJc w:val="left"/>
+      <w:pPr>
+        <w:ind w:left="2158" w:hanging="360"/>
+      </w:pPr>
+      <w:rPr>
+        <w:rFonts w:ascii="Wingdings" w:hAnsi="Wingdings" w:hint="default"/>
+      </w:rPr>
+    </w:lvl>
+    <w:lvl w:ilvl="3" w:tplc="08090001" w:tentative="1">
+      <w:start w:val="1"/>
+      <w:numFmt w:val="bullet"/>
+      <w:lvlText w:val=""/>
+      <w:lvlJc w:val="left"/>
+      <w:pPr>
+        <w:ind w:left="2878" w:hanging="360"/>
+      </w:pPr>
+      <w:rPr>
+        <w:rFonts w:ascii="Symbol" w:hAnsi="Symbol" w:hint="default"/>
+      </w:rPr>
+    </w:lvl>
+    <w:lvl w:ilvl="4" w:tplc="08090003" w:tentative="1">
+      <w:start w:val="1"/>
+      <w:numFmt w:val="bullet"/>
+      <w:lvlText w:val="o"/>
+      <w:lvlJc w:val="left"/>
+      <w:pPr>
+        <w:ind w:left="3598" w:hanging="360"/>
+      </w:pPr>
+      <w:rPr>
+        <w:rFonts w:ascii="Courier New" w:hAnsi="Courier New" w:cs="Courier New" w:hint="default"/>
+      </w:rPr>
+    </w:lvl>
+    <w:lvl w:ilvl="5" w:tplc="08090005" w:tentative="1">
+      <w:start w:val="1"/>
+      <w:numFmt w:val="bullet"/>
+      <w:lvlText w:val=""/>
+      <w:lvlJc w:val="left"/>
+      <w:pPr>
+        <w:ind w:left="4318" w:hanging="360"/>
+      </w:pPr>
+      <w:rPr>
+        <w:rFonts w:ascii="Wingdings" w:hAnsi="Wingdings" w:hint="default"/>
+      </w:rPr>
+    </w:lvl>
+    <w:lvl w:ilvl="6" w:tplc="08090001" w:tentative="1">
+      <w:start w:val="1"/>
+      <w:numFmt w:val="bullet"/>
+      <w:lvlText w:val=""/>
+      <w:lvlJc w:val="left"/>
+      <w:pPr>
+        <w:ind w:left="5038" w:hanging="360"/>
+      </w:pPr>
+      <w:rPr>
+        <w:rFonts w:ascii="Symbol" w:hAnsi="Symbol" w:hint="default"/>
+      </w:rPr>
+    </w:lvl>
+    <w:lvl w:ilvl="7" w:tplc="08090003" w:tentative="1">
+      <w:start w:val="1"/>
+      <w:numFmt w:val="bullet"/>
+      <w:lvlText w:val="o"/>
+      <w:lvlJc w:val="left"/>
+      <w:pPr>
+        <w:ind w:left="5758" w:hanging="360"/>
+      </w:pPr>
+      <w:rPr>
+        <w:rFonts w:ascii="Courier New" w:hAnsi="Courier New" w:cs="Courier New" w:hint="default"/>
+      </w:rPr>
+    </w:lvl>
+    <w:lvl w:ilvl="8" w:tplc="08090005" w:tentative="1">
+      <w:start w:val="1"/>
+      <w:numFmt w:val="bullet"/>
+      <w:lvlText w:val=""/>
+      <w:lvlJc w:val="left"/>
+      <w:pPr>
+        <w:ind w:left="6478" w:hanging="360"/>
+      </w:pPr>
+      <w:rPr>
+        <w:rFonts w:ascii="Wingdings" w:hAnsi="Wingdings" w:hint="default"/>
+      </w:rPr>
+    </w:lvl>
+  </w:abstractNum>
+  <w:abstractNum w:abstractNumId="7" w15:restartNumberingAfterBreak="0">
     <w:nsid w:val="236C20FA"/>
     <w:multiLevelType w:val="multilevel"/>
     <w:tmpl w:val="A510DB08"/>
@@ -15178,7 +16424,7 @@
       </w:rPr>
     </w:lvl>
   </w:abstractNum>
-  <w:abstractNum w:abstractNumId="3" w15:restartNumberingAfterBreak="0">
+  <w:abstractNum w:abstractNumId="8" w15:restartNumberingAfterBreak="0">
     <w:nsid w:val="28D52666"/>
     <w:multiLevelType w:val="multilevel"/>
     <w:tmpl w:val="7ED65550"/>
@@ -15293,7 +16539,7 @@
       </w:pPr>
     </w:lvl>
   </w:abstractNum>
-  <w:abstractNum w:abstractNumId="4" w15:restartNumberingAfterBreak="0">
+  <w:abstractNum w:abstractNumId="9" w15:restartNumberingAfterBreak="0">
     <w:nsid w:val="2DA37E5C"/>
     <w:multiLevelType w:val="multilevel"/>
     <w:tmpl w:val="BC7EB5FC"/>
@@ -15417,7 +16663,7 @@
       </w:rPr>
     </w:lvl>
   </w:abstractNum>
-  <w:abstractNum w:abstractNumId="5" w15:restartNumberingAfterBreak="0">
+  <w:abstractNum w:abstractNumId="10" w15:restartNumberingAfterBreak="0">
     <w:nsid w:val="300619EC"/>
     <w:multiLevelType w:val="multilevel"/>
     <w:tmpl w:val="484CEB04"/>
@@ -15531,7 +16777,7 @@
       </w:rPr>
     </w:lvl>
   </w:abstractNum>
-  <w:abstractNum w:abstractNumId="6" w15:restartNumberingAfterBreak="0">
+  <w:abstractNum w:abstractNumId="11" w15:restartNumberingAfterBreak="0">
     <w:nsid w:val="3234340A"/>
     <w:multiLevelType w:val="multilevel"/>
     <w:tmpl w:val="23C24892"/>
@@ -15622,7 +16868,7 @@
       </w:pPr>
     </w:lvl>
   </w:abstractNum>
-  <w:abstractNum w:abstractNumId="7" w15:restartNumberingAfterBreak="0">
+  <w:abstractNum w:abstractNumId="12" w15:restartNumberingAfterBreak="0">
     <w:nsid w:val="33B44939"/>
     <w:multiLevelType w:val="multilevel"/>
     <w:tmpl w:val="9A7C1EAC"/>
@@ -15745,32 +16991,493 @@
       </w:rPr>
     </w:lvl>
   </w:abstractNum>
-  <w:num w:numId="1" w16cid:durableId="1172184401">
+  <w:abstractNum w:abstractNumId="13" w15:restartNumberingAfterBreak="0">
+    <w:nsid w:val="360A5AA6"/>
+    <w:multiLevelType w:val="hybridMultilevel"/>
+    <w:tmpl w:val="B85C48D2"/>
+    <w:lvl w:ilvl="0" w:tplc="08090001">
+      <w:start w:val="1"/>
+      <w:numFmt w:val="bullet"/>
+      <w:lvlText w:val=""/>
+      <w:lvlJc w:val="left"/>
+      <w:pPr>
+        <w:ind w:left="720" w:hanging="360"/>
+      </w:pPr>
+      <w:rPr>
+        <w:rFonts w:ascii="Symbol" w:hAnsi="Symbol" w:hint="default"/>
+      </w:rPr>
+    </w:lvl>
+    <w:lvl w:ilvl="1" w:tplc="08090003" w:tentative="1">
+      <w:start w:val="1"/>
+      <w:numFmt w:val="bullet"/>
+      <w:lvlText w:val="o"/>
+      <w:lvlJc w:val="left"/>
+      <w:pPr>
+        <w:ind w:left="1440" w:hanging="360"/>
+      </w:pPr>
+      <w:rPr>
+        <w:rFonts w:ascii="Courier New" w:hAnsi="Courier New" w:cs="Courier New" w:hint="default"/>
+      </w:rPr>
+    </w:lvl>
+    <w:lvl w:ilvl="2" w:tplc="08090005" w:tentative="1">
+      <w:start w:val="1"/>
+      <w:numFmt w:val="bullet"/>
+      <w:lvlText w:val=""/>
+      <w:lvlJc w:val="left"/>
+      <w:pPr>
+        <w:ind w:left="2160" w:hanging="360"/>
+      </w:pPr>
+      <w:rPr>
+        <w:rFonts w:ascii="Wingdings" w:hAnsi="Wingdings" w:hint="default"/>
+      </w:rPr>
+    </w:lvl>
+    <w:lvl w:ilvl="3" w:tplc="08090001" w:tentative="1">
+      <w:start w:val="1"/>
+      <w:numFmt w:val="bullet"/>
+      <w:lvlText w:val=""/>
+      <w:lvlJc w:val="left"/>
+      <w:pPr>
+        <w:ind w:left="2880" w:hanging="360"/>
+      </w:pPr>
+      <w:rPr>
+        <w:rFonts w:ascii="Symbol" w:hAnsi="Symbol" w:hint="default"/>
+      </w:rPr>
+    </w:lvl>
+    <w:lvl w:ilvl="4" w:tplc="08090003" w:tentative="1">
+      <w:start w:val="1"/>
+      <w:numFmt w:val="bullet"/>
+      <w:lvlText w:val="o"/>
+      <w:lvlJc w:val="left"/>
+      <w:pPr>
+        <w:ind w:left="3600" w:hanging="360"/>
+      </w:pPr>
+      <w:rPr>
+        <w:rFonts w:ascii="Courier New" w:hAnsi="Courier New" w:cs="Courier New" w:hint="default"/>
+      </w:rPr>
+    </w:lvl>
+    <w:lvl w:ilvl="5" w:tplc="08090005" w:tentative="1">
+      <w:start w:val="1"/>
+      <w:numFmt w:val="bullet"/>
+      <w:lvlText w:val=""/>
+      <w:lvlJc w:val="left"/>
+      <w:pPr>
+        <w:ind w:left="4320" w:hanging="360"/>
+      </w:pPr>
+      <w:rPr>
+        <w:rFonts w:ascii="Wingdings" w:hAnsi="Wingdings" w:hint="default"/>
+      </w:rPr>
+    </w:lvl>
+    <w:lvl w:ilvl="6" w:tplc="08090001" w:tentative="1">
+      <w:start w:val="1"/>
+      <w:numFmt w:val="bullet"/>
+      <w:lvlText w:val=""/>
+      <w:lvlJc w:val="left"/>
+      <w:pPr>
+        <w:ind w:left="5040" w:hanging="360"/>
+      </w:pPr>
+      <w:rPr>
+        <w:rFonts w:ascii="Symbol" w:hAnsi="Symbol" w:hint="default"/>
+      </w:rPr>
+    </w:lvl>
+    <w:lvl w:ilvl="7" w:tplc="08090003" w:tentative="1">
+      <w:start w:val="1"/>
+      <w:numFmt w:val="bullet"/>
+      <w:lvlText w:val="o"/>
+      <w:lvlJc w:val="left"/>
+      <w:pPr>
+        <w:ind w:left="5760" w:hanging="360"/>
+      </w:pPr>
+      <w:rPr>
+        <w:rFonts w:ascii="Courier New" w:hAnsi="Courier New" w:cs="Courier New" w:hint="default"/>
+      </w:rPr>
+    </w:lvl>
+    <w:lvl w:ilvl="8" w:tplc="08090005" w:tentative="1">
+      <w:start w:val="1"/>
+      <w:numFmt w:val="bullet"/>
+      <w:lvlText w:val=""/>
+      <w:lvlJc w:val="left"/>
+      <w:pPr>
+        <w:ind w:left="6480" w:hanging="360"/>
+      </w:pPr>
+      <w:rPr>
+        <w:rFonts w:ascii="Wingdings" w:hAnsi="Wingdings" w:hint="default"/>
+      </w:rPr>
+    </w:lvl>
+  </w:abstractNum>
+  <w:abstractNum w:abstractNumId="14" w15:restartNumberingAfterBreak="0">
+    <w:nsid w:val="3D36766A"/>
+    <w:multiLevelType w:val="hybridMultilevel"/>
+    <w:tmpl w:val="38D46A84"/>
+    <w:lvl w:ilvl="0" w:tplc="08090001">
+      <w:start w:val="1"/>
+      <w:numFmt w:val="bullet"/>
+      <w:lvlText w:val=""/>
+      <w:lvlJc w:val="left"/>
+      <w:pPr>
+        <w:ind w:left="720" w:hanging="360"/>
+      </w:pPr>
+      <w:rPr>
+        <w:rFonts w:ascii="Symbol" w:hAnsi="Symbol" w:hint="default"/>
+      </w:rPr>
+    </w:lvl>
+    <w:lvl w:ilvl="1" w:tplc="08090003" w:tentative="1">
+      <w:start w:val="1"/>
+      <w:numFmt w:val="bullet"/>
+      <w:lvlText w:val="o"/>
+      <w:lvlJc w:val="left"/>
+      <w:pPr>
+        <w:ind w:left="1440" w:hanging="360"/>
+      </w:pPr>
+      <w:rPr>
+        <w:rFonts w:ascii="Courier New" w:hAnsi="Courier New" w:cs="Courier New" w:hint="default"/>
+      </w:rPr>
+    </w:lvl>
+    <w:lvl w:ilvl="2" w:tplc="08090005" w:tentative="1">
+      <w:start w:val="1"/>
+      <w:numFmt w:val="bullet"/>
+      <w:lvlText w:val=""/>
+      <w:lvlJc w:val="left"/>
+      <w:pPr>
+        <w:ind w:left="2160" w:hanging="360"/>
+      </w:pPr>
+      <w:rPr>
+        <w:rFonts w:ascii="Wingdings" w:hAnsi="Wingdings" w:hint="default"/>
+      </w:rPr>
+    </w:lvl>
+    <w:lvl w:ilvl="3" w:tplc="08090001" w:tentative="1">
+      <w:start w:val="1"/>
+      <w:numFmt w:val="bullet"/>
+      <w:lvlText w:val=""/>
+      <w:lvlJc w:val="left"/>
+      <w:pPr>
+        <w:ind w:left="2880" w:hanging="360"/>
+      </w:pPr>
+      <w:rPr>
+        <w:rFonts w:ascii="Symbol" w:hAnsi="Symbol" w:hint="default"/>
+      </w:rPr>
+    </w:lvl>
+    <w:lvl w:ilvl="4" w:tplc="08090003" w:tentative="1">
+      <w:start w:val="1"/>
+      <w:numFmt w:val="bullet"/>
+      <w:lvlText w:val="o"/>
+      <w:lvlJc w:val="left"/>
+      <w:pPr>
+        <w:ind w:left="3600" w:hanging="360"/>
+      </w:pPr>
+      <w:rPr>
+        <w:rFonts w:ascii="Courier New" w:hAnsi="Courier New" w:cs="Courier New" w:hint="default"/>
+      </w:rPr>
+    </w:lvl>
+    <w:lvl w:ilvl="5" w:tplc="08090005" w:tentative="1">
+      <w:start w:val="1"/>
+      <w:numFmt w:val="bullet"/>
+      <w:lvlText w:val=""/>
+      <w:lvlJc w:val="left"/>
+      <w:pPr>
+        <w:ind w:left="4320" w:hanging="360"/>
+      </w:pPr>
+      <w:rPr>
+        <w:rFonts w:ascii="Wingdings" w:hAnsi="Wingdings" w:hint="default"/>
+      </w:rPr>
+    </w:lvl>
+    <w:lvl w:ilvl="6" w:tplc="08090001" w:tentative="1">
+      <w:start w:val="1"/>
+      <w:numFmt w:val="bullet"/>
+      <w:lvlText w:val=""/>
+      <w:lvlJc w:val="left"/>
+      <w:pPr>
+        <w:ind w:left="5040" w:hanging="360"/>
+      </w:pPr>
+      <w:rPr>
+        <w:rFonts w:ascii="Symbol" w:hAnsi="Symbol" w:hint="default"/>
+      </w:rPr>
+    </w:lvl>
+    <w:lvl w:ilvl="7" w:tplc="08090003" w:tentative="1">
+      <w:start w:val="1"/>
+      <w:numFmt w:val="bullet"/>
+      <w:lvlText w:val="o"/>
+      <w:lvlJc w:val="left"/>
+      <w:pPr>
+        <w:ind w:left="5760" w:hanging="360"/>
+      </w:pPr>
+      <w:rPr>
+        <w:rFonts w:ascii="Courier New" w:hAnsi="Courier New" w:cs="Courier New" w:hint="default"/>
+      </w:rPr>
+    </w:lvl>
+    <w:lvl w:ilvl="8" w:tplc="08090005" w:tentative="1">
+      <w:start w:val="1"/>
+      <w:numFmt w:val="bullet"/>
+      <w:lvlText w:val=""/>
+      <w:lvlJc w:val="left"/>
+      <w:pPr>
+        <w:ind w:left="6480" w:hanging="360"/>
+      </w:pPr>
+      <w:rPr>
+        <w:rFonts w:ascii="Wingdings" w:hAnsi="Wingdings" w:hint="default"/>
+      </w:rPr>
+    </w:lvl>
+  </w:abstractNum>
+  <w:abstractNum w:abstractNumId="15" w15:restartNumberingAfterBreak="0">
+    <w:nsid w:val="54837C1D"/>
+    <w:multiLevelType w:val="multilevel"/>
+    <w:tmpl w:val="5956C8EE"/>
+    <w:lvl w:ilvl="0">
+      <w:start w:val="1"/>
+      <w:numFmt w:val="bullet"/>
+      <w:lvlText w:val=""/>
+      <w:lvlJc w:val="left"/>
+      <w:pPr>
+        <w:tabs>
+          <w:tab w:val="num" w:pos="720"/>
+        </w:tabs>
+        <w:ind w:left="720" w:hanging="360"/>
+      </w:pPr>
+      <w:rPr>
+        <w:rFonts w:ascii="Symbol" w:hAnsi="Symbol" w:hint="default"/>
+        <w:sz w:val="20"/>
+      </w:rPr>
+    </w:lvl>
+    <w:lvl w:ilvl="1" w:tentative="1">
+      <w:start w:val="1"/>
+      <w:numFmt w:val="bullet"/>
+      <w:lvlText w:val="o"/>
+      <w:lvlJc w:val="left"/>
+      <w:pPr>
+        <w:tabs>
+          <w:tab w:val="num" w:pos="1440"/>
+        </w:tabs>
+        <w:ind w:left="1440" w:hanging="360"/>
+      </w:pPr>
+      <w:rPr>
+        <w:rFonts w:ascii="Courier New" w:hAnsi="Courier New" w:hint="default"/>
+        <w:sz w:val="20"/>
+      </w:rPr>
+    </w:lvl>
+    <w:lvl w:ilvl="2" w:tentative="1">
+      <w:start w:val="1"/>
+      <w:numFmt w:val="bullet"/>
+      <w:lvlText w:val=""/>
+      <w:lvlJc w:val="left"/>
+      <w:pPr>
+        <w:tabs>
+          <w:tab w:val="num" w:pos="2160"/>
+        </w:tabs>
+        <w:ind w:left="2160" w:hanging="360"/>
+      </w:pPr>
+      <w:rPr>
+        <w:rFonts w:ascii="Wingdings" w:hAnsi="Wingdings" w:hint="default"/>
+        <w:sz w:val="20"/>
+      </w:rPr>
+    </w:lvl>
+    <w:lvl w:ilvl="3" w:tentative="1">
+      <w:start w:val="1"/>
+      <w:numFmt w:val="bullet"/>
+      <w:lvlText w:val=""/>
+      <w:lvlJc w:val="left"/>
+      <w:pPr>
+        <w:tabs>
+          <w:tab w:val="num" w:pos="2880"/>
+        </w:tabs>
+        <w:ind w:left="2880" w:hanging="360"/>
+      </w:pPr>
+      <w:rPr>
+        <w:rFonts w:ascii="Wingdings" w:hAnsi="Wingdings" w:hint="default"/>
+        <w:sz w:val="20"/>
+      </w:rPr>
+    </w:lvl>
+    <w:lvl w:ilvl="4" w:tentative="1">
+      <w:start w:val="1"/>
+      <w:numFmt w:val="bullet"/>
+      <w:lvlText w:val=""/>
+      <w:lvlJc w:val="left"/>
+      <w:pPr>
+        <w:tabs>
+          <w:tab w:val="num" w:pos="3600"/>
+        </w:tabs>
+        <w:ind w:left="3600" w:hanging="360"/>
+      </w:pPr>
+      <w:rPr>
+        <w:rFonts w:ascii="Wingdings" w:hAnsi="Wingdings" w:hint="default"/>
+        <w:sz w:val="20"/>
+      </w:rPr>
+    </w:lvl>
+    <w:lvl w:ilvl="5" w:tentative="1">
+      <w:start w:val="1"/>
+      <w:numFmt w:val="bullet"/>
+      <w:lvlText w:val=""/>
+      <w:lvlJc w:val="left"/>
+      <w:pPr>
+        <w:tabs>
+          <w:tab w:val="num" w:pos="4320"/>
+        </w:tabs>
+        <w:ind w:left="4320" w:hanging="360"/>
+      </w:pPr>
+      <w:rPr>
+        <w:rFonts w:ascii="Wingdings" w:hAnsi="Wingdings" w:hint="default"/>
+        <w:sz w:val="20"/>
+      </w:rPr>
+    </w:lvl>
+    <w:lvl w:ilvl="6" w:tentative="1">
+      <w:start w:val="1"/>
+      <w:numFmt w:val="bullet"/>
+      <w:lvlText w:val=""/>
+      <w:lvlJc w:val="left"/>
+      <w:pPr>
+        <w:tabs>
+          <w:tab w:val="num" w:pos="5040"/>
+        </w:tabs>
+        <w:ind w:left="5040" w:hanging="360"/>
+      </w:pPr>
+      <w:rPr>
+        <w:rFonts w:ascii="Wingdings" w:hAnsi="Wingdings" w:hint="default"/>
+        <w:sz w:val="20"/>
+      </w:rPr>
+    </w:lvl>
+    <w:lvl w:ilvl="7" w:tentative="1">
+      <w:start w:val="1"/>
+      <w:numFmt w:val="bullet"/>
+      <w:lvlText w:val=""/>
+      <w:lvlJc w:val="left"/>
+      <w:pPr>
+        <w:tabs>
+          <w:tab w:val="num" w:pos="5760"/>
+        </w:tabs>
+        <w:ind w:left="5760" w:hanging="360"/>
+      </w:pPr>
+      <w:rPr>
+        <w:rFonts w:ascii="Wingdings" w:hAnsi="Wingdings" w:hint="default"/>
+        <w:sz w:val="20"/>
+      </w:rPr>
+    </w:lvl>
+    <w:lvl w:ilvl="8" w:tentative="1">
+      <w:start w:val="1"/>
+      <w:numFmt w:val="bullet"/>
+      <w:lvlText w:val=""/>
+      <w:lvlJc w:val="left"/>
+      <w:pPr>
+        <w:tabs>
+          <w:tab w:val="num" w:pos="6480"/>
+        </w:tabs>
+        <w:ind w:left="6480" w:hanging="360"/>
+      </w:pPr>
+      <w:rPr>
+        <w:rFonts w:ascii="Wingdings" w:hAnsi="Wingdings" w:hint="default"/>
+        <w:sz w:val="20"/>
+      </w:rPr>
+    </w:lvl>
+  </w:abstractNum>
+  <w:abstractNum w:abstractNumId="16" w15:restartNumberingAfterBreak="0">
+    <w:nsid w:val="69424855"/>
+    <w:multiLevelType w:val="hybridMultilevel"/>
+    <w:tmpl w:val="5348675E"/>
+    <w:lvl w:ilvl="0" w:tplc="0809000F">
+      <w:start w:val="1"/>
+      <w:numFmt w:val="decimal"/>
+      <w:lvlText w:val="%1."/>
+      <w:lvlJc w:val="left"/>
+      <w:pPr>
+        <w:ind w:left="718" w:hanging="360"/>
+      </w:pPr>
+    </w:lvl>
+    <w:lvl w:ilvl="1" w:tplc="08090019" w:tentative="1">
+      <w:start w:val="1"/>
+      <w:numFmt w:val="lowerLetter"/>
+      <w:lvlText w:val="%2."/>
+      <w:lvlJc w:val="left"/>
+      <w:pPr>
+        <w:ind w:left="1438" w:hanging="360"/>
+      </w:pPr>
+    </w:lvl>
+    <w:lvl w:ilvl="2" w:tplc="0809001B" w:tentative="1">
+      <w:start w:val="1"/>
+      <w:numFmt w:val="lowerRoman"/>
+      <w:lvlText w:val="%3."/>
+      <w:lvlJc w:val="right"/>
+      <w:pPr>
+        <w:ind w:left="2158" w:hanging="180"/>
+      </w:pPr>
+    </w:lvl>
+    <w:lvl w:ilvl="3" w:tplc="0809000F" w:tentative="1">
+      <w:start w:val="1"/>
+      <w:numFmt w:val="decimal"/>
+      <w:lvlText w:val="%4."/>
+      <w:lvlJc w:val="left"/>
+      <w:pPr>
+        <w:ind w:left="2878" w:hanging="360"/>
+      </w:pPr>
+    </w:lvl>
+    <w:lvl w:ilvl="4" w:tplc="08090019" w:tentative="1">
+      <w:start w:val="1"/>
+      <w:numFmt w:val="lowerLetter"/>
+      <w:lvlText w:val="%5."/>
+      <w:lvlJc w:val="left"/>
+      <w:pPr>
+        <w:ind w:left="3598" w:hanging="360"/>
+      </w:pPr>
+    </w:lvl>
+    <w:lvl w:ilvl="5" w:tplc="0809001B" w:tentative="1">
+      <w:start w:val="1"/>
+      <w:numFmt w:val="lowerRoman"/>
+      <w:lvlText w:val="%6."/>
+      <w:lvlJc w:val="right"/>
+      <w:pPr>
+        <w:ind w:left="4318" w:hanging="180"/>
+      </w:pPr>
+    </w:lvl>
+    <w:lvl w:ilvl="6" w:tplc="0809000F" w:tentative="1">
+      <w:start w:val="1"/>
+      <w:numFmt w:val="decimal"/>
+      <w:lvlText w:val="%7."/>
+      <w:lvlJc w:val="left"/>
+      <w:pPr>
+        <w:ind w:left="5038" w:hanging="360"/>
+      </w:pPr>
+    </w:lvl>
+    <w:lvl w:ilvl="7" w:tplc="08090019" w:tentative="1">
+      <w:start w:val="1"/>
+      <w:numFmt w:val="lowerLetter"/>
+      <w:lvlText w:val="%8."/>
+      <w:lvlJc w:val="left"/>
+      <w:pPr>
+        <w:ind w:left="5758" w:hanging="360"/>
+      </w:pPr>
+    </w:lvl>
+    <w:lvl w:ilvl="8" w:tplc="0809001B" w:tentative="1">
+      <w:start w:val="1"/>
+      <w:numFmt w:val="lowerRoman"/>
+      <w:lvlText w:val="%9."/>
+      <w:lvlJc w:val="right"/>
+      <w:pPr>
+        <w:ind w:left="6478" w:hanging="180"/>
+      </w:pPr>
+    </w:lvl>
+  </w:abstractNum>
+  <w:num w:numId="1">
+    <w:abstractNumId w:val="7"/>
+  </w:num>
+  <w:num w:numId="2">
+    <w:abstractNumId w:val="9"/>
+  </w:num>
+  <w:num w:numId="3">
+    <w:abstractNumId w:val="0"/>
+  </w:num>
+  <w:num w:numId="4">
+    <w:abstractNumId w:val="12"/>
+  </w:num>
+  <w:num w:numId="5">
+    <w:abstractNumId w:val="11"/>
+  </w:num>
+  <w:num w:numId="6">
     <w:abstractNumId w:val="2"/>
   </w:num>
-  <w:num w:numId="2" w16cid:durableId="420103568">
-    <w:abstractNumId w:val="4"/>
+  <w:num w:numId="7">
+    <w:abstractNumId w:val="10"/>
   </w:num>
-  <w:num w:numId="3" w16cid:durableId="345908077">
-    <w:abstractNumId w:val="0"/>
+  <w:num w:numId="8">
+    <w:abstractNumId w:val="8"/>
   </w:num>
-  <w:num w:numId="4" w16cid:durableId="894849411">
-    <w:abstractNumId w:val="7"/>
-  </w:num>
-  <w:num w:numId="5" w16cid:durableId="1971206645">
-    <w:abstractNumId w:val="6"/>
-  </w:num>
-  <w:num w:numId="6" w16cid:durableId="1287858550">
-    <w:abstractNumId w:val="1"/>
-  </w:num>
-  <w:num w:numId="7" w16cid:durableId="1846281294">
-    <w:abstractNumId w:val="5"/>
-  </w:num>
-  <w:num w:numId="8" w16cid:durableId="531499186">
-    <w:abstractNumId w:val="3"/>
-  </w:num>
-  <w:num w:numId="9" w16cid:durableId="1463645590">
-    <w:abstractNumId w:val="3"/>
+  <w:num w:numId="9">
+    <w:abstractNumId w:val="8"/>
     <w:lvlOverride w:ilvl="0">
       <w:startOverride w:val="1"/>
     </w:lvlOverride>
@@ -15799,11 +17506,38 @@
       <w:startOverride w:val="1"/>
     </w:lvlOverride>
   </w:num>
+  <w:num w:numId="10">
+    <w:abstractNumId w:val="5"/>
+  </w:num>
+  <w:num w:numId="11">
+    <w:abstractNumId w:val="14"/>
+  </w:num>
+  <w:num w:numId="12">
+    <w:abstractNumId w:val="4"/>
+  </w:num>
+  <w:num w:numId="13">
+    <w:abstractNumId w:val="3"/>
+  </w:num>
+  <w:num w:numId="14">
+    <w:abstractNumId w:val="15"/>
+  </w:num>
+  <w:num w:numId="15">
+    <w:abstractNumId w:val="13"/>
+  </w:num>
+  <w:num w:numId="16">
+    <w:abstractNumId w:val="6"/>
+  </w:num>
+  <w:num w:numId="17">
+    <w:abstractNumId w:val="16"/>
+  </w:num>
+  <w:num w:numId="18">
+    <w:abstractNumId w:val="1"/>
+  </w:num>
 </w:numbering>
 </file>
 
 <file path=word/styles.xml><?xml version="1.0" encoding="utf-8"?>
-<w:styles xmlns:mc="http://schemas.openxmlformats.org/markup-compatibility/2006" xmlns:r="http://schemas.openxmlformats.org/officeDocument/2006/relationships" xmlns:w="http://schemas.openxmlformats.org/wordprocessingml/2006/main" xmlns:w14="http://schemas.microsoft.com/office/word/2010/wordml" xmlns:w15="http://schemas.microsoft.com/office/word/2012/wordml" xmlns:w16cex="http://schemas.microsoft.com/office/word/2018/wordml/cex" xmlns:w16cid="http://schemas.microsoft.com/office/word/2016/wordml/cid" xmlns:w16="http://schemas.microsoft.com/office/word/2018/wordml" xmlns:w16sdtdh="http://schemas.microsoft.com/office/word/2020/wordml/sdtdatahash" xmlns:w16se="http://schemas.microsoft.com/office/word/2015/wordml/symex" mc:Ignorable="w14 w15 w16se w16cid w16 w16cex w16sdtdh">
+<w:styles xmlns:mc="http://schemas.openxmlformats.org/markup-compatibility/2006" xmlns:r="http://schemas.openxmlformats.org/officeDocument/2006/relationships" xmlns:w="http://schemas.openxmlformats.org/wordprocessingml/2006/main" xmlns:w14="http://schemas.microsoft.com/office/word/2010/wordml" xmlns:w15="http://schemas.microsoft.com/office/word/2012/wordml" xmlns:w16cex="http://schemas.microsoft.com/office/word/2018/wordml/cex" xmlns:w16cid="http://schemas.microsoft.com/office/word/2016/wordml/cid" xmlns:w16="http://schemas.microsoft.com/office/word/2018/wordml" xmlns:w16se="http://schemas.microsoft.com/office/word/2015/wordml/symex" mc:Ignorable="w14 w15 w16se w16cid w16 w16cex">
   <w:docDefaults>
     <w:rPrDefault>
       <w:rPr>
@@ -16824,7 +18558,6 @@
       <w:b/>
       <w:noProof/>
       <w:szCs w:val="20"/>
-      <w:lang/>
     </w:rPr>
   </w:style>
   <w:style w:type="paragraph" w:styleId="BodyText3">
@@ -16972,6 +18705,7 @@
   <w:style w:type="paragraph" w:styleId="NormalWeb">
     <w:name w:val="Normal (Web)"/>
     <w:basedOn w:val="Normal"/>
+    <w:uiPriority w:val="99"/>
     <w:pPr>
       <w:spacing w:before="100" w:beforeAutospacing="1" w:after="100" w:afterAutospacing="1"/>
     </w:pPr>

</xml_diff>